<commit_message>
Actividad 5 y 6 completa
</commit_message>
<xml_diff>
--- a/Actividad 5/Torneo de Micro Futbol 5.docx
+++ b/Actividad 5/Torneo de Micro Futbol 5.docx
@@ -900,7 +900,7 @@
                                     <w:sz w:val="64"/>
                                     <w:szCs w:val="64"/>
                                   </w:rPr>
-                                  <w:t>Conceptos y comandos básicos de la replicación en bases de datos NoSQL</w:t>
+                                  <w:t>Conceptos y Comandos básicos del particionamiento en bases de datos NoSQL</w:t>
                                 </w:r>
                               </w:p>
                               <w:sdt>
@@ -1012,7 +1012,7 @@
                               <w:sz w:val="64"/>
                               <w:szCs w:val="64"/>
                             </w:rPr>
-                            <w:t>Conceptos y comandos básicos de la replicación en bases de datos NoSQL</w:t>
+                            <w:t>Conceptos y Comandos básicos del particionamiento en bases de datos NoSQL</w:t>
                           </w:r>
                         </w:p>
                         <w:sdt>
@@ -2558,17 +2558,19 @@
         <w:spacing w:after="0" w:line="240" w:lineRule="auto"/>
         <w:rPr>
           <w:rFonts w:ascii="Times New Roman" w:eastAsia="Times New Roman" w:hAnsi="Times New Roman" w:cs="Times New Roman"/>
-          <w:sz w:val="24"/>
-          <w:szCs w:val="24"/>
-          <w:lang w:eastAsia="es-CO"/>
-        </w:rPr>
-      </w:pPr>
-      <w:r>
-        <w:rPr>
-          <w:rFonts w:ascii="Arial" w:eastAsia="Times New Roman" w:hAnsi="Arial" w:cs="Arial"/>
-          <w:b/>
-          <w:bCs/>
-          <w:color w:val="000000"/>
+          <w:sz w:val="28"/>
+          <w:szCs w:val="28"/>
+          <w:lang w:eastAsia="es-CO"/>
+        </w:rPr>
+      </w:pPr>
+      <w:r>
+        <w:rPr>
+          <w:rFonts w:ascii="Arial" w:eastAsia="Times New Roman" w:hAnsi="Arial" w:cs="Arial"/>
+          <w:b/>
+          <w:bCs/>
+          <w:color w:val="000000"/>
+          <w:sz w:val="28"/>
+          <w:szCs w:val="28"/>
           <w:lang w:eastAsia="es-CO"/>
         </w:rPr>
         <w:lastRenderedPageBreak/>
@@ -2591,8 +2593,6 @@
         <w:spacing w:after="0" w:line="240" w:lineRule="auto"/>
         <w:rPr>
           <w:rFonts w:ascii="Times New Roman" w:eastAsia="Times New Roman" w:hAnsi="Times New Roman" w:cs="Times New Roman"/>
-          <w:sz w:val="24"/>
-          <w:szCs w:val="24"/>
           <w:lang w:eastAsia="es-CO"/>
         </w:rPr>
       </w:pPr>
@@ -2619,19 +2619,15 @@
         <w:spacing w:after="0" w:line="240" w:lineRule="auto"/>
         <w:rPr>
           <w:rFonts w:ascii="Times New Roman" w:eastAsia="Times New Roman" w:hAnsi="Times New Roman" w:cs="Times New Roman"/>
-          <w:sz w:val="24"/>
-          <w:szCs w:val="24"/>
-          <w:lang w:eastAsia="es-CO"/>
-        </w:rPr>
-      </w:pPr>
-    </w:p>
-    <w:p>
-      <w:pPr>
-        <w:spacing w:after="0" w:line="240" w:lineRule="auto"/>
-        <w:rPr>
-          <w:rFonts w:ascii="Times New Roman" w:eastAsia="Times New Roman" w:hAnsi="Times New Roman" w:cs="Times New Roman"/>
-          <w:sz w:val="24"/>
-          <w:szCs w:val="24"/>
+          <w:lang w:eastAsia="es-CO"/>
+        </w:rPr>
+      </w:pPr>
+    </w:p>
+    <w:p>
+      <w:pPr>
+        <w:spacing w:after="0" w:line="240" w:lineRule="auto"/>
+        <w:rPr>
+          <w:rFonts w:ascii="Times New Roman" w:eastAsia="Times New Roman" w:hAnsi="Times New Roman" w:cs="Times New Roman"/>
           <w:lang w:eastAsia="es-CO"/>
         </w:rPr>
       </w:pPr>
@@ -2649,8 +2645,6 @@
         <w:spacing w:after="0" w:line="240" w:lineRule="auto"/>
         <w:rPr>
           <w:rFonts w:ascii="Times New Roman" w:eastAsia="Times New Roman" w:hAnsi="Times New Roman" w:cs="Times New Roman"/>
-          <w:sz w:val="24"/>
-          <w:szCs w:val="24"/>
           <w:lang w:eastAsia="es-CO"/>
         </w:rPr>
       </w:pPr>
@@ -2732,33 +2726,36 @@
         <w:spacing w:after="0" w:line="240" w:lineRule="auto"/>
         <w:rPr>
           <w:rFonts w:ascii="Times New Roman" w:eastAsia="Times New Roman" w:hAnsi="Times New Roman" w:cs="Times New Roman"/>
-          <w:sz w:val="24"/>
-          <w:szCs w:val="24"/>
-          <w:lang w:eastAsia="es-CO"/>
-        </w:rPr>
-      </w:pPr>
-    </w:p>
-    <w:p>
-      <w:pPr>
-        <w:spacing w:after="0" w:line="240" w:lineRule="auto"/>
-        <w:rPr>
-          <w:rFonts w:ascii="Times New Roman" w:eastAsia="Times New Roman" w:hAnsi="Times New Roman" w:cs="Times New Roman"/>
-          <w:sz w:val="24"/>
-          <w:szCs w:val="24"/>
-          <w:lang w:eastAsia="es-CO"/>
-        </w:rPr>
-      </w:pPr>
-      <w:r>
-        <w:rPr>
-          <w:rFonts w:ascii="Arial" w:eastAsia="Times New Roman" w:hAnsi="Arial" w:cs="Arial"/>
-          <w:color w:val="000000"/>
-          <w:shd w:val="clear" w:color="auto" w:fill="FFFFFF"/>
-          <w:lang w:eastAsia="es-CO"/>
-        </w:rPr>
-        <w:t>Teniendo en cuenta que nuestro torneo tiene una duración de 30 días consecutivos en los que va a</w:t>
-      </w:r>
-      <w:bookmarkStart w:id="0" w:name="_GoBack"/>
-      <w:bookmarkEnd w:id="0"/>
+          <w:lang w:eastAsia="es-CO"/>
+        </w:rPr>
+      </w:pPr>
+    </w:p>
+    <w:p>
+      <w:pPr>
+        <w:spacing w:after="0" w:line="240" w:lineRule="auto"/>
+        <w:rPr>
+          <w:rFonts w:ascii="Times New Roman" w:eastAsia="Times New Roman" w:hAnsi="Times New Roman" w:cs="Times New Roman"/>
+          <w:lang w:eastAsia="es-CO"/>
+        </w:rPr>
+      </w:pPr>
+      <w:r>
+        <w:rPr>
+          <w:rFonts w:ascii="Arial" w:eastAsia="Times New Roman" w:hAnsi="Arial" w:cs="Arial"/>
+          <w:color w:val="000000"/>
+          <w:shd w:val="clear" w:color="auto" w:fill="FFFFFF"/>
+          <w:lang w:eastAsia="es-CO"/>
+        </w:rPr>
+        <w:t xml:space="preserve">Teniendo en cuenta que nuestro torneo tiene una duración de 30 días consecutivos en los que va </w:t>
+      </w:r>
+      <w:r>
+        <w:rPr>
+          <w:rFonts w:ascii="Arial" w:eastAsia="Times New Roman" w:hAnsi="Arial" w:cs="Arial"/>
+          <w:color w:val="000000"/>
+          <w:shd w:val="clear" w:color="auto" w:fill="FFFFFF"/>
+          <w:lang w:eastAsia="es-CO"/>
+        </w:rPr>
+        <w:t>a</w:t>
+      </w:r>
       <w:r>
         <w:rPr>
           <w:rFonts w:ascii="Arial" w:eastAsia="Times New Roman" w:hAnsi="Arial" w:cs="Arial"/>
@@ -2911,17 +2908,19 @@
         <w:spacing w:after="0" w:line="240" w:lineRule="auto"/>
         <w:rPr>
           <w:rFonts w:ascii="Times New Roman" w:eastAsia="Times New Roman" w:hAnsi="Times New Roman" w:cs="Times New Roman"/>
-          <w:sz w:val="24"/>
-          <w:szCs w:val="24"/>
-          <w:lang w:eastAsia="es-CO"/>
-        </w:rPr>
-      </w:pPr>
-      <w:r>
-        <w:rPr>
-          <w:rFonts w:ascii="Arial" w:eastAsia="Times New Roman" w:hAnsi="Arial" w:cs="Arial"/>
-          <w:b/>
-          <w:bCs/>
-          <w:color w:val="000000"/>
+          <w:sz w:val="28"/>
+          <w:szCs w:val="28"/>
+          <w:lang w:eastAsia="es-CO"/>
+        </w:rPr>
+      </w:pPr>
+      <w:r>
+        <w:rPr>
+          <w:rFonts w:ascii="Arial" w:eastAsia="Times New Roman" w:hAnsi="Arial" w:cs="Arial"/>
+          <w:b/>
+          <w:bCs/>
+          <w:color w:val="000000"/>
+          <w:sz w:val="28"/>
+          <w:szCs w:val="28"/>
           <w:shd w:val="clear" w:color="auto" w:fill="FFFFFF"/>
           <w:lang w:eastAsia="es-CO"/>
         </w:rPr>
@@ -3000,6 +2999,4089 @@
           <w:color w:val="4472C4" w:themeColor="accent1"/>
           <w:sz w:val="32"/>
           <w:szCs w:val="32"/>
+        </w:rPr>
+      </w:pPr>
+    </w:p>
+    <w:p>
+      <w:pPr>
+        <w:spacing w:after="0" w:line="240" w:lineRule="auto"/>
+        <w:rPr>
+          <w:rFonts w:ascii="Times New Roman" w:eastAsia="Times New Roman" w:hAnsi="Times New Roman" w:cs="Times New Roman"/>
+          <w:sz w:val="28"/>
+          <w:szCs w:val="28"/>
+          <w:lang w:eastAsia="es-CO"/>
+        </w:rPr>
+      </w:pPr>
+      <w:r>
+        <w:rPr>
+          <w:rFonts w:ascii="Arial" w:eastAsia="Times New Roman" w:hAnsi="Arial" w:cs="Arial"/>
+          <w:b/>
+          <w:bCs/>
+          <w:color w:val="000000"/>
+          <w:sz w:val="28"/>
+          <w:szCs w:val="28"/>
+          <w:shd w:val="clear" w:color="auto" w:fill="FFFFFF"/>
+          <w:lang w:eastAsia="es-CO"/>
+        </w:rPr>
+        <w:t>Comandos Usados para realizar la Partición</w:t>
+      </w:r>
+    </w:p>
+    <w:p>
+      <w:pPr>
+        <w:spacing w:after="0" w:line="240" w:lineRule="auto"/>
+        <w:rPr>
+          <w:rFonts w:ascii="Times New Roman" w:eastAsia="Times New Roman" w:hAnsi="Times New Roman" w:cs="Times New Roman"/>
+          <w:sz w:val="24"/>
+          <w:szCs w:val="24"/>
+          <w:lang w:eastAsia="es-CO"/>
+        </w:rPr>
+      </w:pPr>
+    </w:p>
+    <w:p>
+      <w:pPr>
+        <w:spacing w:after="0" w:line="240" w:lineRule="auto"/>
+        <w:rPr>
+          <w:rFonts w:ascii="Times New Roman" w:eastAsia="Times New Roman" w:hAnsi="Times New Roman" w:cs="Times New Roman"/>
+          <w:sz w:val="24"/>
+          <w:szCs w:val="24"/>
+          <w:lang w:eastAsia="es-CO"/>
+        </w:rPr>
+      </w:pPr>
+      <w:r>
+        <w:rPr>
+          <w:rFonts w:ascii="Arial" w:eastAsia="Times New Roman" w:hAnsi="Arial" w:cs="Arial"/>
+          <w:color w:val="000000"/>
+          <w:shd w:val="clear" w:color="auto" w:fill="FFFFFF"/>
+          <w:lang w:eastAsia="es-CO"/>
+        </w:rPr>
+        <w:t># Se crea cada servidor de configuración, para lo que por cada servidor de</w:t>
+      </w:r>
+    </w:p>
+    <w:p>
+      <w:pPr>
+        <w:spacing w:after="0" w:line="240" w:lineRule="auto"/>
+        <w:rPr>
+          <w:rFonts w:ascii="Times New Roman" w:eastAsia="Times New Roman" w:hAnsi="Times New Roman" w:cs="Times New Roman"/>
+          <w:sz w:val="24"/>
+          <w:szCs w:val="24"/>
+          <w:lang w:eastAsia="es-CO"/>
+        </w:rPr>
+      </w:pPr>
+      <w:r>
+        <w:rPr>
+          <w:rFonts w:ascii="Arial" w:eastAsia="Times New Roman" w:hAnsi="Arial" w:cs="Arial"/>
+          <w:color w:val="000000"/>
+          <w:shd w:val="clear" w:color="auto" w:fill="FFFFFF"/>
+          <w:lang w:eastAsia="es-CO"/>
+        </w:rPr>
+        <w:t xml:space="preserve"># Configuración se abre una instancia de </w:t>
+      </w:r>
+      <w:proofErr w:type="spellStart"/>
+      <w:r>
+        <w:rPr>
+          <w:rFonts w:ascii="Arial" w:eastAsia="Times New Roman" w:hAnsi="Arial" w:cs="Arial"/>
+          <w:color w:val="000000"/>
+          <w:shd w:val="clear" w:color="auto" w:fill="FFFFFF"/>
+          <w:lang w:eastAsia="es-CO"/>
+        </w:rPr>
+        <w:t>mongod</w:t>
+      </w:r>
+      <w:proofErr w:type="spellEnd"/>
+      <w:r>
+        <w:rPr>
+          <w:rFonts w:ascii="Arial" w:eastAsia="Times New Roman" w:hAnsi="Arial" w:cs="Arial"/>
+          <w:color w:val="000000"/>
+          <w:shd w:val="clear" w:color="auto" w:fill="FFFFFF"/>
+          <w:lang w:eastAsia="es-CO"/>
+        </w:rPr>
+        <w:t xml:space="preserve"> en un puerto con la opción --</w:t>
+      </w:r>
+      <w:proofErr w:type="spellStart"/>
+      <w:r>
+        <w:rPr>
+          <w:rFonts w:ascii="Arial" w:eastAsia="Times New Roman" w:hAnsi="Arial" w:cs="Arial"/>
+          <w:color w:val="000000"/>
+          <w:shd w:val="clear" w:color="auto" w:fill="FFFFFF"/>
+          <w:lang w:eastAsia="es-CO"/>
+        </w:rPr>
+        <w:t>port</w:t>
+      </w:r>
+      <w:proofErr w:type="spellEnd"/>
+      <w:r>
+        <w:rPr>
+          <w:rFonts w:ascii="Arial" w:eastAsia="Times New Roman" w:hAnsi="Arial" w:cs="Arial"/>
+          <w:color w:val="000000"/>
+          <w:shd w:val="clear" w:color="auto" w:fill="FFFFFF"/>
+          <w:lang w:eastAsia="es-CO"/>
+        </w:rPr>
+        <w:t>,</w:t>
+      </w:r>
+    </w:p>
+    <w:p>
+      <w:pPr>
+        <w:spacing w:after="0" w:line="240" w:lineRule="auto"/>
+        <w:rPr>
+          <w:rFonts w:ascii="Times New Roman" w:eastAsia="Times New Roman" w:hAnsi="Times New Roman" w:cs="Times New Roman"/>
+          <w:sz w:val="24"/>
+          <w:szCs w:val="24"/>
+          <w:lang w:eastAsia="es-CO"/>
+        </w:rPr>
+      </w:pPr>
+      <w:r>
+        <w:rPr>
+          <w:rFonts w:ascii="Arial" w:eastAsia="Times New Roman" w:hAnsi="Arial" w:cs="Arial"/>
+          <w:color w:val="000000"/>
+          <w:shd w:val="clear" w:color="auto" w:fill="FFFFFF"/>
+          <w:lang w:eastAsia="es-CO"/>
+        </w:rPr>
+        <w:t># Se indica el directorio dónde se almacena los datos con la opción –</w:t>
+      </w:r>
+      <w:proofErr w:type="spellStart"/>
+      <w:r>
+        <w:rPr>
+          <w:rFonts w:ascii="Arial" w:eastAsia="Times New Roman" w:hAnsi="Arial" w:cs="Arial"/>
+          <w:color w:val="000000"/>
+          <w:shd w:val="clear" w:color="auto" w:fill="FFFFFF"/>
+          <w:lang w:eastAsia="es-CO"/>
+        </w:rPr>
+        <w:t>dbpath</w:t>
+      </w:r>
+      <w:proofErr w:type="spellEnd"/>
+      <w:r>
+        <w:rPr>
+          <w:rFonts w:ascii="Arial" w:eastAsia="Times New Roman" w:hAnsi="Arial" w:cs="Arial"/>
+          <w:color w:val="000000"/>
+          <w:shd w:val="clear" w:color="auto" w:fill="FFFFFF"/>
+          <w:lang w:eastAsia="es-CO"/>
+        </w:rPr>
+        <w:t>,</w:t>
+      </w:r>
+    </w:p>
+    <w:p>
+      <w:pPr>
+        <w:spacing w:after="0" w:line="240" w:lineRule="auto"/>
+        <w:rPr>
+          <w:rFonts w:ascii="Times New Roman" w:eastAsia="Times New Roman" w:hAnsi="Times New Roman" w:cs="Times New Roman"/>
+          <w:sz w:val="24"/>
+          <w:szCs w:val="24"/>
+          <w:lang w:eastAsia="es-CO"/>
+        </w:rPr>
+      </w:pPr>
+      <w:r>
+        <w:rPr>
+          <w:rFonts w:ascii="Arial" w:eastAsia="Times New Roman" w:hAnsi="Arial" w:cs="Arial"/>
+          <w:color w:val="000000"/>
+          <w:shd w:val="clear" w:color="auto" w:fill="FFFFFF"/>
+          <w:lang w:eastAsia="es-CO"/>
+        </w:rPr>
+        <w:t xml:space="preserve"># </w:t>
+      </w:r>
+      <w:r>
+        <w:rPr>
+          <w:rFonts w:ascii="Arial" w:eastAsia="Times New Roman" w:hAnsi="Arial" w:cs="Arial"/>
+          <w:color w:val="000000"/>
+          <w:shd w:val="clear" w:color="auto" w:fill="FFFFFF"/>
+          <w:lang w:eastAsia="es-CO"/>
+        </w:rPr>
+        <w:t>S</w:t>
+      </w:r>
+      <w:r>
+        <w:rPr>
+          <w:rFonts w:ascii="Arial" w:eastAsia="Times New Roman" w:hAnsi="Arial" w:cs="Arial"/>
+          <w:color w:val="000000"/>
+          <w:shd w:val="clear" w:color="auto" w:fill="FFFFFF"/>
+          <w:lang w:eastAsia="es-CO"/>
+        </w:rPr>
+        <w:t>e indica la opción --</w:t>
+      </w:r>
+      <w:proofErr w:type="spellStart"/>
+      <w:r>
+        <w:rPr>
+          <w:rFonts w:ascii="Arial" w:eastAsia="Times New Roman" w:hAnsi="Arial" w:cs="Arial"/>
+          <w:color w:val="000000"/>
+          <w:shd w:val="clear" w:color="auto" w:fill="FFFFFF"/>
+          <w:lang w:eastAsia="es-CO"/>
+        </w:rPr>
+        <w:t>configsvr</w:t>
+      </w:r>
+      <w:proofErr w:type="spellEnd"/>
+    </w:p>
+    <w:p>
+      <w:pPr>
+        <w:spacing w:after="0" w:line="240" w:lineRule="auto"/>
+        <w:rPr>
+          <w:rFonts w:ascii="Times New Roman" w:eastAsia="Times New Roman" w:hAnsi="Times New Roman" w:cs="Times New Roman"/>
+          <w:sz w:val="24"/>
+          <w:szCs w:val="24"/>
+          <w:lang w:eastAsia="es-CO"/>
+        </w:rPr>
+      </w:pPr>
+    </w:p>
+    <w:p>
+      <w:pPr>
+        <w:spacing w:after="0" w:line="240" w:lineRule="auto"/>
+        <w:rPr>
+          <w:rFonts w:ascii="Times New Roman" w:eastAsia="Times New Roman" w:hAnsi="Times New Roman" w:cs="Times New Roman"/>
+          <w:sz w:val="24"/>
+          <w:szCs w:val="24"/>
+          <w:lang w:eastAsia="es-CO"/>
+        </w:rPr>
+      </w:pPr>
+      <w:r>
+        <w:rPr>
+          <w:rFonts w:ascii="Arial" w:eastAsia="Times New Roman" w:hAnsi="Arial" w:cs="Arial"/>
+          <w:color w:val="000000"/>
+          <w:shd w:val="clear" w:color="auto" w:fill="FFFFFF"/>
+          <w:lang w:eastAsia="es-CO"/>
+        </w:rPr>
+        <w:t xml:space="preserve"># Instancia </w:t>
+      </w:r>
+      <w:proofErr w:type="spellStart"/>
+      <w:r>
+        <w:rPr>
+          <w:rFonts w:ascii="Arial" w:eastAsia="Times New Roman" w:hAnsi="Arial" w:cs="Arial"/>
+          <w:color w:val="000000"/>
+          <w:shd w:val="clear" w:color="auto" w:fill="FFFFFF"/>
+          <w:lang w:eastAsia="es-CO"/>
+        </w:rPr>
+        <w:t>mongod</w:t>
+      </w:r>
+      <w:proofErr w:type="spellEnd"/>
+      <w:r>
+        <w:rPr>
+          <w:rFonts w:ascii="Arial" w:eastAsia="Times New Roman" w:hAnsi="Arial" w:cs="Arial"/>
+          <w:color w:val="000000"/>
+          <w:shd w:val="clear" w:color="auto" w:fill="FFFFFF"/>
+          <w:lang w:eastAsia="es-CO"/>
+        </w:rPr>
+        <w:t xml:space="preserve"> para el servidor</w:t>
+      </w:r>
+    </w:p>
+    <w:p>
+      <w:pPr>
+        <w:spacing w:after="0" w:line="240" w:lineRule="auto"/>
+        <w:rPr>
+          <w:rFonts w:ascii="Times New Roman" w:eastAsia="Times New Roman" w:hAnsi="Times New Roman" w:cs="Times New Roman"/>
+          <w:sz w:val="24"/>
+          <w:szCs w:val="24"/>
+          <w:lang w:eastAsia="es-CO"/>
+        </w:rPr>
+      </w:pPr>
+      <w:proofErr w:type="spellStart"/>
+      <w:proofErr w:type="gramStart"/>
+      <w:r>
+        <w:rPr>
+          <w:rFonts w:ascii="Arial" w:eastAsia="Times New Roman" w:hAnsi="Arial" w:cs="Arial"/>
+          <w:b/>
+          <w:bCs/>
+          <w:color w:val="000000"/>
+          <w:shd w:val="clear" w:color="auto" w:fill="FFFFFF"/>
+          <w:lang w:eastAsia="es-CO"/>
+        </w:rPr>
+        <w:t>mongod</w:t>
+      </w:r>
+      <w:proofErr w:type="spellEnd"/>
+      <w:proofErr w:type="gramEnd"/>
+      <w:r>
+        <w:rPr>
+          <w:rFonts w:ascii="Arial" w:eastAsia="Times New Roman" w:hAnsi="Arial" w:cs="Arial"/>
+          <w:b/>
+          <w:bCs/>
+          <w:color w:val="000000"/>
+          <w:shd w:val="clear" w:color="auto" w:fill="FFFFFF"/>
+          <w:lang w:eastAsia="es-CO"/>
+        </w:rPr>
+        <w:t xml:space="preserve"> --</w:t>
+      </w:r>
+      <w:proofErr w:type="spellStart"/>
+      <w:r>
+        <w:rPr>
+          <w:rFonts w:ascii="Arial" w:eastAsia="Times New Roman" w:hAnsi="Arial" w:cs="Arial"/>
+          <w:b/>
+          <w:bCs/>
+          <w:color w:val="000000"/>
+          <w:shd w:val="clear" w:color="auto" w:fill="FFFFFF"/>
+          <w:lang w:eastAsia="es-CO"/>
+        </w:rPr>
+        <w:t>dbpath</w:t>
+      </w:r>
+      <w:proofErr w:type="spellEnd"/>
+      <w:r>
+        <w:rPr>
+          <w:rFonts w:ascii="Arial" w:eastAsia="Times New Roman" w:hAnsi="Arial" w:cs="Arial"/>
+          <w:b/>
+          <w:bCs/>
+          <w:color w:val="000000"/>
+          <w:shd w:val="clear" w:color="auto" w:fill="FFFFFF"/>
+          <w:lang w:eastAsia="es-CO"/>
+        </w:rPr>
+        <w:t xml:space="preserve"> C:\data\config1 --</w:t>
+      </w:r>
+      <w:proofErr w:type="spellStart"/>
+      <w:r>
+        <w:rPr>
+          <w:rFonts w:ascii="Arial" w:eastAsia="Times New Roman" w:hAnsi="Arial" w:cs="Arial"/>
+          <w:b/>
+          <w:bCs/>
+          <w:color w:val="000000"/>
+          <w:shd w:val="clear" w:color="auto" w:fill="FFFFFF"/>
+          <w:lang w:eastAsia="es-CO"/>
+        </w:rPr>
+        <w:t>configsvr</w:t>
+      </w:r>
+      <w:proofErr w:type="spellEnd"/>
+      <w:r>
+        <w:rPr>
+          <w:rFonts w:ascii="Arial" w:eastAsia="Times New Roman" w:hAnsi="Arial" w:cs="Arial"/>
+          <w:b/>
+          <w:bCs/>
+          <w:color w:val="000000"/>
+          <w:shd w:val="clear" w:color="auto" w:fill="FFFFFF"/>
+          <w:lang w:eastAsia="es-CO"/>
+        </w:rPr>
+        <w:t xml:space="preserve"> --</w:t>
+      </w:r>
+      <w:proofErr w:type="spellStart"/>
+      <w:r>
+        <w:rPr>
+          <w:rFonts w:ascii="Arial" w:eastAsia="Times New Roman" w:hAnsi="Arial" w:cs="Arial"/>
+          <w:b/>
+          <w:bCs/>
+          <w:color w:val="000000"/>
+          <w:shd w:val="clear" w:color="auto" w:fill="FFFFFF"/>
+          <w:lang w:eastAsia="es-CO"/>
+        </w:rPr>
+        <w:t>port</w:t>
+      </w:r>
+      <w:proofErr w:type="spellEnd"/>
+      <w:r>
+        <w:rPr>
+          <w:rFonts w:ascii="Arial" w:eastAsia="Times New Roman" w:hAnsi="Arial" w:cs="Arial"/>
+          <w:b/>
+          <w:bCs/>
+          <w:color w:val="000000"/>
+          <w:shd w:val="clear" w:color="auto" w:fill="FFFFFF"/>
+          <w:lang w:eastAsia="es-CO"/>
+        </w:rPr>
+        <w:t xml:space="preserve"> 27022  --</w:t>
+      </w:r>
+      <w:proofErr w:type="spellStart"/>
+      <w:r>
+        <w:rPr>
+          <w:rFonts w:ascii="Arial" w:eastAsia="Times New Roman" w:hAnsi="Arial" w:cs="Arial"/>
+          <w:b/>
+          <w:bCs/>
+          <w:color w:val="000000"/>
+          <w:shd w:val="clear" w:color="auto" w:fill="FFFFFF"/>
+          <w:lang w:eastAsia="es-CO"/>
+        </w:rPr>
+        <w:t>replSet</w:t>
+      </w:r>
+      <w:proofErr w:type="spellEnd"/>
+      <w:r>
+        <w:rPr>
+          <w:rFonts w:ascii="Arial" w:eastAsia="Times New Roman" w:hAnsi="Arial" w:cs="Arial"/>
+          <w:b/>
+          <w:bCs/>
+          <w:color w:val="000000"/>
+          <w:shd w:val="clear" w:color="auto" w:fill="FFFFFF"/>
+          <w:lang w:eastAsia="es-CO"/>
+        </w:rPr>
+        <w:t xml:space="preserve"> replica1</w:t>
+      </w:r>
+    </w:p>
+    <w:p>
+      <w:pPr>
+        <w:spacing w:after="0" w:line="240" w:lineRule="auto"/>
+        <w:rPr>
+          <w:rFonts w:ascii="Times New Roman" w:eastAsia="Times New Roman" w:hAnsi="Times New Roman" w:cs="Times New Roman"/>
+          <w:sz w:val="24"/>
+          <w:szCs w:val="24"/>
+          <w:lang w:eastAsia="es-CO"/>
+        </w:rPr>
+      </w:pPr>
+      <w:proofErr w:type="spellStart"/>
+      <w:proofErr w:type="gramStart"/>
+      <w:r>
+        <w:rPr>
+          <w:rFonts w:ascii="Arial" w:eastAsia="Times New Roman" w:hAnsi="Arial" w:cs="Arial"/>
+          <w:b/>
+          <w:bCs/>
+          <w:color w:val="000000"/>
+          <w:shd w:val="clear" w:color="auto" w:fill="FFFFFF"/>
+          <w:lang w:eastAsia="es-CO"/>
+        </w:rPr>
+        <w:lastRenderedPageBreak/>
+        <w:t>mongod</w:t>
+      </w:r>
+      <w:proofErr w:type="spellEnd"/>
+      <w:proofErr w:type="gramEnd"/>
+      <w:r>
+        <w:rPr>
+          <w:rFonts w:ascii="Arial" w:eastAsia="Times New Roman" w:hAnsi="Arial" w:cs="Arial"/>
+          <w:b/>
+          <w:bCs/>
+          <w:color w:val="000000"/>
+          <w:shd w:val="clear" w:color="auto" w:fill="FFFFFF"/>
+          <w:lang w:eastAsia="es-CO"/>
+        </w:rPr>
+        <w:t xml:space="preserve"> --</w:t>
+      </w:r>
+      <w:proofErr w:type="spellStart"/>
+      <w:r>
+        <w:rPr>
+          <w:rFonts w:ascii="Arial" w:eastAsia="Times New Roman" w:hAnsi="Arial" w:cs="Arial"/>
+          <w:b/>
+          <w:bCs/>
+          <w:color w:val="000000"/>
+          <w:shd w:val="clear" w:color="auto" w:fill="FFFFFF"/>
+          <w:lang w:eastAsia="es-CO"/>
+        </w:rPr>
+        <w:t>dbpath</w:t>
+      </w:r>
+      <w:proofErr w:type="spellEnd"/>
+      <w:r>
+        <w:rPr>
+          <w:rFonts w:ascii="Arial" w:eastAsia="Times New Roman" w:hAnsi="Arial" w:cs="Arial"/>
+          <w:b/>
+          <w:bCs/>
+          <w:color w:val="000000"/>
+          <w:shd w:val="clear" w:color="auto" w:fill="FFFFFF"/>
+          <w:lang w:eastAsia="es-CO"/>
+        </w:rPr>
+        <w:t xml:space="preserve"> C:\data\config2 --</w:t>
+      </w:r>
+      <w:proofErr w:type="spellStart"/>
+      <w:r>
+        <w:rPr>
+          <w:rFonts w:ascii="Arial" w:eastAsia="Times New Roman" w:hAnsi="Arial" w:cs="Arial"/>
+          <w:b/>
+          <w:bCs/>
+          <w:color w:val="000000"/>
+          <w:shd w:val="clear" w:color="auto" w:fill="FFFFFF"/>
+          <w:lang w:eastAsia="es-CO"/>
+        </w:rPr>
+        <w:t>configsvr</w:t>
+      </w:r>
+      <w:proofErr w:type="spellEnd"/>
+      <w:r>
+        <w:rPr>
+          <w:rFonts w:ascii="Arial" w:eastAsia="Times New Roman" w:hAnsi="Arial" w:cs="Arial"/>
+          <w:b/>
+          <w:bCs/>
+          <w:color w:val="000000"/>
+          <w:shd w:val="clear" w:color="auto" w:fill="FFFFFF"/>
+          <w:lang w:eastAsia="es-CO"/>
+        </w:rPr>
+        <w:t xml:space="preserve"> --</w:t>
+      </w:r>
+      <w:proofErr w:type="spellStart"/>
+      <w:r>
+        <w:rPr>
+          <w:rFonts w:ascii="Arial" w:eastAsia="Times New Roman" w:hAnsi="Arial" w:cs="Arial"/>
+          <w:b/>
+          <w:bCs/>
+          <w:color w:val="000000"/>
+          <w:shd w:val="clear" w:color="auto" w:fill="FFFFFF"/>
+          <w:lang w:eastAsia="es-CO"/>
+        </w:rPr>
+        <w:t>port</w:t>
+      </w:r>
+      <w:proofErr w:type="spellEnd"/>
+      <w:r>
+        <w:rPr>
+          <w:rFonts w:ascii="Arial" w:eastAsia="Times New Roman" w:hAnsi="Arial" w:cs="Arial"/>
+          <w:b/>
+          <w:bCs/>
+          <w:color w:val="000000"/>
+          <w:shd w:val="clear" w:color="auto" w:fill="FFFFFF"/>
+          <w:lang w:eastAsia="es-CO"/>
+        </w:rPr>
+        <w:t xml:space="preserve"> 27023 --</w:t>
+      </w:r>
+      <w:proofErr w:type="spellStart"/>
+      <w:r>
+        <w:rPr>
+          <w:rFonts w:ascii="Arial" w:eastAsia="Times New Roman" w:hAnsi="Arial" w:cs="Arial"/>
+          <w:b/>
+          <w:bCs/>
+          <w:color w:val="000000"/>
+          <w:shd w:val="clear" w:color="auto" w:fill="FFFFFF"/>
+          <w:lang w:eastAsia="es-CO"/>
+        </w:rPr>
+        <w:t>replSet</w:t>
+      </w:r>
+      <w:proofErr w:type="spellEnd"/>
+      <w:r>
+        <w:rPr>
+          <w:rFonts w:ascii="Arial" w:eastAsia="Times New Roman" w:hAnsi="Arial" w:cs="Arial"/>
+          <w:b/>
+          <w:bCs/>
+          <w:color w:val="000000"/>
+          <w:shd w:val="clear" w:color="auto" w:fill="FFFFFF"/>
+          <w:lang w:eastAsia="es-CO"/>
+        </w:rPr>
+        <w:t xml:space="preserve"> replica1</w:t>
+      </w:r>
+    </w:p>
+    <w:p>
+      <w:pPr>
+        <w:spacing w:after="0" w:line="240" w:lineRule="auto"/>
+        <w:rPr>
+          <w:rFonts w:ascii="Times New Roman" w:eastAsia="Times New Roman" w:hAnsi="Times New Roman" w:cs="Times New Roman"/>
+          <w:sz w:val="24"/>
+          <w:szCs w:val="24"/>
+          <w:lang w:eastAsia="es-CO"/>
+        </w:rPr>
+      </w:pPr>
+      <w:proofErr w:type="spellStart"/>
+      <w:proofErr w:type="gramStart"/>
+      <w:r>
+        <w:rPr>
+          <w:rFonts w:ascii="Arial" w:eastAsia="Times New Roman" w:hAnsi="Arial" w:cs="Arial"/>
+          <w:b/>
+          <w:bCs/>
+          <w:color w:val="000000"/>
+          <w:shd w:val="clear" w:color="auto" w:fill="FFFFFF"/>
+          <w:lang w:eastAsia="es-CO"/>
+        </w:rPr>
+        <w:t>mongod</w:t>
+      </w:r>
+      <w:proofErr w:type="spellEnd"/>
+      <w:proofErr w:type="gramEnd"/>
+      <w:r>
+        <w:rPr>
+          <w:rFonts w:ascii="Arial" w:eastAsia="Times New Roman" w:hAnsi="Arial" w:cs="Arial"/>
+          <w:b/>
+          <w:bCs/>
+          <w:color w:val="000000"/>
+          <w:shd w:val="clear" w:color="auto" w:fill="FFFFFF"/>
+          <w:lang w:eastAsia="es-CO"/>
+        </w:rPr>
+        <w:t xml:space="preserve"> --</w:t>
+      </w:r>
+      <w:proofErr w:type="spellStart"/>
+      <w:r>
+        <w:rPr>
+          <w:rFonts w:ascii="Arial" w:eastAsia="Times New Roman" w:hAnsi="Arial" w:cs="Arial"/>
+          <w:b/>
+          <w:bCs/>
+          <w:color w:val="000000"/>
+          <w:shd w:val="clear" w:color="auto" w:fill="FFFFFF"/>
+          <w:lang w:eastAsia="es-CO"/>
+        </w:rPr>
+        <w:t>dbpath</w:t>
+      </w:r>
+      <w:proofErr w:type="spellEnd"/>
+      <w:r>
+        <w:rPr>
+          <w:rFonts w:ascii="Arial" w:eastAsia="Times New Roman" w:hAnsi="Arial" w:cs="Arial"/>
+          <w:b/>
+          <w:bCs/>
+          <w:color w:val="000000"/>
+          <w:shd w:val="clear" w:color="auto" w:fill="FFFFFF"/>
+          <w:lang w:eastAsia="es-CO"/>
+        </w:rPr>
+        <w:t xml:space="preserve"> C:\data\config3 --</w:t>
+      </w:r>
+      <w:proofErr w:type="spellStart"/>
+      <w:r>
+        <w:rPr>
+          <w:rFonts w:ascii="Arial" w:eastAsia="Times New Roman" w:hAnsi="Arial" w:cs="Arial"/>
+          <w:b/>
+          <w:bCs/>
+          <w:color w:val="000000"/>
+          <w:shd w:val="clear" w:color="auto" w:fill="FFFFFF"/>
+          <w:lang w:eastAsia="es-CO"/>
+        </w:rPr>
+        <w:t>configsvr</w:t>
+      </w:r>
+      <w:proofErr w:type="spellEnd"/>
+      <w:r>
+        <w:rPr>
+          <w:rFonts w:ascii="Arial" w:eastAsia="Times New Roman" w:hAnsi="Arial" w:cs="Arial"/>
+          <w:b/>
+          <w:bCs/>
+          <w:color w:val="000000"/>
+          <w:shd w:val="clear" w:color="auto" w:fill="FFFFFF"/>
+          <w:lang w:eastAsia="es-CO"/>
+        </w:rPr>
+        <w:t xml:space="preserve"> --</w:t>
+      </w:r>
+      <w:proofErr w:type="spellStart"/>
+      <w:r>
+        <w:rPr>
+          <w:rFonts w:ascii="Arial" w:eastAsia="Times New Roman" w:hAnsi="Arial" w:cs="Arial"/>
+          <w:b/>
+          <w:bCs/>
+          <w:color w:val="000000"/>
+          <w:shd w:val="clear" w:color="auto" w:fill="FFFFFF"/>
+          <w:lang w:eastAsia="es-CO"/>
+        </w:rPr>
+        <w:t>port</w:t>
+      </w:r>
+      <w:proofErr w:type="spellEnd"/>
+      <w:r>
+        <w:rPr>
+          <w:rFonts w:ascii="Arial" w:eastAsia="Times New Roman" w:hAnsi="Arial" w:cs="Arial"/>
+          <w:b/>
+          <w:bCs/>
+          <w:color w:val="000000"/>
+          <w:shd w:val="clear" w:color="auto" w:fill="FFFFFF"/>
+          <w:lang w:eastAsia="es-CO"/>
+        </w:rPr>
+        <w:t xml:space="preserve"> 27024 --</w:t>
+      </w:r>
+      <w:proofErr w:type="spellStart"/>
+      <w:r>
+        <w:rPr>
+          <w:rFonts w:ascii="Arial" w:eastAsia="Times New Roman" w:hAnsi="Arial" w:cs="Arial"/>
+          <w:b/>
+          <w:bCs/>
+          <w:color w:val="000000"/>
+          <w:shd w:val="clear" w:color="auto" w:fill="FFFFFF"/>
+          <w:lang w:eastAsia="es-CO"/>
+        </w:rPr>
+        <w:t>replSet</w:t>
+      </w:r>
+      <w:proofErr w:type="spellEnd"/>
+      <w:r>
+        <w:rPr>
+          <w:rFonts w:ascii="Arial" w:eastAsia="Times New Roman" w:hAnsi="Arial" w:cs="Arial"/>
+          <w:b/>
+          <w:bCs/>
+          <w:color w:val="000000"/>
+          <w:shd w:val="clear" w:color="auto" w:fill="FFFFFF"/>
+          <w:lang w:eastAsia="es-CO"/>
+        </w:rPr>
+        <w:t xml:space="preserve"> replica1</w:t>
+      </w:r>
+    </w:p>
+    <w:p>
+      <w:pPr>
+        <w:spacing w:after="0" w:line="240" w:lineRule="auto"/>
+        <w:rPr>
+          <w:rFonts w:ascii="Times New Roman" w:eastAsia="Times New Roman" w:hAnsi="Times New Roman" w:cs="Times New Roman"/>
+          <w:sz w:val="24"/>
+          <w:szCs w:val="24"/>
+          <w:lang w:eastAsia="es-CO"/>
+        </w:rPr>
+      </w:pPr>
+    </w:p>
+    <w:p>
+      <w:pPr>
+        <w:spacing w:after="0" w:line="240" w:lineRule="auto"/>
+        <w:rPr>
+          <w:rFonts w:ascii="Times New Roman" w:eastAsia="Times New Roman" w:hAnsi="Times New Roman" w:cs="Times New Roman"/>
+          <w:sz w:val="24"/>
+          <w:szCs w:val="24"/>
+          <w:lang w:eastAsia="es-CO"/>
+        </w:rPr>
+      </w:pPr>
+      <w:r>
+        <w:rPr>
+          <w:rFonts w:ascii="Arial" w:eastAsia="Times New Roman" w:hAnsi="Arial" w:cs="Arial"/>
+          <w:color w:val="000000"/>
+          <w:shd w:val="clear" w:color="auto" w:fill="FFFFFF"/>
+          <w:lang w:eastAsia="es-CO"/>
+        </w:rPr>
+        <w:t>#A continuación, inicie los fragmentos como se muestra aquí.</w:t>
+      </w:r>
+    </w:p>
+    <w:p>
+      <w:pPr>
+        <w:spacing w:after="0" w:line="240" w:lineRule="auto"/>
+        <w:rPr>
+          <w:rFonts w:ascii="Times New Roman" w:eastAsia="Times New Roman" w:hAnsi="Times New Roman" w:cs="Times New Roman"/>
+          <w:sz w:val="24"/>
+          <w:szCs w:val="24"/>
+          <w:lang w:eastAsia="es-CO"/>
+        </w:rPr>
+      </w:pPr>
+    </w:p>
+    <w:p>
+      <w:pPr>
+        <w:spacing w:after="0" w:line="240" w:lineRule="auto"/>
+        <w:rPr>
+          <w:rFonts w:ascii="Times New Roman" w:eastAsia="Times New Roman" w:hAnsi="Times New Roman" w:cs="Times New Roman"/>
+          <w:sz w:val="24"/>
+          <w:szCs w:val="24"/>
+          <w:lang w:eastAsia="es-CO"/>
+        </w:rPr>
+      </w:pPr>
+      <w:proofErr w:type="spellStart"/>
+      <w:proofErr w:type="gramStart"/>
+      <w:r>
+        <w:rPr>
+          <w:rFonts w:ascii="Arial" w:eastAsia="Times New Roman" w:hAnsi="Arial" w:cs="Arial"/>
+          <w:b/>
+          <w:bCs/>
+          <w:color w:val="000000"/>
+          <w:shd w:val="clear" w:color="auto" w:fill="FFFFFF"/>
+          <w:lang w:eastAsia="es-CO"/>
+        </w:rPr>
+        <w:t>mongod</w:t>
+      </w:r>
+      <w:proofErr w:type="spellEnd"/>
+      <w:proofErr w:type="gramEnd"/>
+      <w:r>
+        <w:rPr>
+          <w:rFonts w:ascii="Arial" w:eastAsia="Times New Roman" w:hAnsi="Arial" w:cs="Arial"/>
+          <w:b/>
+          <w:bCs/>
+          <w:color w:val="000000"/>
+          <w:shd w:val="clear" w:color="auto" w:fill="FFFFFF"/>
+          <w:lang w:eastAsia="es-CO"/>
+        </w:rPr>
+        <w:t xml:space="preserve"> --</w:t>
+      </w:r>
+      <w:proofErr w:type="spellStart"/>
+      <w:r>
+        <w:rPr>
+          <w:rFonts w:ascii="Arial" w:eastAsia="Times New Roman" w:hAnsi="Arial" w:cs="Arial"/>
+          <w:b/>
+          <w:bCs/>
+          <w:color w:val="000000"/>
+          <w:shd w:val="clear" w:color="auto" w:fill="FFFFFF"/>
+          <w:lang w:eastAsia="es-CO"/>
+        </w:rPr>
+        <w:t>dbpath</w:t>
+      </w:r>
+      <w:proofErr w:type="spellEnd"/>
+      <w:r>
+        <w:rPr>
+          <w:rFonts w:ascii="Arial" w:eastAsia="Times New Roman" w:hAnsi="Arial" w:cs="Arial"/>
+          <w:b/>
+          <w:bCs/>
+          <w:color w:val="000000"/>
+          <w:shd w:val="clear" w:color="auto" w:fill="FFFFFF"/>
+          <w:lang w:eastAsia="es-CO"/>
+        </w:rPr>
+        <w:t xml:space="preserve"> C:\data\shard1\data1 --</w:t>
+      </w:r>
+      <w:proofErr w:type="spellStart"/>
+      <w:r>
+        <w:rPr>
+          <w:rFonts w:ascii="Arial" w:eastAsia="Times New Roman" w:hAnsi="Arial" w:cs="Arial"/>
+          <w:b/>
+          <w:bCs/>
+          <w:color w:val="000000"/>
+          <w:shd w:val="clear" w:color="auto" w:fill="FFFFFF"/>
+          <w:lang w:eastAsia="es-CO"/>
+        </w:rPr>
+        <w:t>configsvr</w:t>
+      </w:r>
+      <w:proofErr w:type="spellEnd"/>
+      <w:r>
+        <w:rPr>
+          <w:rFonts w:ascii="Arial" w:eastAsia="Times New Roman" w:hAnsi="Arial" w:cs="Arial"/>
+          <w:b/>
+          <w:bCs/>
+          <w:color w:val="000000"/>
+          <w:shd w:val="clear" w:color="auto" w:fill="FFFFFF"/>
+          <w:lang w:eastAsia="es-CO"/>
+        </w:rPr>
+        <w:t xml:space="preserve"> --</w:t>
+      </w:r>
+      <w:proofErr w:type="spellStart"/>
+      <w:r>
+        <w:rPr>
+          <w:rFonts w:ascii="Arial" w:eastAsia="Times New Roman" w:hAnsi="Arial" w:cs="Arial"/>
+          <w:b/>
+          <w:bCs/>
+          <w:color w:val="000000"/>
+          <w:shd w:val="clear" w:color="auto" w:fill="FFFFFF"/>
+          <w:lang w:eastAsia="es-CO"/>
+        </w:rPr>
+        <w:t>replSet</w:t>
+      </w:r>
+      <w:proofErr w:type="spellEnd"/>
+      <w:r>
+        <w:rPr>
+          <w:rFonts w:ascii="Arial" w:eastAsia="Times New Roman" w:hAnsi="Arial" w:cs="Arial"/>
+          <w:b/>
+          <w:bCs/>
+          <w:color w:val="000000"/>
+          <w:shd w:val="clear" w:color="auto" w:fill="FFFFFF"/>
+          <w:lang w:eastAsia="es-CO"/>
+        </w:rPr>
+        <w:t xml:space="preserve"> replica1 --</w:t>
+      </w:r>
+      <w:proofErr w:type="spellStart"/>
+      <w:r>
+        <w:rPr>
+          <w:rFonts w:ascii="Arial" w:eastAsia="Times New Roman" w:hAnsi="Arial" w:cs="Arial"/>
+          <w:b/>
+          <w:bCs/>
+          <w:color w:val="000000"/>
+          <w:shd w:val="clear" w:color="auto" w:fill="FFFFFF"/>
+          <w:lang w:eastAsia="es-CO"/>
+        </w:rPr>
+        <w:t>port</w:t>
+      </w:r>
+      <w:proofErr w:type="spellEnd"/>
+      <w:r>
+        <w:rPr>
+          <w:rFonts w:ascii="Arial" w:eastAsia="Times New Roman" w:hAnsi="Arial" w:cs="Arial"/>
+          <w:b/>
+          <w:bCs/>
+          <w:color w:val="000000"/>
+          <w:shd w:val="clear" w:color="auto" w:fill="FFFFFF"/>
+          <w:lang w:eastAsia="es-CO"/>
+        </w:rPr>
+        <w:t xml:space="preserve"> 27022</w:t>
+      </w:r>
+    </w:p>
+    <w:p>
+      <w:pPr>
+        <w:spacing w:after="0" w:line="240" w:lineRule="auto"/>
+        <w:rPr>
+          <w:rFonts w:ascii="Times New Roman" w:eastAsia="Times New Roman" w:hAnsi="Times New Roman" w:cs="Times New Roman"/>
+          <w:sz w:val="24"/>
+          <w:szCs w:val="24"/>
+          <w:lang w:eastAsia="es-CO"/>
+        </w:rPr>
+      </w:pPr>
+      <w:proofErr w:type="spellStart"/>
+      <w:proofErr w:type="gramStart"/>
+      <w:r>
+        <w:rPr>
+          <w:rFonts w:ascii="Arial" w:eastAsia="Times New Roman" w:hAnsi="Arial" w:cs="Arial"/>
+          <w:b/>
+          <w:bCs/>
+          <w:color w:val="000000"/>
+          <w:shd w:val="clear" w:color="auto" w:fill="FFFFFF"/>
+          <w:lang w:eastAsia="es-CO"/>
+        </w:rPr>
+        <w:t>mongod</w:t>
+      </w:r>
+      <w:proofErr w:type="spellEnd"/>
+      <w:proofErr w:type="gramEnd"/>
+      <w:r>
+        <w:rPr>
+          <w:rFonts w:ascii="Arial" w:eastAsia="Times New Roman" w:hAnsi="Arial" w:cs="Arial"/>
+          <w:b/>
+          <w:bCs/>
+          <w:color w:val="000000"/>
+          <w:shd w:val="clear" w:color="auto" w:fill="FFFFFF"/>
+          <w:lang w:eastAsia="es-CO"/>
+        </w:rPr>
+        <w:t xml:space="preserve"> --</w:t>
+      </w:r>
+      <w:proofErr w:type="spellStart"/>
+      <w:r>
+        <w:rPr>
+          <w:rFonts w:ascii="Arial" w:eastAsia="Times New Roman" w:hAnsi="Arial" w:cs="Arial"/>
+          <w:b/>
+          <w:bCs/>
+          <w:color w:val="000000"/>
+          <w:shd w:val="clear" w:color="auto" w:fill="FFFFFF"/>
+          <w:lang w:eastAsia="es-CO"/>
+        </w:rPr>
+        <w:t>dbpath</w:t>
+      </w:r>
+      <w:proofErr w:type="spellEnd"/>
+      <w:r>
+        <w:rPr>
+          <w:rFonts w:ascii="Arial" w:eastAsia="Times New Roman" w:hAnsi="Arial" w:cs="Arial"/>
+          <w:b/>
+          <w:bCs/>
+          <w:color w:val="000000"/>
+          <w:shd w:val="clear" w:color="auto" w:fill="FFFFFF"/>
+          <w:lang w:eastAsia="es-CO"/>
+        </w:rPr>
+        <w:t xml:space="preserve"> C:\data\shard1\data2 --</w:t>
+      </w:r>
+      <w:proofErr w:type="spellStart"/>
+      <w:r>
+        <w:rPr>
+          <w:rFonts w:ascii="Arial" w:eastAsia="Times New Roman" w:hAnsi="Arial" w:cs="Arial"/>
+          <w:b/>
+          <w:bCs/>
+          <w:color w:val="000000"/>
+          <w:shd w:val="clear" w:color="auto" w:fill="FFFFFF"/>
+          <w:lang w:eastAsia="es-CO"/>
+        </w:rPr>
+        <w:t>configsvr</w:t>
+      </w:r>
+      <w:proofErr w:type="spellEnd"/>
+      <w:r>
+        <w:rPr>
+          <w:rFonts w:ascii="Arial" w:eastAsia="Times New Roman" w:hAnsi="Arial" w:cs="Arial"/>
+          <w:b/>
+          <w:bCs/>
+          <w:color w:val="000000"/>
+          <w:shd w:val="clear" w:color="auto" w:fill="FFFFFF"/>
+          <w:lang w:eastAsia="es-CO"/>
+        </w:rPr>
+        <w:t xml:space="preserve"> --</w:t>
+      </w:r>
+      <w:proofErr w:type="spellStart"/>
+      <w:r>
+        <w:rPr>
+          <w:rFonts w:ascii="Arial" w:eastAsia="Times New Roman" w:hAnsi="Arial" w:cs="Arial"/>
+          <w:b/>
+          <w:bCs/>
+          <w:color w:val="000000"/>
+          <w:shd w:val="clear" w:color="auto" w:fill="FFFFFF"/>
+          <w:lang w:eastAsia="es-CO"/>
+        </w:rPr>
+        <w:t>replSet</w:t>
+      </w:r>
+      <w:proofErr w:type="spellEnd"/>
+      <w:r>
+        <w:rPr>
+          <w:rFonts w:ascii="Arial" w:eastAsia="Times New Roman" w:hAnsi="Arial" w:cs="Arial"/>
+          <w:b/>
+          <w:bCs/>
+          <w:color w:val="000000"/>
+          <w:shd w:val="clear" w:color="auto" w:fill="FFFFFF"/>
+          <w:lang w:eastAsia="es-CO"/>
+        </w:rPr>
+        <w:t xml:space="preserve"> replica1 --</w:t>
+      </w:r>
+      <w:proofErr w:type="spellStart"/>
+      <w:r>
+        <w:rPr>
+          <w:rFonts w:ascii="Arial" w:eastAsia="Times New Roman" w:hAnsi="Arial" w:cs="Arial"/>
+          <w:b/>
+          <w:bCs/>
+          <w:color w:val="000000"/>
+          <w:shd w:val="clear" w:color="auto" w:fill="FFFFFF"/>
+          <w:lang w:eastAsia="es-CO"/>
+        </w:rPr>
+        <w:t>port</w:t>
+      </w:r>
+      <w:proofErr w:type="spellEnd"/>
+      <w:r>
+        <w:rPr>
+          <w:rFonts w:ascii="Arial" w:eastAsia="Times New Roman" w:hAnsi="Arial" w:cs="Arial"/>
+          <w:b/>
+          <w:bCs/>
+          <w:color w:val="000000"/>
+          <w:shd w:val="clear" w:color="auto" w:fill="FFFFFF"/>
+          <w:lang w:eastAsia="es-CO"/>
+        </w:rPr>
+        <w:t xml:space="preserve"> 27022</w:t>
+      </w:r>
+    </w:p>
+    <w:p>
+      <w:pPr>
+        <w:spacing w:after="0" w:line="240" w:lineRule="auto"/>
+        <w:rPr>
+          <w:rFonts w:ascii="Times New Roman" w:eastAsia="Times New Roman" w:hAnsi="Times New Roman" w:cs="Times New Roman"/>
+          <w:sz w:val="24"/>
+          <w:szCs w:val="24"/>
+          <w:lang w:eastAsia="es-CO"/>
+        </w:rPr>
+      </w:pPr>
+      <w:proofErr w:type="spellStart"/>
+      <w:proofErr w:type="gramStart"/>
+      <w:r>
+        <w:rPr>
+          <w:rFonts w:ascii="Arial" w:eastAsia="Times New Roman" w:hAnsi="Arial" w:cs="Arial"/>
+          <w:b/>
+          <w:bCs/>
+          <w:color w:val="000000"/>
+          <w:shd w:val="clear" w:color="auto" w:fill="FFFFFF"/>
+          <w:lang w:eastAsia="es-CO"/>
+        </w:rPr>
+        <w:t>mongod</w:t>
+      </w:r>
+      <w:proofErr w:type="spellEnd"/>
+      <w:proofErr w:type="gramEnd"/>
+      <w:r>
+        <w:rPr>
+          <w:rFonts w:ascii="Arial" w:eastAsia="Times New Roman" w:hAnsi="Arial" w:cs="Arial"/>
+          <w:b/>
+          <w:bCs/>
+          <w:color w:val="000000"/>
+          <w:shd w:val="clear" w:color="auto" w:fill="FFFFFF"/>
+          <w:lang w:eastAsia="es-CO"/>
+        </w:rPr>
+        <w:t xml:space="preserve"> --</w:t>
+      </w:r>
+      <w:proofErr w:type="spellStart"/>
+      <w:r>
+        <w:rPr>
+          <w:rFonts w:ascii="Arial" w:eastAsia="Times New Roman" w:hAnsi="Arial" w:cs="Arial"/>
+          <w:b/>
+          <w:bCs/>
+          <w:color w:val="000000"/>
+          <w:shd w:val="clear" w:color="auto" w:fill="FFFFFF"/>
+          <w:lang w:eastAsia="es-CO"/>
+        </w:rPr>
+        <w:t>dbpath</w:t>
+      </w:r>
+      <w:proofErr w:type="spellEnd"/>
+      <w:r>
+        <w:rPr>
+          <w:rFonts w:ascii="Arial" w:eastAsia="Times New Roman" w:hAnsi="Arial" w:cs="Arial"/>
+          <w:b/>
+          <w:bCs/>
+          <w:color w:val="000000"/>
+          <w:shd w:val="clear" w:color="auto" w:fill="FFFFFF"/>
+          <w:lang w:eastAsia="es-CO"/>
+        </w:rPr>
+        <w:t xml:space="preserve"> C:\data\shard1\data3 --</w:t>
+      </w:r>
+      <w:proofErr w:type="spellStart"/>
+      <w:r>
+        <w:rPr>
+          <w:rFonts w:ascii="Arial" w:eastAsia="Times New Roman" w:hAnsi="Arial" w:cs="Arial"/>
+          <w:b/>
+          <w:bCs/>
+          <w:color w:val="000000"/>
+          <w:shd w:val="clear" w:color="auto" w:fill="FFFFFF"/>
+          <w:lang w:eastAsia="es-CO"/>
+        </w:rPr>
+        <w:t>configsvr</w:t>
+      </w:r>
+      <w:proofErr w:type="spellEnd"/>
+      <w:r>
+        <w:rPr>
+          <w:rFonts w:ascii="Arial" w:eastAsia="Times New Roman" w:hAnsi="Arial" w:cs="Arial"/>
+          <w:b/>
+          <w:bCs/>
+          <w:color w:val="000000"/>
+          <w:shd w:val="clear" w:color="auto" w:fill="FFFFFF"/>
+          <w:lang w:eastAsia="es-CO"/>
+        </w:rPr>
+        <w:t xml:space="preserve"> --</w:t>
+      </w:r>
+      <w:proofErr w:type="spellStart"/>
+      <w:r>
+        <w:rPr>
+          <w:rFonts w:ascii="Arial" w:eastAsia="Times New Roman" w:hAnsi="Arial" w:cs="Arial"/>
+          <w:b/>
+          <w:bCs/>
+          <w:color w:val="000000"/>
+          <w:shd w:val="clear" w:color="auto" w:fill="FFFFFF"/>
+          <w:lang w:eastAsia="es-CO"/>
+        </w:rPr>
+        <w:t>replSet</w:t>
+      </w:r>
+      <w:proofErr w:type="spellEnd"/>
+      <w:r>
+        <w:rPr>
+          <w:rFonts w:ascii="Arial" w:eastAsia="Times New Roman" w:hAnsi="Arial" w:cs="Arial"/>
+          <w:b/>
+          <w:bCs/>
+          <w:color w:val="000000"/>
+          <w:shd w:val="clear" w:color="auto" w:fill="FFFFFF"/>
+          <w:lang w:eastAsia="es-CO"/>
+        </w:rPr>
+        <w:t xml:space="preserve"> replica1 --</w:t>
+      </w:r>
+      <w:proofErr w:type="spellStart"/>
+      <w:r>
+        <w:rPr>
+          <w:rFonts w:ascii="Arial" w:eastAsia="Times New Roman" w:hAnsi="Arial" w:cs="Arial"/>
+          <w:b/>
+          <w:bCs/>
+          <w:color w:val="000000"/>
+          <w:shd w:val="clear" w:color="auto" w:fill="FFFFFF"/>
+          <w:lang w:eastAsia="es-CO"/>
+        </w:rPr>
+        <w:t>port</w:t>
+      </w:r>
+      <w:proofErr w:type="spellEnd"/>
+      <w:r>
+        <w:rPr>
+          <w:rFonts w:ascii="Arial" w:eastAsia="Times New Roman" w:hAnsi="Arial" w:cs="Arial"/>
+          <w:b/>
+          <w:bCs/>
+          <w:color w:val="000000"/>
+          <w:shd w:val="clear" w:color="auto" w:fill="FFFFFF"/>
+          <w:lang w:eastAsia="es-CO"/>
+        </w:rPr>
+        <w:t xml:space="preserve"> 27022</w:t>
+      </w:r>
+    </w:p>
+    <w:p>
+      <w:pPr>
+        <w:spacing w:after="0" w:line="240" w:lineRule="auto"/>
+        <w:rPr>
+          <w:rFonts w:ascii="Times New Roman" w:eastAsia="Times New Roman" w:hAnsi="Times New Roman" w:cs="Times New Roman"/>
+          <w:sz w:val="24"/>
+          <w:szCs w:val="24"/>
+          <w:lang w:eastAsia="es-CO"/>
+        </w:rPr>
+      </w:pPr>
+    </w:p>
+    <w:p>
+      <w:pPr>
+        <w:spacing w:after="0" w:line="240" w:lineRule="auto"/>
+        <w:rPr>
+          <w:rFonts w:ascii="Times New Roman" w:eastAsia="Times New Roman" w:hAnsi="Times New Roman" w:cs="Times New Roman"/>
+          <w:sz w:val="24"/>
+          <w:szCs w:val="24"/>
+          <w:lang w:eastAsia="es-CO"/>
+        </w:rPr>
+      </w:pPr>
+      <w:r>
+        <w:rPr>
+          <w:rFonts w:ascii="Arial" w:eastAsia="Times New Roman" w:hAnsi="Arial" w:cs="Arial"/>
+          <w:color w:val="000000"/>
+          <w:shd w:val="clear" w:color="auto" w:fill="FFFFFF"/>
+          <w:lang w:eastAsia="es-CO"/>
+        </w:rPr>
+        <w:t># Ahora, conéctese a uno de los servidores de fragmentos para habilitar un conjunto </w:t>
+      </w:r>
+    </w:p>
+    <w:p>
+      <w:pPr>
+        <w:spacing w:after="0" w:line="240" w:lineRule="auto"/>
+        <w:rPr>
+          <w:rFonts w:ascii="Times New Roman" w:eastAsia="Times New Roman" w:hAnsi="Times New Roman" w:cs="Times New Roman"/>
+          <w:sz w:val="24"/>
+          <w:szCs w:val="24"/>
+          <w:lang w:eastAsia="es-CO"/>
+        </w:rPr>
+      </w:pPr>
+      <w:r>
+        <w:rPr>
+          <w:rFonts w:ascii="Arial" w:eastAsia="Times New Roman" w:hAnsi="Arial" w:cs="Arial"/>
+          <w:color w:val="000000"/>
+          <w:shd w:val="clear" w:color="auto" w:fill="FFFFFF"/>
+          <w:lang w:eastAsia="es-CO"/>
+        </w:rPr>
+        <w:t># De réplicas como mostrado aquí y en </w:t>
+      </w:r>
+    </w:p>
+    <w:p>
+      <w:pPr>
+        <w:spacing w:after="0" w:line="240" w:lineRule="auto"/>
+        <w:rPr>
+          <w:rFonts w:ascii="Times New Roman" w:eastAsia="Times New Roman" w:hAnsi="Times New Roman" w:cs="Times New Roman"/>
+          <w:sz w:val="24"/>
+          <w:szCs w:val="24"/>
+          <w:lang w:eastAsia="es-CO"/>
+        </w:rPr>
+      </w:pPr>
+    </w:p>
+    <w:p>
+      <w:pPr>
+        <w:spacing w:after="0" w:line="240" w:lineRule="auto"/>
+        <w:rPr>
+          <w:rFonts w:ascii="Times New Roman" w:eastAsia="Times New Roman" w:hAnsi="Times New Roman" w:cs="Times New Roman"/>
+          <w:sz w:val="24"/>
+          <w:szCs w:val="24"/>
+          <w:lang w:eastAsia="es-CO"/>
+        </w:rPr>
+      </w:pPr>
+      <w:proofErr w:type="gramStart"/>
+      <w:r>
+        <w:rPr>
+          <w:rFonts w:ascii="Arial" w:eastAsia="Times New Roman" w:hAnsi="Arial" w:cs="Arial"/>
+          <w:b/>
+          <w:bCs/>
+          <w:color w:val="000000"/>
+          <w:shd w:val="clear" w:color="auto" w:fill="FFFFFF"/>
+          <w:lang w:eastAsia="es-CO"/>
+        </w:rPr>
+        <w:t>mongo</w:t>
+      </w:r>
+      <w:proofErr w:type="gramEnd"/>
+      <w:r>
+        <w:rPr>
+          <w:rFonts w:ascii="Arial" w:eastAsia="Times New Roman" w:hAnsi="Arial" w:cs="Arial"/>
+          <w:b/>
+          <w:bCs/>
+          <w:color w:val="000000"/>
+          <w:shd w:val="clear" w:color="auto" w:fill="FFFFFF"/>
+          <w:lang w:eastAsia="es-CO"/>
+        </w:rPr>
+        <w:t xml:space="preserve"> hostname:26017</w:t>
+      </w:r>
+    </w:p>
+    <w:p>
+      <w:pPr>
+        <w:spacing w:after="0" w:line="240" w:lineRule="auto"/>
+        <w:rPr>
+          <w:rFonts w:ascii="Times New Roman" w:eastAsia="Times New Roman" w:hAnsi="Times New Roman" w:cs="Times New Roman"/>
+          <w:sz w:val="24"/>
+          <w:szCs w:val="24"/>
+          <w:lang w:eastAsia="es-CO"/>
+        </w:rPr>
+      </w:pPr>
+    </w:p>
+    <w:p>
+      <w:pPr>
+        <w:spacing w:after="0" w:line="240" w:lineRule="auto"/>
+        <w:rPr>
+          <w:rFonts w:ascii="Times New Roman" w:eastAsia="Times New Roman" w:hAnsi="Times New Roman" w:cs="Times New Roman"/>
+          <w:sz w:val="24"/>
+          <w:szCs w:val="24"/>
+          <w:lang w:eastAsia="es-CO"/>
+        </w:rPr>
+      </w:pPr>
+      <w:r>
+        <w:rPr>
+          <w:rFonts w:ascii="Arial" w:eastAsia="Times New Roman" w:hAnsi="Arial" w:cs="Arial"/>
+          <w:color w:val="000000"/>
+          <w:shd w:val="clear" w:color="auto" w:fill="FFFFFF"/>
+          <w:lang w:eastAsia="es-CO"/>
+        </w:rPr>
+        <w:t># Enrutadores</w:t>
+      </w:r>
+    </w:p>
+    <w:p>
+      <w:pPr>
+        <w:spacing w:after="0" w:line="240" w:lineRule="auto"/>
+        <w:rPr>
+          <w:rFonts w:ascii="Times New Roman" w:eastAsia="Times New Roman" w:hAnsi="Times New Roman" w:cs="Times New Roman"/>
+          <w:sz w:val="24"/>
+          <w:szCs w:val="24"/>
+          <w:lang w:eastAsia="es-CO"/>
+        </w:rPr>
+      </w:pPr>
+    </w:p>
+    <w:p>
+      <w:pPr>
+        <w:spacing w:after="0" w:line="240" w:lineRule="auto"/>
+        <w:rPr>
+          <w:rFonts w:ascii="Times New Roman" w:eastAsia="Times New Roman" w:hAnsi="Times New Roman" w:cs="Times New Roman"/>
+          <w:sz w:val="24"/>
+          <w:szCs w:val="24"/>
+          <w:lang w:eastAsia="es-CO"/>
+        </w:rPr>
+      </w:pPr>
+      <w:r>
+        <w:rPr>
+          <w:rFonts w:ascii="Arial" w:eastAsia="Times New Roman" w:hAnsi="Arial" w:cs="Arial"/>
+          <w:color w:val="000000"/>
+          <w:shd w:val="clear" w:color="auto" w:fill="FFFFFF"/>
+          <w:lang w:eastAsia="es-CO"/>
+        </w:rPr>
+        <w:t># Para crear un enrutador se abre una instancia de mongos </w:t>
+      </w:r>
+    </w:p>
+    <w:p>
+      <w:pPr>
+        <w:spacing w:after="0" w:line="240" w:lineRule="auto"/>
+        <w:rPr>
+          <w:rFonts w:ascii="Times New Roman" w:eastAsia="Times New Roman" w:hAnsi="Times New Roman" w:cs="Times New Roman"/>
+          <w:sz w:val="24"/>
+          <w:szCs w:val="24"/>
+          <w:lang w:eastAsia="es-CO"/>
+        </w:rPr>
+      </w:pPr>
+      <w:r>
+        <w:rPr>
+          <w:rFonts w:ascii="Arial" w:eastAsia="Times New Roman" w:hAnsi="Arial" w:cs="Arial"/>
+          <w:color w:val="000000"/>
+          <w:shd w:val="clear" w:color="auto" w:fill="FFFFFF"/>
+          <w:lang w:eastAsia="es-CO"/>
+        </w:rPr>
+        <w:t xml:space="preserve"># Este programa se puede encontrar en el directorio </w:t>
+      </w:r>
+      <w:proofErr w:type="spellStart"/>
+      <w:r>
+        <w:rPr>
+          <w:rFonts w:ascii="Arial" w:eastAsia="Times New Roman" w:hAnsi="Arial" w:cs="Arial"/>
+          <w:color w:val="000000"/>
+          <w:shd w:val="clear" w:color="auto" w:fill="FFFFFF"/>
+          <w:lang w:eastAsia="es-CO"/>
+        </w:rPr>
+        <w:t>bin</w:t>
+      </w:r>
+      <w:proofErr w:type="spellEnd"/>
+      <w:r>
+        <w:rPr>
+          <w:rFonts w:ascii="Arial" w:eastAsia="Times New Roman" w:hAnsi="Arial" w:cs="Arial"/>
+          <w:color w:val="000000"/>
+          <w:shd w:val="clear" w:color="auto" w:fill="FFFFFF"/>
+          <w:lang w:eastAsia="es-CO"/>
+        </w:rPr>
+        <w:t xml:space="preserve"> de la instalación de </w:t>
+      </w:r>
+      <w:proofErr w:type="spellStart"/>
+      <w:r>
+        <w:rPr>
+          <w:rFonts w:ascii="Arial" w:eastAsia="Times New Roman" w:hAnsi="Arial" w:cs="Arial"/>
+          <w:color w:val="000000"/>
+          <w:shd w:val="clear" w:color="auto" w:fill="FFFFFF"/>
+          <w:lang w:eastAsia="es-CO"/>
+        </w:rPr>
+        <w:t>MongoDB</w:t>
+      </w:r>
+      <w:proofErr w:type="spellEnd"/>
+      <w:r>
+        <w:rPr>
+          <w:rFonts w:ascii="Arial" w:eastAsia="Times New Roman" w:hAnsi="Arial" w:cs="Arial"/>
+          <w:color w:val="000000"/>
+          <w:shd w:val="clear" w:color="auto" w:fill="FFFFFF"/>
+          <w:lang w:eastAsia="es-CO"/>
+        </w:rPr>
+        <w:t>.</w:t>
+      </w:r>
+    </w:p>
+    <w:p>
+      <w:pPr>
+        <w:spacing w:after="0" w:line="240" w:lineRule="auto"/>
+        <w:rPr>
+          <w:rFonts w:ascii="Times New Roman" w:eastAsia="Times New Roman" w:hAnsi="Times New Roman" w:cs="Times New Roman"/>
+          <w:sz w:val="24"/>
+          <w:szCs w:val="24"/>
+          <w:lang w:eastAsia="es-CO"/>
+        </w:rPr>
+      </w:pPr>
+      <w:r>
+        <w:rPr>
+          <w:rFonts w:ascii="Arial" w:eastAsia="Times New Roman" w:hAnsi="Arial" w:cs="Arial"/>
+          <w:color w:val="000000"/>
+          <w:shd w:val="clear" w:color="auto" w:fill="FFFFFF"/>
+          <w:lang w:eastAsia="es-CO"/>
+        </w:rPr>
+        <w:t># Se invoca indicando el puerto donde se va a ejecutar con la opción --</w:t>
+      </w:r>
+      <w:proofErr w:type="spellStart"/>
+      <w:r>
+        <w:rPr>
+          <w:rFonts w:ascii="Arial" w:eastAsia="Times New Roman" w:hAnsi="Arial" w:cs="Arial"/>
+          <w:color w:val="000000"/>
+          <w:shd w:val="clear" w:color="auto" w:fill="FFFFFF"/>
+          <w:lang w:eastAsia="es-CO"/>
+        </w:rPr>
+        <w:t>port</w:t>
+      </w:r>
+      <w:proofErr w:type="spellEnd"/>
+      <w:r>
+        <w:rPr>
+          <w:rFonts w:ascii="Arial" w:eastAsia="Times New Roman" w:hAnsi="Arial" w:cs="Arial"/>
+          <w:color w:val="000000"/>
+          <w:shd w:val="clear" w:color="auto" w:fill="FFFFFF"/>
+          <w:lang w:eastAsia="es-CO"/>
+        </w:rPr>
+        <w:t>, se listan los</w:t>
+      </w:r>
+    </w:p>
+    <w:p>
+      <w:pPr>
+        <w:spacing w:after="0" w:line="240" w:lineRule="auto"/>
+        <w:rPr>
+          <w:rFonts w:ascii="Times New Roman" w:eastAsia="Times New Roman" w:hAnsi="Times New Roman" w:cs="Times New Roman"/>
+          <w:sz w:val="24"/>
+          <w:szCs w:val="24"/>
+          <w:lang w:eastAsia="es-CO"/>
+        </w:rPr>
+      </w:pPr>
+      <w:r>
+        <w:rPr>
+          <w:rFonts w:ascii="Arial" w:eastAsia="Times New Roman" w:hAnsi="Arial" w:cs="Arial"/>
+          <w:color w:val="000000"/>
+          <w:shd w:val="clear" w:color="auto" w:fill="FFFFFF"/>
+          <w:lang w:eastAsia="es-CO"/>
+        </w:rPr>
+        <w:t># Servidores de configuración indicando el nombre del equipo y el puerto donde se ejecutan,</w:t>
+      </w:r>
+    </w:p>
+    <w:p>
+      <w:pPr>
+        <w:spacing w:after="0" w:line="240" w:lineRule="auto"/>
+        <w:rPr>
+          <w:rFonts w:ascii="Times New Roman" w:eastAsia="Times New Roman" w:hAnsi="Times New Roman" w:cs="Times New Roman"/>
+          <w:sz w:val="24"/>
+          <w:szCs w:val="24"/>
+          <w:lang w:eastAsia="es-CO"/>
+        </w:rPr>
+      </w:pPr>
+      <w:r>
+        <w:rPr>
+          <w:rFonts w:ascii="Arial" w:eastAsia="Times New Roman" w:hAnsi="Arial" w:cs="Arial"/>
+          <w:color w:val="000000"/>
+          <w:shd w:val="clear" w:color="auto" w:fill="FFFFFF"/>
+          <w:lang w:eastAsia="es-CO"/>
+        </w:rPr>
+        <w:t xml:space="preserve"># </w:t>
+      </w:r>
+      <w:proofErr w:type="gramStart"/>
+      <w:r>
+        <w:rPr>
+          <w:rFonts w:ascii="Arial" w:eastAsia="Times New Roman" w:hAnsi="Arial" w:cs="Arial"/>
+          <w:color w:val="000000"/>
+          <w:shd w:val="clear" w:color="auto" w:fill="FFFFFF"/>
+          <w:lang w:eastAsia="es-CO"/>
+        </w:rPr>
+        <w:t>y</w:t>
+      </w:r>
+      <w:proofErr w:type="gramEnd"/>
+      <w:r>
+        <w:rPr>
+          <w:rFonts w:ascii="Arial" w:eastAsia="Times New Roman" w:hAnsi="Arial" w:cs="Arial"/>
+          <w:color w:val="000000"/>
+          <w:shd w:val="clear" w:color="auto" w:fill="FFFFFF"/>
+          <w:lang w:eastAsia="es-CO"/>
+        </w:rPr>
+        <w:t xml:space="preserve"> se usa la opción --</w:t>
+      </w:r>
+      <w:proofErr w:type="spellStart"/>
+      <w:r>
+        <w:rPr>
+          <w:rFonts w:ascii="Arial" w:eastAsia="Times New Roman" w:hAnsi="Arial" w:cs="Arial"/>
+          <w:color w:val="000000"/>
+          <w:shd w:val="clear" w:color="auto" w:fill="FFFFFF"/>
+          <w:lang w:eastAsia="es-CO"/>
+        </w:rPr>
+        <w:t>configdb</w:t>
+      </w:r>
+      <w:proofErr w:type="spellEnd"/>
+      <w:r>
+        <w:rPr>
+          <w:rFonts w:ascii="Arial" w:eastAsia="Times New Roman" w:hAnsi="Arial" w:cs="Arial"/>
+          <w:color w:val="000000"/>
+          <w:shd w:val="clear" w:color="auto" w:fill="FFFFFF"/>
+          <w:lang w:eastAsia="es-CO"/>
+        </w:rPr>
+        <w:t xml:space="preserve"> para indicar que es un enrutador.</w:t>
+      </w:r>
+    </w:p>
+    <w:p>
+      <w:pPr>
+        <w:spacing w:after="0" w:line="240" w:lineRule="auto"/>
+        <w:rPr>
+          <w:rFonts w:ascii="Times New Roman" w:eastAsia="Times New Roman" w:hAnsi="Times New Roman" w:cs="Times New Roman"/>
+          <w:sz w:val="24"/>
+          <w:szCs w:val="24"/>
+          <w:lang w:eastAsia="es-CO"/>
+        </w:rPr>
+      </w:pPr>
+    </w:p>
+    <w:p>
+      <w:pPr>
+        <w:spacing w:after="0" w:line="240" w:lineRule="auto"/>
+        <w:rPr>
+          <w:rFonts w:ascii="Times New Roman" w:eastAsia="Times New Roman" w:hAnsi="Times New Roman" w:cs="Times New Roman"/>
+          <w:sz w:val="24"/>
+          <w:szCs w:val="24"/>
+          <w:lang w:eastAsia="es-CO"/>
+        </w:rPr>
+      </w:pPr>
+      <w:proofErr w:type="gramStart"/>
+      <w:r>
+        <w:rPr>
+          <w:rFonts w:ascii="Arial" w:eastAsia="Times New Roman" w:hAnsi="Arial" w:cs="Arial"/>
+          <w:b/>
+          <w:bCs/>
+          <w:color w:val="000000"/>
+          <w:shd w:val="clear" w:color="auto" w:fill="FFFFFF"/>
+          <w:lang w:eastAsia="es-CO"/>
+        </w:rPr>
+        <w:t>mongos</w:t>
+      </w:r>
+      <w:proofErr w:type="gramEnd"/>
+      <w:r>
+        <w:rPr>
+          <w:rFonts w:ascii="Arial" w:eastAsia="Times New Roman" w:hAnsi="Arial" w:cs="Arial"/>
+          <w:b/>
+          <w:bCs/>
+          <w:color w:val="000000"/>
+          <w:shd w:val="clear" w:color="auto" w:fill="FFFFFF"/>
+          <w:lang w:eastAsia="es-CO"/>
+        </w:rPr>
+        <w:t xml:space="preserve"> --</w:t>
+      </w:r>
+      <w:proofErr w:type="spellStart"/>
+      <w:r>
+        <w:rPr>
+          <w:rFonts w:ascii="Arial" w:eastAsia="Times New Roman" w:hAnsi="Arial" w:cs="Arial"/>
+          <w:b/>
+          <w:bCs/>
+          <w:color w:val="000000"/>
+          <w:shd w:val="clear" w:color="auto" w:fill="FFFFFF"/>
+          <w:lang w:eastAsia="es-CO"/>
+        </w:rPr>
+        <w:t>configdb</w:t>
+      </w:r>
+      <w:proofErr w:type="spellEnd"/>
+      <w:r>
+        <w:rPr>
+          <w:rFonts w:ascii="Arial" w:eastAsia="Times New Roman" w:hAnsi="Arial" w:cs="Arial"/>
+          <w:b/>
+          <w:bCs/>
+          <w:color w:val="000000"/>
+          <w:shd w:val="clear" w:color="auto" w:fill="FFFFFF"/>
+          <w:lang w:eastAsia="es-CO"/>
+        </w:rPr>
+        <w:t xml:space="preserve"> localhost:27022,localhost:27023,localhost:27024  --</w:t>
+      </w:r>
+      <w:proofErr w:type="spellStart"/>
+      <w:r>
+        <w:rPr>
+          <w:rFonts w:ascii="Arial" w:eastAsia="Times New Roman" w:hAnsi="Arial" w:cs="Arial"/>
+          <w:b/>
+          <w:bCs/>
+          <w:color w:val="000000"/>
+          <w:shd w:val="clear" w:color="auto" w:fill="FFFFFF"/>
+          <w:lang w:eastAsia="es-CO"/>
+        </w:rPr>
+        <w:t>port</w:t>
+      </w:r>
+      <w:proofErr w:type="spellEnd"/>
+      <w:r>
+        <w:rPr>
+          <w:rFonts w:ascii="Arial" w:eastAsia="Times New Roman" w:hAnsi="Arial" w:cs="Arial"/>
+          <w:b/>
+          <w:bCs/>
+          <w:color w:val="000000"/>
+          <w:shd w:val="clear" w:color="auto" w:fill="FFFFFF"/>
+          <w:lang w:eastAsia="es-CO"/>
+        </w:rPr>
+        <w:t xml:space="preserve"> 27021</w:t>
+      </w:r>
+    </w:p>
+    <w:p>
+      <w:pPr>
+        <w:spacing w:after="0" w:line="240" w:lineRule="auto"/>
+        <w:rPr>
+          <w:rFonts w:ascii="Times New Roman" w:eastAsia="Times New Roman" w:hAnsi="Times New Roman" w:cs="Times New Roman"/>
+          <w:sz w:val="24"/>
+          <w:szCs w:val="24"/>
+          <w:lang w:eastAsia="es-CO"/>
+        </w:rPr>
+      </w:pPr>
+      <w:proofErr w:type="gramStart"/>
+      <w:r>
+        <w:rPr>
+          <w:rFonts w:ascii="Arial" w:eastAsia="Times New Roman" w:hAnsi="Arial" w:cs="Arial"/>
+          <w:b/>
+          <w:bCs/>
+          <w:color w:val="000000"/>
+          <w:shd w:val="clear" w:color="auto" w:fill="FFFFFF"/>
+          <w:lang w:eastAsia="es-CO"/>
+        </w:rPr>
+        <w:t>mongos</w:t>
+      </w:r>
+      <w:proofErr w:type="gramEnd"/>
+      <w:r>
+        <w:rPr>
+          <w:rFonts w:ascii="Arial" w:eastAsia="Times New Roman" w:hAnsi="Arial" w:cs="Arial"/>
+          <w:b/>
+          <w:bCs/>
+          <w:color w:val="000000"/>
+          <w:shd w:val="clear" w:color="auto" w:fill="FFFFFF"/>
+          <w:lang w:eastAsia="es-CO"/>
+        </w:rPr>
+        <w:t xml:space="preserve"> --</w:t>
+      </w:r>
+      <w:proofErr w:type="spellStart"/>
+      <w:r>
+        <w:rPr>
+          <w:rFonts w:ascii="Arial" w:eastAsia="Times New Roman" w:hAnsi="Arial" w:cs="Arial"/>
+          <w:b/>
+          <w:bCs/>
+          <w:color w:val="000000"/>
+          <w:shd w:val="clear" w:color="auto" w:fill="FFFFFF"/>
+          <w:lang w:eastAsia="es-CO"/>
+        </w:rPr>
+        <w:t>configdb</w:t>
+      </w:r>
+      <w:proofErr w:type="spellEnd"/>
+      <w:r>
+        <w:rPr>
+          <w:rFonts w:ascii="Arial" w:eastAsia="Times New Roman" w:hAnsi="Arial" w:cs="Arial"/>
+          <w:b/>
+          <w:bCs/>
+          <w:color w:val="000000"/>
+          <w:shd w:val="clear" w:color="auto" w:fill="FFFFFF"/>
+          <w:lang w:eastAsia="es-CO"/>
+        </w:rPr>
+        <w:t xml:space="preserve"> replica1/localhost:27022,localhost:27023,localhost:27024  --</w:t>
+      </w:r>
+      <w:proofErr w:type="spellStart"/>
+      <w:r>
+        <w:rPr>
+          <w:rFonts w:ascii="Arial" w:eastAsia="Times New Roman" w:hAnsi="Arial" w:cs="Arial"/>
+          <w:b/>
+          <w:bCs/>
+          <w:color w:val="000000"/>
+          <w:shd w:val="clear" w:color="auto" w:fill="FFFFFF"/>
+          <w:lang w:eastAsia="es-CO"/>
+        </w:rPr>
+        <w:t>port</w:t>
+      </w:r>
+      <w:proofErr w:type="spellEnd"/>
+      <w:r>
+        <w:rPr>
+          <w:rFonts w:ascii="Arial" w:eastAsia="Times New Roman" w:hAnsi="Arial" w:cs="Arial"/>
+          <w:b/>
+          <w:bCs/>
+          <w:color w:val="000000"/>
+          <w:shd w:val="clear" w:color="auto" w:fill="FFFFFF"/>
+          <w:lang w:eastAsia="es-CO"/>
+        </w:rPr>
+        <w:t xml:space="preserve"> 27021</w:t>
+      </w:r>
+    </w:p>
+    <w:p>
+      <w:pPr>
+        <w:spacing w:after="0" w:line="240" w:lineRule="auto"/>
+        <w:rPr>
+          <w:rFonts w:ascii="Times New Roman" w:eastAsia="Times New Roman" w:hAnsi="Times New Roman" w:cs="Times New Roman"/>
+          <w:sz w:val="24"/>
+          <w:szCs w:val="24"/>
+          <w:lang w:eastAsia="es-CO"/>
+        </w:rPr>
+      </w:pPr>
+    </w:p>
+    <w:p>
+      <w:pPr>
+        <w:spacing w:after="0" w:line="240" w:lineRule="auto"/>
+        <w:rPr>
+          <w:rFonts w:ascii="Times New Roman" w:eastAsia="Times New Roman" w:hAnsi="Times New Roman" w:cs="Times New Roman"/>
+          <w:sz w:val="24"/>
+          <w:szCs w:val="24"/>
+          <w:lang w:eastAsia="es-CO"/>
+        </w:rPr>
+      </w:pPr>
+      <w:r>
+        <w:rPr>
+          <w:rFonts w:ascii="Arial" w:eastAsia="Times New Roman" w:hAnsi="Arial" w:cs="Arial"/>
+          <w:color w:val="000000"/>
+          <w:shd w:val="clear" w:color="auto" w:fill="FFFFFF"/>
+          <w:lang w:eastAsia="es-CO"/>
+        </w:rPr>
+        <w:t># Hay que observar que también es posible en este paso indicar</w:t>
+      </w:r>
+    </w:p>
+    <w:p>
+      <w:pPr>
+        <w:spacing w:after="0" w:line="240" w:lineRule="auto"/>
+        <w:rPr>
+          <w:rFonts w:ascii="Times New Roman" w:eastAsia="Times New Roman" w:hAnsi="Times New Roman" w:cs="Times New Roman"/>
+          <w:sz w:val="24"/>
+          <w:szCs w:val="24"/>
+          <w:lang w:eastAsia="es-CO"/>
+        </w:rPr>
+      </w:pPr>
+      <w:r>
+        <w:rPr>
+          <w:rFonts w:ascii="Arial" w:eastAsia="Times New Roman" w:hAnsi="Arial" w:cs="Arial"/>
+          <w:color w:val="000000"/>
+          <w:shd w:val="clear" w:color="auto" w:fill="FFFFFF"/>
+          <w:lang w:eastAsia="es-CO"/>
+        </w:rPr>
+        <w:t># El tamaño de los trozos con la opción --</w:t>
+      </w:r>
+      <w:proofErr w:type="spellStart"/>
+      <w:r>
+        <w:rPr>
+          <w:rFonts w:ascii="Arial" w:eastAsia="Times New Roman" w:hAnsi="Arial" w:cs="Arial"/>
+          <w:color w:val="000000"/>
+          <w:shd w:val="clear" w:color="auto" w:fill="FFFFFF"/>
+          <w:lang w:eastAsia="es-CO"/>
+        </w:rPr>
+        <w:t>chunkSize</w:t>
+      </w:r>
+      <w:proofErr w:type="spellEnd"/>
+      <w:r>
+        <w:rPr>
+          <w:rFonts w:ascii="Arial" w:eastAsia="Times New Roman" w:hAnsi="Arial" w:cs="Arial"/>
+          <w:color w:val="000000"/>
+          <w:shd w:val="clear" w:color="auto" w:fill="FFFFFF"/>
+          <w:lang w:eastAsia="es-CO"/>
+        </w:rPr>
+        <w:t>. Si no se indica esta opción,</w:t>
+      </w:r>
+    </w:p>
+    <w:p>
+      <w:pPr>
+        <w:spacing w:after="0" w:line="240" w:lineRule="auto"/>
+        <w:rPr>
+          <w:rFonts w:ascii="Times New Roman" w:eastAsia="Times New Roman" w:hAnsi="Times New Roman" w:cs="Times New Roman"/>
+          <w:sz w:val="24"/>
+          <w:szCs w:val="24"/>
+          <w:lang w:eastAsia="es-CO"/>
+        </w:rPr>
+      </w:pPr>
+      <w:r>
+        <w:rPr>
+          <w:rFonts w:ascii="Arial" w:eastAsia="Times New Roman" w:hAnsi="Arial" w:cs="Arial"/>
+          <w:color w:val="000000"/>
+          <w:shd w:val="clear" w:color="auto" w:fill="FFFFFF"/>
+          <w:lang w:eastAsia="es-CO"/>
+        </w:rPr>
+        <w:t># Por defecto toma el valor de 64 MB.</w:t>
+      </w:r>
+    </w:p>
+    <w:p>
+      <w:pPr>
+        <w:spacing w:after="0" w:line="240" w:lineRule="auto"/>
+        <w:rPr>
+          <w:rFonts w:ascii="Times New Roman" w:eastAsia="Times New Roman" w:hAnsi="Times New Roman" w:cs="Times New Roman"/>
+          <w:sz w:val="24"/>
+          <w:szCs w:val="24"/>
+          <w:lang w:eastAsia="es-CO"/>
+        </w:rPr>
+      </w:pPr>
+    </w:p>
+    <w:p>
+      <w:pPr>
+        <w:spacing w:after="0" w:line="240" w:lineRule="auto"/>
+        <w:rPr>
+          <w:rFonts w:ascii="Times New Roman" w:eastAsia="Times New Roman" w:hAnsi="Times New Roman" w:cs="Times New Roman"/>
+          <w:sz w:val="24"/>
+          <w:szCs w:val="24"/>
+          <w:lang w:eastAsia="es-CO"/>
+        </w:rPr>
+      </w:pPr>
+      <w:r>
+        <w:rPr>
+          <w:rFonts w:ascii="Arial" w:eastAsia="Times New Roman" w:hAnsi="Arial" w:cs="Arial"/>
+          <w:color w:val="000000"/>
+          <w:shd w:val="clear" w:color="auto" w:fill="FFFFFF"/>
+          <w:lang w:eastAsia="es-CO"/>
+        </w:rPr>
+        <w:t xml:space="preserve"># </w:t>
+      </w:r>
+      <w:proofErr w:type="spellStart"/>
+      <w:r>
+        <w:rPr>
+          <w:rFonts w:ascii="Arial" w:eastAsia="Times New Roman" w:hAnsi="Arial" w:cs="Arial"/>
+          <w:color w:val="000000"/>
+          <w:shd w:val="clear" w:color="auto" w:fill="FFFFFF"/>
+          <w:lang w:eastAsia="es-CO"/>
+        </w:rPr>
+        <w:t>Shards</w:t>
+      </w:r>
+      <w:proofErr w:type="spellEnd"/>
+    </w:p>
+    <w:p>
+      <w:pPr>
+        <w:spacing w:after="0" w:line="240" w:lineRule="auto"/>
+        <w:rPr>
+          <w:rFonts w:ascii="Times New Roman" w:eastAsia="Times New Roman" w:hAnsi="Times New Roman" w:cs="Times New Roman"/>
+          <w:sz w:val="24"/>
+          <w:szCs w:val="24"/>
+          <w:lang w:eastAsia="es-CO"/>
+        </w:rPr>
+      </w:pPr>
+      <w:r>
+        <w:rPr>
+          <w:rFonts w:ascii="Arial" w:eastAsia="Times New Roman" w:hAnsi="Arial" w:cs="Arial"/>
+          <w:color w:val="000000"/>
+          <w:shd w:val="clear" w:color="auto" w:fill="FFFFFF"/>
+          <w:lang w:eastAsia="es-CO"/>
+        </w:rPr>
+        <w:t xml:space="preserve">#  Se van a crear, por ejemplo, dos </w:t>
+      </w:r>
+      <w:proofErr w:type="spellStart"/>
+      <w:r>
+        <w:rPr>
+          <w:rFonts w:ascii="Arial" w:eastAsia="Times New Roman" w:hAnsi="Arial" w:cs="Arial"/>
+          <w:color w:val="000000"/>
+          <w:shd w:val="clear" w:color="auto" w:fill="FFFFFF"/>
+          <w:lang w:eastAsia="es-CO"/>
+        </w:rPr>
+        <w:t>shards</w:t>
+      </w:r>
+      <w:proofErr w:type="spellEnd"/>
+      <w:r>
+        <w:rPr>
+          <w:rFonts w:ascii="Arial" w:eastAsia="Times New Roman" w:hAnsi="Arial" w:cs="Arial"/>
+          <w:color w:val="000000"/>
+          <w:shd w:val="clear" w:color="auto" w:fill="FFFFFF"/>
+          <w:lang w:eastAsia="es-CO"/>
+        </w:rPr>
+        <w:t xml:space="preserve">, por lo que es </w:t>
+      </w:r>
+      <w:proofErr w:type="spellStart"/>
+      <w:r>
+        <w:rPr>
+          <w:rFonts w:ascii="Arial" w:eastAsia="Times New Roman" w:hAnsi="Arial" w:cs="Arial"/>
+          <w:color w:val="000000"/>
+          <w:shd w:val="clear" w:color="auto" w:fill="FFFFFF"/>
+          <w:lang w:eastAsia="es-CO"/>
+        </w:rPr>
+        <w:t>necesa</w:t>
+      </w:r>
+      <w:proofErr w:type="spellEnd"/>
+      <w:r>
+        <w:rPr>
+          <w:rFonts w:ascii="Arial" w:eastAsia="Times New Roman" w:hAnsi="Arial" w:cs="Arial"/>
+          <w:color w:val="000000"/>
+          <w:shd w:val="clear" w:color="auto" w:fill="FFFFFF"/>
+          <w:lang w:eastAsia="es-CO"/>
+        </w:rPr>
+        <w:t>- rio disponer de dos</w:t>
+      </w:r>
+    </w:p>
+    <w:p>
+      <w:pPr>
+        <w:spacing w:after="0" w:line="240" w:lineRule="auto"/>
+        <w:rPr>
+          <w:rFonts w:ascii="Times New Roman" w:eastAsia="Times New Roman" w:hAnsi="Times New Roman" w:cs="Times New Roman"/>
+          <w:sz w:val="24"/>
+          <w:szCs w:val="24"/>
+          <w:lang w:eastAsia="es-CO"/>
+        </w:rPr>
+      </w:pPr>
+      <w:r>
+        <w:rPr>
+          <w:rFonts w:ascii="Arial" w:eastAsia="Times New Roman" w:hAnsi="Arial" w:cs="Arial"/>
+          <w:color w:val="000000"/>
+          <w:shd w:val="clear" w:color="auto" w:fill="FFFFFF"/>
+          <w:lang w:eastAsia="es-CO"/>
+        </w:rPr>
+        <w:t>#  Directorios para cada uno de los servidores</w:t>
+      </w:r>
+    </w:p>
+    <w:p>
+      <w:pPr>
+        <w:spacing w:after="0" w:line="240" w:lineRule="auto"/>
+        <w:rPr>
+          <w:rFonts w:ascii="Times New Roman" w:eastAsia="Times New Roman" w:hAnsi="Times New Roman" w:cs="Times New Roman"/>
+          <w:sz w:val="24"/>
+          <w:szCs w:val="24"/>
+          <w:lang w:eastAsia="es-CO"/>
+        </w:rPr>
+      </w:pPr>
+    </w:p>
+    <w:p>
+      <w:pPr>
+        <w:spacing w:after="0" w:line="240" w:lineRule="auto"/>
+        <w:rPr>
+          <w:rFonts w:ascii="Times New Roman" w:eastAsia="Times New Roman" w:hAnsi="Times New Roman" w:cs="Times New Roman"/>
+          <w:sz w:val="24"/>
+          <w:szCs w:val="24"/>
+          <w:lang w:eastAsia="es-CO"/>
+        </w:rPr>
+      </w:pPr>
+      <w:r>
+        <w:rPr>
+          <w:rFonts w:ascii="Arial" w:eastAsia="Times New Roman" w:hAnsi="Arial" w:cs="Arial"/>
+          <w:color w:val="000000"/>
+          <w:shd w:val="clear" w:color="auto" w:fill="FFFFFF"/>
+          <w:lang w:eastAsia="es-CO"/>
+        </w:rPr>
+        <w:t xml:space="preserve"># Para crear un </w:t>
+      </w:r>
+      <w:proofErr w:type="spellStart"/>
+      <w:r>
+        <w:rPr>
+          <w:rFonts w:ascii="Arial" w:eastAsia="Times New Roman" w:hAnsi="Arial" w:cs="Arial"/>
+          <w:color w:val="000000"/>
+          <w:shd w:val="clear" w:color="auto" w:fill="FFFFFF"/>
+          <w:lang w:eastAsia="es-CO"/>
+        </w:rPr>
+        <w:t>shard</w:t>
+      </w:r>
+      <w:proofErr w:type="spellEnd"/>
+      <w:r>
+        <w:rPr>
+          <w:rFonts w:ascii="Arial" w:eastAsia="Times New Roman" w:hAnsi="Arial" w:cs="Arial"/>
+          <w:color w:val="000000"/>
+          <w:shd w:val="clear" w:color="auto" w:fill="FFFFFF"/>
+          <w:lang w:eastAsia="es-CO"/>
+        </w:rPr>
+        <w:t xml:space="preserve"> se abre una instancia de </w:t>
+      </w:r>
+      <w:proofErr w:type="spellStart"/>
+      <w:r>
+        <w:rPr>
+          <w:rFonts w:ascii="Arial" w:eastAsia="Times New Roman" w:hAnsi="Arial" w:cs="Arial"/>
+          <w:color w:val="000000"/>
+          <w:shd w:val="clear" w:color="auto" w:fill="FFFFFF"/>
+          <w:lang w:eastAsia="es-CO"/>
+        </w:rPr>
+        <w:t>mongod</w:t>
+      </w:r>
+      <w:proofErr w:type="spellEnd"/>
+      <w:r>
+        <w:rPr>
+          <w:rFonts w:ascii="Arial" w:eastAsia="Times New Roman" w:hAnsi="Arial" w:cs="Arial"/>
+          <w:color w:val="000000"/>
+          <w:shd w:val="clear" w:color="auto" w:fill="FFFFFF"/>
+          <w:lang w:eastAsia="es-CO"/>
+        </w:rPr>
+        <w:t xml:space="preserve"> </w:t>
+      </w:r>
+      <w:proofErr w:type="spellStart"/>
+      <w:r>
+        <w:rPr>
+          <w:rFonts w:ascii="Arial" w:eastAsia="Times New Roman" w:hAnsi="Arial" w:cs="Arial"/>
+          <w:color w:val="000000"/>
+          <w:shd w:val="clear" w:color="auto" w:fill="FFFFFF"/>
+          <w:lang w:eastAsia="es-CO"/>
+        </w:rPr>
+        <w:t>indi</w:t>
+      </w:r>
+      <w:proofErr w:type="spellEnd"/>
+      <w:r>
+        <w:rPr>
+          <w:rFonts w:ascii="Arial" w:eastAsia="Times New Roman" w:hAnsi="Arial" w:cs="Arial"/>
+          <w:color w:val="000000"/>
+          <w:shd w:val="clear" w:color="auto" w:fill="FFFFFF"/>
+          <w:lang w:eastAsia="es-CO"/>
+        </w:rPr>
+        <w:t>- cando</w:t>
+      </w:r>
+    </w:p>
+    <w:p>
+      <w:pPr>
+        <w:spacing w:after="0" w:line="240" w:lineRule="auto"/>
+        <w:rPr>
+          <w:rFonts w:ascii="Times New Roman" w:eastAsia="Times New Roman" w:hAnsi="Times New Roman" w:cs="Times New Roman"/>
+          <w:sz w:val="24"/>
+          <w:szCs w:val="24"/>
+          <w:lang w:eastAsia="es-CO"/>
+        </w:rPr>
+      </w:pPr>
+      <w:r>
+        <w:rPr>
+          <w:rFonts w:ascii="Arial" w:eastAsia="Times New Roman" w:hAnsi="Arial" w:cs="Arial"/>
+          <w:color w:val="000000"/>
+          <w:shd w:val="clear" w:color="auto" w:fill="FFFFFF"/>
+          <w:lang w:eastAsia="es-CO"/>
+        </w:rPr>
+        <w:t>#  El puerto donde se va a ejecutar con la opción –</w:t>
+      </w:r>
+      <w:proofErr w:type="spellStart"/>
+      <w:r>
+        <w:rPr>
+          <w:rFonts w:ascii="Arial" w:eastAsia="Times New Roman" w:hAnsi="Arial" w:cs="Arial"/>
+          <w:color w:val="000000"/>
+          <w:shd w:val="clear" w:color="auto" w:fill="FFFFFF"/>
+          <w:lang w:eastAsia="es-CO"/>
+        </w:rPr>
+        <w:t>port</w:t>
+      </w:r>
+      <w:proofErr w:type="spellEnd"/>
+      <w:r>
+        <w:rPr>
+          <w:rFonts w:ascii="Arial" w:eastAsia="Times New Roman" w:hAnsi="Arial" w:cs="Arial"/>
+          <w:color w:val="000000"/>
+          <w:shd w:val="clear" w:color="auto" w:fill="FFFFFF"/>
+          <w:lang w:eastAsia="es-CO"/>
+        </w:rPr>
+        <w:t>, se indica</w:t>
+      </w:r>
+    </w:p>
+    <w:p>
+      <w:pPr>
+        <w:spacing w:after="0" w:line="240" w:lineRule="auto"/>
+        <w:rPr>
+          <w:rFonts w:ascii="Times New Roman" w:eastAsia="Times New Roman" w:hAnsi="Times New Roman" w:cs="Times New Roman"/>
+          <w:sz w:val="24"/>
+          <w:szCs w:val="24"/>
+          <w:lang w:eastAsia="es-CO"/>
+        </w:rPr>
+      </w:pPr>
+      <w:r>
+        <w:rPr>
+          <w:rFonts w:ascii="Arial" w:eastAsia="Times New Roman" w:hAnsi="Arial" w:cs="Arial"/>
+          <w:color w:val="000000"/>
+          <w:shd w:val="clear" w:color="auto" w:fill="FFFFFF"/>
+          <w:lang w:eastAsia="es-CO"/>
+        </w:rPr>
+        <w:t>#  El directorio donde se almacenan los datos con la opción –</w:t>
+      </w:r>
+      <w:proofErr w:type="spellStart"/>
+      <w:r>
+        <w:rPr>
+          <w:rFonts w:ascii="Arial" w:eastAsia="Times New Roman" w:hAnsi="Arial" w:cs="Arial"/>
+          <w:color w:val="000000"/>
+          <w:shd w:val="clear" w:color="auto" w:fill="FFFFFF"/>
+          <w:lang w:eastAsia="es-CO"/>
+        </w:rPr>
+        <w:t>dbpath</w:t>
+      </w:r>
+      <w:proofErr w:type="spellEnd"/>
+      <w:r>
+        <w:rPr>
+          <w:rFonts w:ascii="Arial" w:eastAsia="Times New Roman" w:hAnsi="Arial" w:cs="Arial"/>
+          <w:color w:val="000000"/>
+          <w:shd w:val="clear" w:color="auto" w:fill="FFFFFF"/>
+          <w:lang w:eastAsia="es-CO"/>
+        </w:rPr>
+        <w:t>,</w:t>
+      </w:r>
+    </w:p>
+    <w:p>
+      <w:pPr>
+        <w:spacing w:after="0" w:line="240" w:lineRule="auto"/>
+        <w:rPr>
+          <w:rFonts w:ascii="Times New Roman" w:eastAsia="Times New Roman" w:hAnsi="Times New Roman" w:cs="Times New Roman"/>
+          <w:sz w:val="24"/>
+          <w:szCs w:val="24"/>
+          <w:lang w:eastAsia="es-CO"/>
+        </w:rPr>
+      </w:pPr>
+      <w:r>
+        <w:rPr>
+          <w:rFonts w:ascii="Arial" w:eastAsia="Times New Roman" w:hAnsi="Arial" w:cs="Arial"/>
+          <w:color w:val="000000"/>
+          <w:shd w:val="clear" w:color="auto" w:fill="FFFFFF"/>
+          <w:lang w:eastAsia="es-CO"/>
+        </w:rPr>
+        <w:t>#  S</w:t>
+      </w:r>
+      <w:r>
+        <w:rPr>
+          <w:rFonts w:ascii="Arial" w:eastAsia="Times New Roman" w:hAnsi="Arial" w:cs="Arial"/>
+          <w:color w:val="000000"/>
+          <w:shd w:val="clear" w:color="auto" w:fill="FFFFFF"/>
+          <w:lang w:eastAsia="es-CO"/>
+        </w:rPr>
+        <w:t>e indica la opción --</w:t>
+      </w:r>
+      <w:proofErr w:type="spellStart"/>
+      <w:r>
+        <w:rPr>
+          <w:rFonts w:ascii="Arial" w:eastAsia="Times New Roman" w:hAnsi="Arial" w:cs="Arial"/>
+          <w:color w:val="000000"/>
+          <w:shd w:val="clear" w:color="auto" w:fill="FFFFFF"/>
+          <w:lang w:eastAsia="es-CO"/>
+        </w:rPr>
+        <w:t>shardsvr</w:t>
+      </w:r>
+      <w:proofErr w:type="spellEnd"/>
+    </w:p>
+    <w:p>
+      <w:pPr>
+        <w:spacing w:after="0" w:line="240" w:lineRule="auto"/>
+        <w:rPr>
+          <w:rFonts w:ascii="Times New Roman" w:eastAsia="Times New Roman" w:hAnsi="Times New Roman" w:cs="Times New Roman"/>
+          <w:sz w:val="24"/>
+          <w:szCs w:val="24"/>
+          <w:lang w:eastAsia="es-CO"/>
+        </w:rPr>
+      </w:pPr>
+      <w:proofErr w:type="spellStart"/>
+      <w:proofErr w:type="gramStart"/>
+      <w:r>
+        <w:rPr>
+          <w:rFonts w:ascii="Arial" w:eastAsia="Times New Roman" w:hAnsi="Arial" w:cs="Arial"/>
+          <w:b/>
+          <w:bCs/>
+          <w:color w:val="000000"/>
+          <w:shd w:val="clear" w:color="auto" w:fill="FFFFFF"/>
+          <w:lang w:eastAsia="es-CO"/>
+        </w:rPr>
+        <w:t>mongod</w:t>
+      </w:r>
+      <w:proofErr w:type="spellEnd"/>
+      <w:proofErr w:type="gramEnd"/>
+      <w:r>
+        <w:rPr>
+          <w:rFonts w:ascii="Arial" w:eastAsia="Times New Roman" w:hAnsi="Arial" w:cs="Arial"/>
+          <w:b/>
+          <w:bCs/>
+          <w:color w:val="000000"/>
+          <w:shd w:val="clear" w:color="auto" w:fill="FFFFFF"/>
+          <w:lang w:eastAsia="es-CO"/>
+        </w:rPr>
+        <w:t xml:space="preserve"> --</w:t>
+      </w:r>
+      <w:proofErr w:type="spellStart"/>
+      <w:r>
+        <w:rPr>
+          <w:rFonts w:ascii="Arial" w:eastAsia="Times New Roman" w:hAnsi="Arial" w:cs="Arial"/>
+          <w:b/>
+          <w:bCs/>
+          <w:color w:val="000000"/>
+          <w:shd w:val="clear" w:color="auto" w:fill="FFFFFF"/>
+          <w:lang w:eastAsia="es-CO"/>
+        </w:rPr>
+        <w:t>dbpath</w:t>
+      </w:r>
+      <w:proofErr w:type="spellEnd"/>
+      <w:r>
+        <w:rPr>
+          <w:rFonts w:ascii="Arial" w:eastAsia="Times New Roman" w:hAnsi="Arial" w:cs="Arial"/>
+          <w:b/>
+          <w:bCs/>
+          <w:color w:val="000000"/>
+          <w:shd w:val="clear" w:color="auto" w:fill="FFFFFF"/>
+          <w:lang w:eastAsia="es-CO"/>
+        </w:rPr>
+        <w:t xml:space="preserve"> C:\data\shards\n1 --</w:t>
+      </w:r>
+      <w:proofErr w:type="spellStart"/>
+      <w:r>
+        <w:rPr>
+          <w:rFonts w:ascii="Arial" w:eastAsia="Times New Roman" w:hAnsi="Arial" w:cs="Arial"/>
+          <w:b/>
+          <w:bCs/>
+          <w:color w:val="000000"/>
+          <w:shd w:val="clear" w:color="auto" w:fill="FFFFFF"/>
+          <w:lang w:eastAsia="es-CO"/>
+        </w:rPr>
+        <w:t>shardsvr</w:t>
+      </w:r>
+      <w:proofErr w:type="spellEnd"/>
+      <w:r>
+        <w:rPr>
+          <w:rFonts w:ascii="Arial" w:eastAsia="Times New Roman" w:hAnsi="Arial" w:cs="Arial"/>
+          <w:b/>
+          <w:bCs/>
+          <w:color w:val="000000"/>
+          <w:shd w:val="clear" w:color="auto" w:fill="FFFFFF"/>
+          <w:lang w:eastAsia="es-CO"/>
+        </w:rPr>
+        <w:t xml:space="preserve"> --</w:t>
+      </w:r>
+      <w:proofErr w:type="spellStart"/>
+      <w:r>
+        <w:rPr>
+          <w:rFonts w:ascii="Arial" w:eastAsia="Times New Roman" w:hAnsi="Arial" w:cs="Arial"/>
+          <w:b/>
+          <w:bCs/>
+          <w:color w:val="000000"/>
+          <w:shd w:val="clear" w:color="auto" w:fill="FFFFFF"/>
+          <w:lang w:eastAsia="es-CO"/>
+        </w:rPr>
+        <w:t>replSet</w:t>
+      </w:r>
+      <w:proofErr w:type="spellEnd"/>
+      <w:r>
+        <w:rPr>
+          <w:rFonts w:ascii="Arial" w:eastAsia="Times New Roman" w:hAnsi="Arial" w:cs="Arial"/>
+          <w:b/>
+          <w:bCs/>
+          <w:color w:val="000000"/>
+          <w:shd w:val="clear" w:color="auto" w:fill="FFFFFF"/>
+          <w:lang w:eastAsia="es-CO"/>
+        </w:rPr>
+        <w:t xml:space="preserve"> replica1 --</w:t>
+      </w:r>
+      <w:proofErr w:type="spellStart"/>
+      <w:r>
+        <w:rPr>
+          <w:rFonts w:ascii="Arial" w:eastAsia="Times New Roman" w:hAnsi="Arial" w:cs="Arial"/>
+          <w:b/>
+          <w:bCs/>
+          <w:color w:val="000000"/>
+          <w:shd w:val="clear" w:color="auto" w:fill="FFFFFF"/>
+          <w:lang w:eastAsia="es-CO"/>
+        </w:rPr>
+        <w:t>port</w:t>
+      </w:r>
+      <w:proofErr w:type="spellEnd"/>
+      <w:r>
+        <w:rPr>
+          <w:rFonts w:ascii="Arial" w:eastAsia="Times New Roman" w:hAnsi="Arial" w:cs="Arial"/>
+          <w:b/>
+          <w:bCs/>
+          <w:color w:val="000000"/>
+          <w:shd w:val="clear" w:color="auto" w:fill="FFFFFF"/>
+          <w:lang w:eastAsia="es-CO"/>
+        </w:rPr>
+        <w:t xml:space="preserve"> 27026</w:t>
+      </w:r>
+    </w:p>
+    <w:p>
+      <w:pPr>
+        <w:spacing w:after="0" w:line="240" w:lineRule="auto"/>
+        <w:rPr>
+          <w:rFonts w:ascii="Times New Roman" w:eastAsia="Times New Roman" w:hAnsi="Times New Roman" w:cs="Times New Roman"/>
+          <w:sz w:val="24"/>
+          <w:szCs w:val="24"/>
+          <w:lang w:eastAsia="es-CO"/>
+        </w:rPr>
+      </w:pPr>
+      <w:proofErr w:type="spellStart"/>
+      <w:proofErr w:type="gramStart"/>
+      <w:r>
+        <w:rPr>
+          <w:rFonts w:ascii="Arial" w:eastAsia="Times New Roman" w:hAnsi="Arial" w:cs="Arial"/>
+          <w:b/>
+          <w:bCs/>
+          <w:color w:val="000000"/>
+          <w:shd w:val="clear" w:color="auto" w:fill="FFFFFF"/>
+          <w:lang w:eastAsia="es-CO"/>
+        </w:rPr>
+        <w:t>mongod</w:t>
+      </w:r>
+      <w:proofErr w:type="spellEnd"/>
+      <w:proofErr w:type="gramEnd"/>
+      <w:r>
+        <w:rPr>
+          <w:rFonts w:ascii="Arial" w:eastAsia="Times New Roman" w:hAnsi="Arial" w:cs="Arial"/>
+          <w:b/>
+          <w:bCs/>
+          <w:color w:val="000000"/>
+          <w:shd w:val="clear" w:color="auto" w:fill="FFFFFF"/>
+          <w:lang w:eastAsia="es-CO"/>
+        </w:rPr>
+        <w:t xml:space="preserve"> --</w:t>
+      </w:r>
+      <w:proofErr w:type="spellStart"/>
+      <w:r>
+        <w:rPr>
+          <w:rFonts w:ascii="Arial" w:eastAsia="Times New Roman" w:hAnsi="Arial" w:cs="Arial"/>
+          <w:b/>
+          <w:bCs/>
+          <w:color w:val="000000"/>
+          <w:shd w:val="clear" w:color="auto" w:fill="FFFFFF"/>
+          <w:lang w:eastAsia="es-CO"/>
+        </w:rPr>
+        <w:t>dbpath</w:t>
+      </w:r>
+      <w:proofErr w:type="spellEnd"/>
+      <w:r>
+        <w:rPr>
+          <w:rFonts w:ascii="Arial" w:eastAsia="Times New Roman" w:hAnsi="Arial" w:cs="Arial"/>
+          <w:b/>
+          <w:bCs/>
+          <w:color w:val="000000"/>
+          <w:shd w:val="clear" w:color="auto" w:fill="FFFFFF"/>
+          <w:lang w:eastAsia="es-CO"/>
+        </w:rPr>
+        <w:t xml:space="preserve"> C:\data\shards\n2 --</w:t>
+      </w:r>
+      <w:proofErr w:type="spellStart"/>
+      <w:r>
+        <w:rPr>
+          <w:rFonts w:ascii="Arial" w:eastAsia="Times New Roman" w:hAnsi="Arial" w:cs="Arial"/>
+          <w:b/>
+          <w:bCs/>
+          <w:color w:val="000000"/>
+          <w:shd w:val="clear" w:color="auto" w:fill="FFFFFF"/>
+          <w:lang w:eastAsia="es-CO"/>
+        </w:rPr>
+        <w:t>shardsvr</w:t>
+      </w:r>
+      <w:proofErr w:type="spellEnd"/>
+      <w:r>
+        <w:rPr>
+          <w:rFonts w:ascii="Arial" w:eastAsia="Times New Roman" w:hAnsi="Arial" w:cs="Arial"/>
+          <w:b/>
+          <w:bCs/>
+          <w:color w:val="000000"/>
+          <w:shd w:val="clear" w:color="auto" w:fill="FFFFFF"/>
+          <w:lang w:eastAsia="es-CO"/>
+        </w:rPr>
+        <w:t xml:space="preserve"> --</w:t>
+      </w:r>
+      <w:proofErr w:type="spellStart"/>
+      <w:r>
+        <w:rPr>
+          <w:rFonts w:ascii="Arial" w:eastAsia="Times New Roman" w:hAnsi="Arial" w:cs="Arial"/>
+          <w:b/>
+          <w:bCs/>
+          <w:color w:val="000000"/>
+          <w:shd w:val="clear" w:color="auto" w:fill="FFFFFF"/>
+          <w:lang w:eastAsia="es-CO"/>
+        </w:rPr>
+        <w:t>replSet</w:t>
+      </w:r>
+      <w:proofErr w:type="spellEnd"/>
+      <w:r>
+        <w:rPr>
+          <w:rFonts w:ascii="Arial" w:eastAsia="Times New Roman" w:hAnsi="Arial" w:cs="Arial"/>
+          <w:b/>
+          <w:bCs/>
+          <w:color w:val="000000"/>
+          <w:shd w:val="clear" w:color="auto" w:fill="FFFFFF"/>
+          <w:lang w:eastAsia="es-CO"/>
+        </w:rPr>
+        <w:t xml:space="preserve"> replica1 --</w:t>
+      </w:r>
+      <w:proofErr w:type="spellStart"/>
+      <w:r>
+        <w:rPr>
+          <w:rFonts w:ascii="Arial" w:eastAsia="Times New Roman" w:hAnsi="Arial" w:cs="Arial"/>
+          <w:b/>
+          <w:bCs/>
+          <w:color w:val="000000"/>
+          <w:shd w:val="clear" w:color="auto" w:fill="FFFFFF"/>
+          <w:lang w:eastAsia="es-CO"/>
+        </w:rPr>
+        <w:t>port</w:t>
+      </w:r>
+      <w:proofErr w:type="spellEnd"/>
+      <w:r>
+        <w:rPr>
+          <w:rFonts w:ascii="Arial" w:eastAsia="Times New Roman" w:hAnsi="Arial" w:cs="Arial"/>
+          <w:b/>
+          <w:bCs/>
+          <w:color w:val="000000"/>
+          <w:shd w:val="clear" w:color="auto" w:fill="FFFFFF"/>
+          <w:lang w:eastAsia="es-CO"/>
+        </w:rPr>
+        <w:t xml:space="preserve"> 27027</w:t>
+      </w:r>
+    </w:p>
+    <w:p>
+      <w:pPr>
+        <w:spacing w:after="0" w:line="240" w:lineRule="auto"/>
+        <w:rPr>
+          <w:rFonts w:ascii="Times New Roman" w:eastAsia="Times New Roman" w:hAnsi="Times New Roman" w:cs="Times New Roman"/>
+          <w:sz w:val="24"/>
+          <w:szCs w:val="24"/>
+          <w:lang w:eastAsia="es-CO"/>
+        </w:rPr>
+      </w:pPr>
+      <w:proofErr w:type="spellStart"/>
+      <w:proofErr w:type="gramStart"/>
+      <w:r>
+        <w:rPr>
+          <w:rFonts w:ascii="Arial" w:eastAsia="Times New Roman" w:hAnsi="Arial" w:cs="Arial"/>
+          <w:b/>
+          <w:bCs/>
+          <w:color w:val="000000"/>
+          <w:shd w:val="clear" w:color="auto" w:fill="FFFFFF"/>
+          <w:lang w:eastAsia="es-CO"/>
+        </w:rPr>
+        <w:t>mongod</w:t>
+      </w:r>
+      <w:proofErr w:type="spellEnd"/>
+      <w:proofErr w:type="gramEnd"/>
+      <w:r>
+        <w:rPr>
+          <w:rFonts w:ascii="Arial" w:eastAsia="Times New Roman" w:hAnsi="Arial" w:cs="Arial"/>
+          <w:b/>
+          <w:bCs/>
+          <w:color w:val="000000"/>
+          <w:shd w:val="clear" w:color="auto" w:fill="FFFFFF"/>
+          <w:lang w:eastAsia="es-CO"/>
+        </w:rPr>
+        <w:t xml:space="preserve"> --</w:t>
+      </w:r>
+      <w:proofErr w:type="spellStart"/>
+      <w:r>
+        <w:rPr>
+          <w:rFonts w:ascii="Arial" w:eastAsia="Times New Roman" w:hAnsi="Arial" w:cs="Arial"/>
+          <w:b/>
+          <w:bCs/>
+          <w:color w:val="000000"/>
+          <w:shd w:val="clear" w:color="auto" w:fill="FFFFFF"/>
+          <w:lang w:eastAsia="es-CO"/>
+        </w:rPr>
+        <w:t>dbpath</w:t>
+      </w:r>
+      <w:proofErr w:type="spellEnd"/>
+      <w:r>
+        <w:rPr>
+          <w:rFonts w:ascii="Arial" w:eastAsia="Times New Roman" w:hAnsi="Arial" w:cs="Arial"/>
+          <w:b/>
+          <w:bCs/>
+          <w:color w:val="000000"/>
+          <w:shd w:val="clear" w:color="auto" w:fill="FFFFFF"/>
+          <w:lang w:eastAsia="es-CO"/>
+        </w:rPr>
+        <w:t xml:space="preserve"> C:\data\shards\n3 --</w:t>
+      </w:r>
+      <w:proofErr w:type="spellStart"/>
+      <w:r>
+        <w:rPr>
+          <w:rFonts w:ascii="Arial" w:eastAsia="Times New Roman" w:hAnsi="Arial" w:cs="Arial"/>
+          <w:b/>
+          <w:bCs/>
+          <w:color w:val="000000"/>
+          <w:shd w:val="clear" w:color="auto" w:fill="FFFFFF"/>
+          <w:lang w:eastAsia="es-CO"/>
+        </w:rPr>
+        <w:t>shardsvr</w:t>
+      </w:r>
+      <w:proofErr w:type="spellEnd"/>
+      <w:r>
+        <w:rPr>
+          <w:rFonts w:ascii="Arial" w:eastAsia="Times New Roman" w:hAnsi="Arial" w:cs="Arial"/>
+          <w:b/>
+          <w:bCs/>
+          <w:color w:val="000000"/>
+          <w:shd w:val="clear" w:color="auto" w:fill="FFFFFF"/>
+          <w:lang w:eastAsia="es-CO"/>
+        </w:rPr>
+        <w:t xml:space="preserve"> --</w:t>
+      </w:r>
+      <w:proofErr w:type="spellStart"/>
+      <w:r>
+        <w:rPr>
+          <w:rFonts w:ascii="Arial" w:eastAsia="Times New Roman" w:hAnsi="Arial" w:cs="Arial"/>
+          <w:b/>
+          <w:bCs/>
+          <w:color w:val="000000"/>
+          <w:shd w:val="clear" w:color="auto" w:fill="FFFFFF"/>
+          <w:lang w:eastAsia="es-CO"/>
+        </w:rPr>
+        <w:t>replSet</w:t>
+      </w:r>
+      <w:proofErr w:type="spellEnd"/>
+      <w:r>
+        <w:rPr>
+          <w:rFonts w:ascii="Arial" w:eastAsia="Times New Roman" w:hAnsi="Arial" w:cs="Arial"/>
+          <w:b/>
+          <w:bCs/>
+          <w:color w:val="000000"/>
+          <w:shd w:val="clear" w:color="auto" w:fill="FFFFFF"/>
+          <w:lang w:eastAsia="es-CO"/>
+        </w:rPr>
+        <w:t xml:space="preserve"> replica1 --</w:t>
+      </w:r>
+      <w:proofErr w:type="spellStart"/>
+      <w:r>
+        <w:rPr>
+          <w:rFonts w:ascii="Arial" w:eastAsia="Times New Roman" w:hAnsi="Arial" w:cs="Arial"/>
+          <w:b/>
+          <w:bCs/>
+          <w:color w:val="000000"/>
+          <w:shd w:val="clear" w:color="auto" w:fill="FFFFFF"/>
+          <w:lang w:eastAsia="es-CO"/>
+        </w:rPr>
+        <w:t>port</w:t>
+      </w:r>
+      <w:proofErr w:type="spellEnd"/>
+      <w:r>
+        <w:rPr>
+          <w:rFonts w:ascii="Arial" w:eastAsia="Times New Roman" w:hAnsi="Arial" w:cs="Arial"/>
+          <w:b/>
+          <w:bCs/>
+          <w:color w:val="000000"/>
+          <w:shd w:val="clear" w:color="auto" w:fill="FFFFFF"/>
+          <w:lang w:eastAsia="es-CO"/>
+        </w:rPr>
+        <w:t xml:space="preserve"> 27028</w:t>
+      </w:r>
+    </w:p>
+    <w:p>
+      <w:pPr>
+        <w:spacing w:after="240" w:line="240" w:lineRule="auto"/>
+        <w:rPr>
+          <w:rFonts w:ascii="Times New Roman" w:eastAsia="Times New Roman" w:hAnsi="Times New Roman" w:cs="Times New Roman"/>
+          <w:sz w:val="24"/>
+          <w:szCs w:val="24"/>
+          <w:lang w:eastAsia="es-CO"/>
+        </w:rPr>
+      </w:pPr>
+    </w:p>
+    <w:p>
+      <w:pPr>
+        <w:spacing w:after="0" w:line="240" w:lineRule="auto"/>
+        <w:rPr>
+          <w:rFonts w:ascii="Times New Roman" w:eastAsia="Times New Roman" w:hAnsi="Times New Roman" w:cs="Times New Roman"/>
+          <w:sz w:val="24"/>
+          <w:szCs w:val="24"/>
+          <w:lang w:eastAsia="es-CO"/>
+        </w:rPr>
+      </w:pPr>
+      <w:r>
+        <w:rPr>
+          <w:rFonts w:ascii="Arial" w:eastAsia="Times New Roman" w:hAnsi="Arial" w:cs="Arial"/>
+          <w:color w:val="000000"/>
+          <w:shd w:val="clear" w:color="auto" w:fill="FFFFFF"/>
+          <w:lang w:eastAsia="es-CO"/>
+        </w:rPr>
+        <w:t xml:space="preserve"># A continuación se agregan los </w:t>
+      </w:r>
+      <w:proofErr w:type="spellStart"/>
+      <w:r>
+        <w:rPr>
+          <w:rFonts w:ascii="Arial" w:eastAsia="Times New Roman" w:hAnsi="Arial" w:cs="Arial"/>
+          <w:color w:val="000000"/>
+          <w:shd w:val="clear" w:color="auto" w:fill="FFFFFF"/>
+          <w:lang w:eastAsia="es-CO"/>
+        </w:rPr>
+        <w:t>shards</w:t>
+      </w:r>
+      <w:proofErr w:type="spellEnd"/>
+      <w:r>
+        <w:rPr>
+          <w:rFonts w:ascii="Arial" w:eastAsia="Times New Roman" w:hAnsi="Arial" w:cs="Arial"/>
+          <w:color w:val="000000"/>
+          <w:shd w:val="clear" w:color="auto" w:fill="FFFFFF"/>
+          <w:lang w:eastAsia="es-CO"/>
+        </w:rPr>
+        <w:t xml:space="preserve"> al clúster (figura 160). Para ello se inicia una instancia de mongo</w:t>
+      </w:r>
+    </w:p>
+    <w:p>
+      <w:pPr>
+        <w:spacing w:after="0" w:line="240" w:lineRule="auto"/>
+        <w:rPr>
+          <w:rFonts w:ascii="Times New Roman" w:eastAsia="Times New Roman" w:hAnsi="Times New Roman" w:cs="Times New Roman"/>
+          <w:sz w:val="24"/>
+          <w:szCs w:val="24"/>
+          <w:lang w:eastAsia="es-CO"/>
+        </w:rPr>
+      </w:pPr>
+      <w:r>
+        <w:rPr>
+          <w:rFonts w:ascii="Arial" w:eastAsia="Times New Roman" w:hAnsi="Arial" w:cs="Arial"/>
+          <w:color w:val="000000"/>
+          <w:shd w:val="clear" w:color="auto" w:fill="FFFFFF"/>
+          <w:lang w:eastAsia="es-CO"/>
+        </w:rPr>
+        <w:t xml:space="preserve">#  En el puerto donde se está ejecutando el enrutador, y cada </w:t>
+      </w:r>
+      <w:proofErr w:type="spellStart"/>
+      <w:r>
+        <w:rPr>
+          <w:rFonts w:ascii="Arial" w:eastAsia="Times New Roman" w:hAnsi="Arial" w:cs="Arial"/>
+          <w:color w:val="000000"/>
+          <w:shd w:val="clear" w:color="auto" w:fill="FFFFFF"/>
+          <w:lang w:eastAsia="es-CO"/>
+        </w:rPr>
+        <w:t>shard</w:t>
+      </w:r>
+      <w:proofErr w:type="spellEnd"/>
+      <w:r>
+        <w:rPr>
+          <w:rFonts w:ascii="Arial" w:eastAsia="Times New Roman" w:hAnsi="Arial" w:cs="Arial"/>
+          <w:color w:val="000000"/>
+          <w:shd w:val="clear" w:color="auto" w:fill="FFFFFF"/>
+          <w:lang w:eastAsia="es-CO"/>
+        </w:rPr>
+        <w:t xml:space="preserve"> se añade con el comando </w:t>
+      </w:r>
+      <w:proofErr w:type="spellStart"/>
+      <w:r>
+        <w:rPr>
+          <w:rFonts w:ascii="Arial" w:eastAsia="Times New Roman" w:hAnsi="Arial" w:cs="Arial"/>
+          <w:color w:val="000000"/>
+          <w:shd w:val="clear" w:color="auto" w:fill="FFFFFF"/>
+          <w:lang w:eastAsia="es-CO"/>
+        </w:rPr>
+        <w:t>sh.addShard</w:t>
+      </w:r>
+      <w:proofErr w:type="spellEnd"/>
+      <w:r>
+        <w:rPr>
+          <w:rFonts w:ascii="Arial" w:eastAsia="Times New Roman" w:hAnsi="Arial" w:cs="Arial"/>
+          <w:color w:val="000000"/>
+          <w:shd w:val="clear" w:color="auto" w:fill="FFFFFF"/>
+          <w:lang w:eastAsia="es-CO"/>
+        </w:rPr>
+        <w:t> </w:t>
+      </w:r>
+    </w:p>
+    <w:p>
+      <w:pPr>
+        <w:spacing w:after="0" w:line="240" w:lineRule="auto"/>
+        <w:rPr>
+          <w:rFonts w:ascii="Times New Roman" w:eastAsia="Times New Roman" w:hAnsi="Times New Roman" w:cs="Times New Roman"/>
+          <w:sz w:val="24"/>
+          <w:szCs w:val="24"/>
+          <w:lang w:eastAsia="es-CO"/>
+        </w:rPr>
+      </w:pPr>
+      <w:r>
+        <w:rPr>
+          <w:rFonts w:ascii="Arial" w:eastAsia="Times New Roman" w:hAnsi="Arial" w:cs="Arial"/>
+          <w:color w:val="000000"/>
+          <w:shd w:val="clear" w:color="auto" w:fill="FFFFFF"/>
+          <w:lang w:eastAsia="es-CO"/>
+        </w:rPr>
+        <w:t xml:space="preserve">#  («Nombre del equipo: puerto»), indicando el equipo y el puerto donde se ejecuta el </w:t>
+      </w:r>
+      <w:proofErr w:type="spellStart"/>
+      <w:r>
+        <w:rPr>
+          <w:rFonts w:ascii="Arial" w:eastAsia="Times New Roman" w:hAnsi="Arial" w:cs="Arial"/>
+          <w:color w:val="000000"/>
+          <w:shd w:val="clear" w:color="auto" w:fill="FFFFFF"/>
+          <w:lang w:eastAsia="es-CO"/>
+        </w:rPr>
+        <w:t>shard</w:t>
+      </w:r>
+      <w:proofErr w:type="spellEnd"/>
+      <w:r>
+        <w:rPr>
+          <w:rFonts w:ascii="Arial" w:eastAsia="Times New Roman" w:hAnsi="Arial" w:cs="Arial"/>
+          <w:color w:val="000000"/>
+          <w:shd w:val="clear" w:color="auto" w:fill="FFFFFF"/>
+          <w:lang w:eastAsia="es-CO"/>
+        </w:rPr>
+        <w:t>.</w:t>
+      </w:r>
+    </w:p>
+    <w:p>
+      <w:pPr>
+        <w:spacing w:after="0" w:line="240" w:lineRule="auto"/>
+        <w:rPr>
+          <w:rFonts w:ascii="Times New Roman" w:eastAsia="Times New Roman" w:hAnsi="Times New Roman" w:cs="Times New Roman"/>
+          <w:sz w:val="24"/>
+          <w:szCs w:val="24"/>
+          <w:lang w:eastAsia="es-CO"/>
+        </w:rPr>
+      </w:pPr>
+      <w:proofErr w:type="spellStart"/>
+      <w:proofErr w:type="gramStart"/>
+      <w:r>
+        <w:rPr>
+          <w:rFonts w:ascii="Arial" w:eastAsia="Times New Roman" w:hAnsi="Arial" w:cs="Arial"/>
+          <w:b/>
+          <w:bCs/>
+          <w:color w:val="000000"/>
+          <w:shd w:val="clear" w:color="auto" w:fill="FFFFFF"/>
+          <w:lang w:eastAsia="es-CO"/>
+        </w:rPr>
+        <w:lastRenderedPageBreak/>
+        <w:t>sh.addShard</w:t>
+      </w:r>
+      <w:proofErr w:type="spellEnd"/>
+      <w:r>
+        <w:rPr>
+          <w:rFonts w:ascii="Arial" w:eastAsia="Times New Roman" w:hAnsi="Arial" w:cs="Arial"/>
+          <w:b/>
+          <w:bCs/>
+          <w:color w:val="000000"/>
+          <w:shd w:val="clear" w:color="auto" w:fill="FFFFFF"/>
+          <w:lang w:eastAsia="es-CO"/>
+        </w:rPr>
+        <w:t>(</w:t>
+      </w:r>
+      <w:proofErr w:type="gramEnd"/>
+      <w:r>
+        <w:rPr>
+          <w:rFonts w:ascii="Arial" w:eastAsia="Times New Roman" w:hAnsi="Arial" w:cs="Arial"/>
+          <w:b/>
+          <w:bCs/>
+          <w:color w:val="000000"/>
+          <w:shd w:val="clear" w:color="auto" w:fill="FFFFFF"/>
+          <w:lang w:eastAsia="es-CO"/>
+        </w:rPr>
+        <w:t>«Nombre del equipo: puerto»)</w:t>
+      </w:r>
+    </w:p>
+    <w:p>
+      <w:pPr>
+        <w:spacing w:after="0" w:line="240" w:lineRule="auto"/>
+        <w:rPr>
+          <w:rFonts w:ascii="Times New Roman" w:eastAsia="Times New Roman" w:hAnsi="Times New Roman" w:cs="Times New Roman"/>
+          <w:sz w:val="24"/>
+          <w:szCs w:val="24"/>
+          <w:lang w:eastAsia="es-CO"/>
+        </w:rPr>
+      </w:pPr>
+      <w:proofErr w:type="spellStart"/>
+      <w:proofErr w:type="gramStart"/>
+      <w:r>
+        <w:rPr>
+          <w:rFonts w:ascii="Arial" w:eastAsia="Times New Roman" w:hAnsi="Arial" w:cs="Arial"/>
+          <w:b/>
+          <w:bCs/>
+          <w:color w:val="000000"/>
+          <w:shd w:val="clear" w:color="auto" w:fill="FFFFFF"/>
+          <w:lang w:eastAsia="es-CO"/>
+        </w:rPr>
+        <w:t>sh.addShard</w:t>
+      </w:r>
+      <w:proofErr w:type="spellEnd"/>
+      <w:r>
+        <w:rPr>
+          <w:rFonts w:ascii="Arial" w:eastAsia="Times New Roman" w:hAnsi="Arial" w:cs="Arial"/>
+          <w:b/>
+          <w:bCs/>
+          <w:color w:val="000000"/>
+          <w:shd w:val="clear" w:color="auto" w:fill="FFFFFF"/>
+          <w:lang w:eastAsia="es-CO"/>
+        </w:rPr>
+        <w:t>(</w:t>
+      </w:r>
+      <w:proofErr w:type="gramEnd"/>
+      <w:r>
+        <w:rPr>
+          <w:rFonts w:ascii="Arial" w:eastAsia="Times New Roman" w:hAnsi="Arial" w:cs="Arial"/>
+          <w:b/>
+          <w:bCs/>
+          <w:color w:val="000000"/>
+          <w:shd w:val="clear" w:color="auto" w:fill="FFFFFF"/>
+          <w:lang w:eastAsia="es-CO"/>
+        </w:rPr>
+        <w:t>"replica1/localhost:27026")</w:t>
+      </w:r>
+    </w:p>
+    <w:p>
+      <w:pPr>
+        <w:spacing w:after="0" w:line="240" w:lineRule="auto"/>
+        <w:rPr>
+          <w:rFonts w:ascii="Times New Roman" w:eastAsia="Times New Roman" w:hAnsi="Times New Roman" w:cs="Times New Roman"/>
+          <w:sz w:val="24"/>
+          <w:szCs w:val="24"/>
+          <w:lang w:eastAsia="es-CO"/>
+        </w:rPr>
+      </w:pPr>
+      <w:proofErr w:type="spellStart"/>
+      <w:proofErr w:type="gramStart"/>
+      <w:r>
+        <w:rPr>
+          <w:rFonts w:ascii="Arial" w:eastAsia="Times New Roman" w:hAnsi="Arial" w:cs="Arial"/>
+          <w:b/>
+          <w:bCs/>
+          <w:color w:val="000000"/>
+          <w:shd w:val="clear" w:color="auto" w:fill="FFFFFF"/>
+          <w:lang w:eastAsia="es-CO"/>
+        </w:rPr>
+        <w:t>sh.status</w:t>
+      </w:r>
+      <w:proofErr w:type="spellEnd"/>
+      <w:r>
+        <w:rPr>
+          <w:rFonts w:ascii="Arial" w:eastAsia="Times New Roman" w:hAnsi="Arial" w:cs="Arial"/>
+          <w:b/>
+          <w:bCs/>
+          <w:color w:val="000000"/>
+          <w:shd w:val="clear" w:color="auto" w:fill="FFFFFF"/>
+          <w:lang w:eastAsia="es-CO"/>
+        </w:rPr>
+        <w:t>()</w:t>
+      </w:r>
+      <w:proofErr w:type="gramEnd"/>
+    </w:p>
+    <w:p>
+      <w:pPr>
+        <w:spacing w:after="0" w:line="240" w:lineRule="auto"/>
+        <w:rPr>
+          <w:rFonts w:ascii="Times New Roman" w:eastAsia="Times New Roman" w:hAnsi="Times New Roman" w:cs="Times New Roman"/>
+          <w:sz w:val="24"/>
+          <w:szCs w:val="24"/>
+          <w:lang w:eastAsia="es-CO"/>
+        </w:rPr>
+      </w:pPr>
+    </w:p>
+    <w:p>
+      <w:pPr>
+        <w:spacing w:after="0" w:line="240" w:lineRule="auto"/>
+        <w:rPr>
+          <w:rFonts w:ascii="Times New Roman" w:eastAsia="Times New Roman" w:hAnsi="Times New Roman" w:cs="Times New Roman"/>
+          <w:sz w:val="24"/>
+          <w:szCs w:val="24"/>
+          <w:lang w:eastAsia="es-CO"/>
+        </w:rPr>
+      </w:pPr>
+      <w:r>
+        <w:rPr>
+          <w:rFonts w:ascii="Arial" w:eastAsia="Times New Roman" w:hAnsi="Arial" w:cs="Arial"/>
+          <w:color w:val="000000"/>
+          <w:shd w:val="clear" w:color="auto" w:fill="FFFFFF"/>
+          <w:lang w:eastAsia="es-CO"/>
+        </w:rPr>
+        <w:t># Ahora, para habilitar la fragmentación para una base de datos, use este comando.</w:t>
+      </w:r>
+    </w:p>
+    <w:p>
+      <w:pPr>
+        <w:spacing w:after="0" w:line="240" w:lineRule="auto"/>
+        <w:rPr>
+          <w:rFonts w:ascii="Times New Roman" w:eastAsia="Times New Roman" w:hAnsi="Times New Roman" w:cs="Times New Roman"/>
+          <w:sz w:val="24"/>
+          <w:szCs w:val="24"/>
+          <w:lang w:eastAsia="es-CO"/>
+        </w:rPr>
+      </w:pPr>
+      <w:proofErr w:type="gramStart"/>
+      <w:r>
+        <w:rPr>
+          <w:rFonts w:ascii="Arial" w:eastAsia="Times New Roman" w:hAnsi="Arial" w:cs="Arial"/>
+          <w:b/>
+          <w:bCs/>
+          <w:color w:val="000000"/>
+          <w:shd w:val="clear" w:color="auto" w:fill="FFFFFF"/>
+          <w:lang w:eastAsia="es-CO"/>
+        </w:rPr>
+        <w:t>mongos</w:t>
+      </w:r>
+      <w:proofErr w:type="gramEnd"/>
+      <w:r>
+        <w:rPr>
+          <w:rFonts w:ascii="Arial" w:eastAsia="Times New Roman" w:hAnsi="Arial" w:cs="Arial"/>
+          <w:b/>
+          <w:bCs/>
+          <w:color w:val="000000"/>
+          <w:shd w:val="clear" w:color="auto" w:fill="FFFFFF"/>
+          <w:lang w:eastAsia="es-CO"/>
+        </w:rPr>
+        <w:t xml:space="preserve">&gt; </w:t>
+      </w:r>
+      <w:proofErr w:type="spellStart"/>
+      <w:r>
+        <w:rPr>
+          <w:rFonts w:ascii="Arial" w:eastAsia="Times New Roman" w:hAnsi="Arial" w:cs="Arial"/>
+          <w:b/>
+          <w:bCs/>
+          <w:color w:val="000000"/>
+          <w:shd w:val="clear" w:color="auto" w:fill="FFFFFF"/>
+          <w:lang w:eastAsia="es-CO"/>
+        </w:rPr>
+        <w:t>sh.enableSharding</w:t>
+      </w:r>
+      <w:proofErr w:type="spellEnd"/>
+      <w:r>
+        <w:rPr>
+          <w:rFonts w:ascii="Arial" w:eastAsia="Times New Roman" w:hAnsi="Arial" w:cs="Arial"/>
+          <w:b/>
+          <w:bCs/>
+          <w:color w:val="000000"/>
+          <w:shd w:val="clear" w:color="auto" w:fill="FFFFFF"/>
+          <w:lang w:eastAsia="es-CO"/>
+        </w:rPr>
+        <w:t>("demos")</w:t>
+      </w:r>
+    </w:p>
+    <w:p>
+      <w:pPr>
+        <w:spacing w:after="0" w:line="240" w:lineRule="auto"/>
+        <w:rPr>
+          <w:rFonts w:ascii="Times New Roman" w:eastAsia="Times New Roman" w:hAnsi="Times New Roman" w:cs="Times New Roman"/>
+          <w:sz w:val="24"/>
+          <w:szCs w:val="24"/>
+          <w:lang w:eastAsia="es-CO"/>
+        </w:rPr>
+      </w:pPr>
+      <w:r>
+        <w:rPr>
+          <w:rFonts w:ascii="Arial" w:eastAsia="Times New Roman" w:hAnsi="Arial" w:cs="Arial"/>
+          <w:color w:val="000000"/>
+          <w:shd w:val="clear" w:color="auto" w:fill="FFFFFF"/>
+          <w:lang w:eastAsia="es-CO"/>
+        </w:rPr>
+        <w:t># Para habilitar la fragmentación de una colección, use este código.</w:t>
+      </w:r>
+    </w:p>
+    <w:p>
+      <w:pPr>
+        <w:spacing w:after="0" w:line="240" w:lineRule="auto"/>
+        <w:rPr>
+          <w:rFonts w:ascii="Times New Roman" w:eastAsia="Times New Roman" w:hAnsi="Times New Roman" w:cs="Times New Roman"/>
+          <w:sz w:val="24"/>
+          <w:szCs w:val="24"/>
+          <w:lang w:eastAsia="es-CO"/>
+        </w:rPr>
+      </w:pPr>
+      <w:proofErr w:type="gramStart"/>
+      <w:r>
+        <w:rPr>
+          <w:rFonts w:ascii="Arial" w:eastAsia="Times New Roman" w:hAnsi="Arial" w:cs="Arial"/>
+          <w:b/>
+          <w:bCs/>
+          <w:color w:val="000000"/>
+          <w:shd w:val="clear" w:color="auto" w:fill="FFFFFF"/>
+          <w:lang w:eastAsia="es-CO"/>
+        </w:rPr>
+        <w:t>mongos</w:t>
+      </w:r>
+      <w:proofErr w:type="gramEnd"/>
+      <w:r>
+        <w:rPr>
+          <w:rFonts w:ascii="Arial" w:eastAsia="Times New Roman" w:hAnsi="Arial" w:cs="Arial"/>
+          <w:b/>
+          <w:bCs/>
+          <w:color w:val="000000"/>
+          <w:shd w:val="clear" w:color="auto" w:fill="FFFFFF"/>
+          <w:lang w:eastAsia="es-CO"/>
+        </w:rPr>
+        <w:t xml:space="preserve">&gt; </w:t>
+      </w:r>
+      <w:proofErr w:type="spellStart"/>
+      <w:r>
+        <w:rPr>
+          <w:rFonts w:ascii="Arial" w:eastAsia="Times New Roman" w:hAnsi="Arial" w:cs="Arial"/>
+          <w:b/>
+          <w:bCs/>
+          <w:color w:val="000000"/>
+          <w:shd w:val="clear" w:color="auto" w:fill="FFFFFF"/>
+          <w:lang w:eastAsia="es-CO"/>
+        </w:rPr>
+        <w:t>sh.shardCollection</w:t>
+      </w:r>
+      <w:proofErr w:type="spellEnd"/>
+      <w:r>
+        <w:rPr>
+          <w:rFonts w:ascii="Arial" w:eastAsia="Times New Roman" w:hAnsi="Arial" w:cs="Arial"/>
+          <w:b/>
+          <w:bCs/>
+          <w:color w:val="000000"/>
+          <w:shd w:val="clear" w:color="auto" w:fill="FFFFFF"/>
+          <w:lang w:eastAsia="es-CO"/>
+        </w:rPr>
+        <w:t>("</w:t>
+      </w:r>
+      <w:proofErr w:type="spellStart"/>
+      <w:r>
+        <w:rPr>
+          <w:rFonts w:ascii="Arial" w:eastAsia="Times New Roman" w:hAnsi="Arial" w:cs="Arial"/>
+          <w:b/>
+          <w:bCs/>
+          <w:color w:val="000000"/>
+          <w:shd w:val="clear" w:color="auto" w:fill="FFFFFF"/>
+          <w:lang w:eastAsia="es-CO"/>
+        </w:rPr>
+        <w:t>demos.users</w:t>
+      </w:r>
+      <w:proofErr w:type="spellEnd"/>
+      <w:r>
+        <w:rPr>
+          <w:rFonts w:ascii="Arial" w:eastAsia="Times New Roman" w:hAnsi="Arial" w:cs="Arial"/>
+          <w:b/>
+          <w:bCs/>
+          <w:color w:val="000000"/>
+          <w:shd w:val="clear" w:color="auto" w:fill="FFFFFF"/>
+          <w:lang w:eastAsia="es-CO"/>
+        </w:rPr>
+        <w:t>",{"id":1}</w:t>
+      </w:r>
+    </w:p>
+    <w:p>
+      <w:pPr>
+        <w:spacing w:after="0" w:line="240" w:lineRule="auto"/>
+        <w:rPr>
+          <w:rFonts w:ascii="Times New Roman" w:eastAsia="Times New Roman" w:hAnsi="Times New Roman" w:cs="Times New Roman"/>
+          <w:sz w:val="24"/>
+          <w:szCs w:val="24"/>
+          <w:lang w:eastAsia="es-CO"/>
+        </w:rPr>
+      </w:pPr>
+    </w:p>
+    <w:p>
+      <w:pPr>
+        <w:spacing w:after="0" w:line="240" w:lineRule="auto"/>
+        <w:rPr>
+          <w:rFonts w:ascii="Times New Roman" w:eastAsia="Times New Roman" w:hAnsi="Times New Roman" w:cs="Times New Roman"/>
+          <w:sz w:val="24"/>
+          <w:szCs w:val="24"/>
+          <w:lang w:eastAsia="es-CO"/>
+        </w:rPr>
+      </w:pPr>
+      <w:r>
+        <w:rPr>
+          <w:rFonts w:ascii="Arial" w:eastAsia="Times New Roman" w:hAnsi="Arial" w:cs="Arial"/>
+          <w:b/>
+          <w:bCs/>
+          <w:color w:val="000000"/>
+          <w:shd w:val="clear" w:color="auto" w:fill="FFFFFF"/>
+          <w:lang w:eastAsia="es-CO"/>
+        </w:rPr>
+        <w:t>{</w:t>
+      </w:r>
+    </w:p>
+    <w:p>
+      <w:pPr>
+        <w:spacing w:after="0" w:line="240" w:lineRule="auto"/>
+        <w:rPr>
+          <w:rFonts w:ascii="Times New Roman" w:eastAsia="Times New Roman" w:hAnsi="Times New Roman" w:cs="Times New Roman"/>
+          <w:sz w:val="24"/>
+          <w:szCs w:val="24"/>
+          <w:lang w:eastAsia="es-CO"/>
+        </w:rPr>
+      </w:pPr>
+      <w:r>
+        <w:rPr>
+          <w:rFonts w:ascii="Arial" w:eastAsia="Times New Roman" w:hAnsi="Arial" w:cs="Arial"/>
+          <w:b/>
+          <w:bCs/>
+          <w:color w:val="000000"/>
+          <w:shd w:val="clear" w:color="auto" w:fill="FFFFFF"/>
+          <w:lang w:eastAsia="es-CO"/>
+        </w:rPr>
+        <w:t>        "ok</w:t>
+      </w:r>
+      <w:proofErr w:type="gramStart"/>
+      <w:r>
+        <w:rPr>
+          <w:rFonts w:ascii="Arial" w:eastAsia="Times New Roman" w:hAnsi="Arial" w:cs="Arial"/>
+          <w:b/>
+          <w:bCs/>
+          <w:color w:val="000000"/>
+          <w:shd w:val="clear" w:color="auto" w:fill="FFFFFF"/>
+          <w:lang w:eastAsia="es-CO"/>
+        </w:rPr>
+        <w:t>" :</w:t>
+      </w:r>
+      <w:proofErr w:type="gramEnd"/>
+      <w:r>
+        <w:rPr>
+          <w:rFonts w:ascii="Arial" w:eastAsia="Times New Roman" w:hAnsi="Arial" w:cs="Arial"/>
+          <w:b/>
+          <w:bCs/>
+          <w:color w:val="000000"/>
+          <w:shd w:val="clear" w:color="auto" w:fill="FFFFFF"/>
+          <w:lang w:eastAsia="es-CO"/>
+        </w:rPr>
+        <w:t xml:space="preserve"> 0,</w:t>
+      </w:r>
+    </w:p>
+    <w:p>
+      <w:pPr>
+        <w:spacing w:after="0" w:line="240" w:lineRule="auto"/>
+        <w:rPr>
+          <w:rFonts w:ascii="Times New Roman" w:eastAsia="Times New Roman" w:hAnsi="Times New Roman" w:cs="Times New Roman"/>
+          <w:sz w:val="24"/>
+          <w:szCs w:val="24"/>
+          <w:lang w:eastAsia="es-CO"/>
+        </w:rPr>
+      </w:pPr>
+      <w:r>
+        <w:rPr>
+          <w:rFonts w:ascii="Arial" w:eastAsia="Times New Roman" w:hAnsi="Arial" w:cs="Arial"/>
+          <w:b/>
+          <w:bCs/>
+          <w:color w:val="000000"/>
+          <w:shd w:val="clear" w:color="auto" w:fill="FFFFFF"/>
+          <w:lang w:eastAsia="es-CO"/>
+        </w:rPr>
+        <w:t>        "</w:t>
+      </w:r>
+      <w:proofErr w:type="spellStart"/>
+      <w:r>
+        <w:rPr>
+          <w:rFonts w:ascii="Arial" w:eastAsia="Times New Roman" w:hAnsi="Arial" w:cs="Arial"/>
+          <w:b/>
+          <w:bCs/>
+          <w:color w:val="000000"/>
+          <w:shd w:val="clear" w:color="auto" w:fill="FFFFFF"/>
+          <w:lang w:eastAsia="es-CO"/>
+        </w:rPr>
+        <w:t>errmsg</w:t>
+      </w:r>
+      <w:proofErr w:type="spellEnd"/>
+      <w:proofErr w:type="gramStart"/>
+      <w:r>
+        <w:rPr>
+          <w:rFonts w:ascii="Arial" w:eastAsia="Times New Roman" w:hAnsi="Arial" w:cs="Arial"/>
+          <w:b/>
+          <w:bCs/>
+          <w:color w:val="000000"/>
+          <w:shd w:val="clear" w:color="auto" w:fill="FFFFFF"/>
+          <w:lang w:eastAsia="es-CO"/>
+        </w:rPr>
+        <w:t>" :</w:t>
+      </w:r>
+      <w:proofErr w:type="gramEnd"/>
+      <w:r>
+        <w:rPr>
+          <w:rFonts w:ascii="Arial" w:eastAsia="Times New Roman" w:hAnsi="Arial" w:cs="Arial"/>
+          <w:b/>
+          <w:bCs/>
+          <w:color w:val="000000"/>
+          <w:shd w:val="clear" w:color="auto" w:fill="FFFFFF"/>
+          <w:lang w:eastAsia="es-CO"/>
+        </w:rPr>
+        <w:t xml:space="preserve"> "no </w:t>
+      </w:r>
+      <w:proofErr w:type="spellStart"/>
+      <w:r>
+        <w:rPr>
+          <w:rFonts w:ascii="Arial" w:eastAsia="Times New Roman" w:hAnsi="Arial" w:cs="Arial"/>
+          <w:b/>
+          <w:bCs/>
+          <w:color w:val="000000"/>
+          <w:shd w:val="clear" w:color="auto" w:fill="FFFFFF"/>
+          <w:lang w:eastAsia="es-CO"/>
+        </w:rPr>
+        <w:t>such</w:t>
+      </w:r>
+      <w:proofErr w:type="spellEnd"/>
+      <w:r>
+        <w:rPr>
+          <w:rFonts w:ascii="Arial" w:eastAsia="Times New Roman" w:hAnsi="Arial" w:cs="Arial"/>
+          <w:b/>
+          <w:bCs/>
+          <w:color w:val="000000"/>
+          <w:shd w:val="clear" w:color="auto" w:fill="FFFFFF"/>
+          <w:lang w:eastAsia="es-CO"/>
+        </w:rPr>
+        <w:t xml:space="preserve"> </w:t>
+      </w:r>
+      <w:proofErr w:type="spellStart"/>
+      <w:r>
+        <w:rPr>
+          <w:rFonts w:ascii="Arial" w:eastAsia="Times New Roman" w:hAnsi="Arial" w:cs="Arial"/>
+          <w:b/>
+          <w:bCs/>
+          <w:color w:val="000000"/>
+          <w:shd w:val="clear" w:color="auto" w:fill="FFFFFF"/>
+          <w:lang w:eastAsia="es-CO"/>
+        </w:rPr>
+        <w:t>command</w:t>
+      </w:r>
+      <w:proofErr w:type="spellEnd"/>
+      <w:r>
+        <w:rPr>
+          <w:rFonts w:ascii="Arial" w:eastAsia="Times New Roman" w:hAnsi="Arial" w:cs="Arial"/>
+          <w:b/>
+          <w:bCs/>
+          <w:color w:val="000000"/>
+          <w:shd w:val="clear" w:color="auto" w:fill="FFFFFF"/>
+          <w:lang w:eastAsia="es-CO"/>
+        </w:rPr>
+        <w:t>: '</w:t>
+      </w:r>
+      <w:proofErr w:type="spellStart"/>
+      <w:r>
+        <w:rPr>
+          <w:rFonts w:ascii="Arial" w:eastAsia="Times New Roman" w:hAnsi="Arial" w:cs="Arial"/>
+          <w:b/>
+          <w:bCs/>
+          <w:color w:val="000000"/>
+          <w:shd w:val="clear" w:color="auto" w:fill="FFFFFF"/>
+          <w:lang w:eastAsia="es-CO"/>
+        </w:rPr>
+        <w:t>addShard</w:t>
+      </w:r>
+      <w:proofErr w:type="spellEnd"/>
+      <w:r>
+        <w:rPr>
+          <w:rFonts w:ascii="Arial" w:eastAsia="Times New Roman" w:hAnsi="Arial" w:cs="Arial"/>
+          <w:b/>
+          <w:bCs/>
+          <w:color w:val="000000"/>
+          <w:shd w:val="clear" w:color="auto" w:fill="FFFFFF"/>
+          <w:lang w:eastAsia="es-CO"/>
+        </w:rPr>
+        <w:t>'",</w:t>
+      </w:r>
+    </w:p>
+    <w:p>
+      <w:pPr>
+        <w:spacing w:after="0" w:line="240" w:lineRule="auto"/>
+        <w:rPr>
+          <w:rFonts w:ascii="Times New Roman" w:eastAsia="Times New Roman" w:hAnsi="Times New Roman" w:cs="Times New Roman"/>
+          <w:sz w:val="24"/>
+          <w:szCs w:val="24"/>
+          <w:lang w:eastAsia="es-CO"/>
+        </w:rPr>
+      </w:pPr>
+      <w:r>
+        <w:rPr>
+          <w:rFonts w:ascii="Arial" w:eastAsia="Times New Roman" w:hAnsi="Arial" w:cs="Arial"/>
+          <w:b/>
+          <w:bCs/>
+          <w:color w:val="000000"/>
+          <w:shd w:val="clear" w:color="auto" w:fill="FFFFFF"/>
+          <w:lang w:eastAsia="es-CO"/>
+        </w:rPr>
+        <w:t>        "</w:t>
+      </w:r>
+      <w:proofErr w:type="spellStart"/>
+      <w:r>
+        <w:rPr>
+          <w:rFonts w:ascii="Arial" w:eastAsia="Times New Roman" w:hAnsi="Arial" w:cs="Arial"/>
+          <w:b/>
+          <w:bCs/>
+          <w:color w:val="000000"/>
+          <w:shd w:val="clear" w:color="auto" w:fill="FFFFFF"/>
+          <w:lang w:eastAsia="es-CO"/>
+        </w:rPr>
+        <w:t>code</w:t>
+      </w:r>
+      <w:proofErr w:type="spellEnd"/>
+      <w:proofErr w:type="gramStart"/>
+      <w:r>
+        <w:rPr>
+          <w:rFonts w:ascii="Arial" w:eastAsia="Times New Roman" w:hAnsi="Arial" w:cs="Arial"/>
+          <w:b/>
+          <w:bCs/>
+          <w:color w:val="000000"/>
+          <w:shd w:val="clear" w:color="auto" w:fill="FFFFFF"/>
+          <w:lang w:eastAsia="es-CO"/>
+        </w:rPr>
+        <w:t>" :</w:t>
+      </w:r>
+      <w:proofErr w:type="gramEnd"/>
+      <w:r>
+        <w:rPr>
+          <w:rFonts w:ascii="Arial" w:eastAsia="Times New Roman" w:hAnsi="Arial" w:cs="Arial"/>
+          <w:b/>
+          <w:bCs/>
+          <w:color w:val="000000"/>
+          <w:shd w:val="clear" w:color="auto" w:fill="FFFFFF"/>
+          <w:lang w:eastAsia="es-CO"/>
+        </w:rPr>
+        <w:t xml:space="preserve"> 59,</w:t>
+      </w:r>
+    </w:p>
+    <w:p>
+      <w:pPr>
+        <w:spacing w:after="0" w:line="240" w:lineRule="auto"/>
+        <w:rPr>
+          <w:rFonts w:ascii="Times New Roman" w:eastAsia="Times New Roman" w:hAnsi="Times New Roman" w:cs="Times New Roman"/>
+          <w:sz w:val="24"/>
+          <w:szCs w:val="24"/>
+          <w:lang w:eastAsia="es-CO"/>
+        </w:rPr>
+      </w:pPr>
+      <w:r>
+        <w:rPr>
+          <w:rFonts w:ascii="Arial" w:eastAsia="Times New Roman" w:hAnsi="Arial" w:cs="Arial"/>
+          <w:b/>
+          <w:bCs/>
+          <w:color w:val="000000"/>
+          <w:shd w:val="clear" w:color="auto" w:fill="FFFFFF"/>
+          <w:lang w:eastAsia="es-CO"/>
+        </w:rPr>
+        <w:t>        "</w:t>
+      </w:r>
+      <w:proofErr w:type="spellStart"/>
+      <w:r>
+        <w:rPr>
+          <w:rFonts w:ascii="Arial" w:eastAsia="Times New Roman" w:hAnsi="Arial" w:cs="Arial"/>
+          <w:b/>
+          <w:bCs/>
+          <w:color w:val="000000"/>
+          <w:shd w:val="clear" w:color="auto" w:fill="FFFFFF"/>
+          <w:lang w:eastAsia="es-CO"/>
+        </w:rPr>
+        <w:t>codeName</w:t>
+      </w:r>
+      <w:proofErr w:type="spellEnd"/>
+      <w:proofErr w:type="gramStart"/>
+      <w:r>
+        <w:rPr>
+          <w:rFonts w:ascii="Arial" w:eastAsia="Times New Roman" w:hAnsi="Arial" w:cs="Arial"/>
+          <w:b/>
+          <w:bCs/>
+          <w:color w:val="000000"/>
+          <w:shd w:val="clear" w:color="auto" w:fill="FFFFFF"/>
+          <w:lang w:eastAsia="es-CO"/>
+        </w:rPr>
+        <w:t>" :</w:t>
+      </w:r>
+      <w:proofErr w:type="gramEnd"/>
+      <w:r>
+        <w:rPr>
+          <w:rFonts w:ascii="Arial" w:eastAsia="Times New Roman" w:hAnsi="Arial" w:cs="Arial"/>
+          <w:b/>
+          <w:bCs/>
+          <w:color w:val="000000"/>
+          <w:shd w:val="clear" w:color="auto" w:fill="FFFFFF"/>
+          <w:lang w:eastAsia="es-CO"/>
+        </w:rPr>
+        <w:t xml:space="preserve"> "</w:t>
+      </w:r>
+      <w:proofErr w:type="spellStart"/>
+      <w:r>
+        <w:rPr>
+          <w:rFonts w:ascii="Arial" w:eastAsia="Times New Roman" w:hAnsi="Arial" w:cs="Arial"/>
+          <w:b/>
+          <w:bCs/>
+          <w:color w:val="000000"/>
+          <w:shd w:val="clear" w:color="auto" w:fill="FFFFFF"/>
+          <w:lang w:eastAsia="es-CO"/>
+        </w:rPr>
+        <w:t>CommandNotFound</w:t>
+      </w:r>
+      <w:proofErr w:type="spellEnd"/>
+      <w:r>
+        <w:rPr>
+          <w:rFonts w:ascii="Arial" w:eastAsia="Times New Roman" w:hAnsi="Arial" w:cs="Arial"/>
+          <w:b/>
+          <w:bCs/>
+          <w:color w:val="000000"/>
+          <w:shd w:val="clear" w:color="auto" w:fill="FFFFFF"/>
+          <w:lang w:eastAsia="es-CO"/>
+        </w:rPr>
+        <w:t>",</w:t>
+      </w:r>
+    </w:p>
+    <w:p>
+      <w:pPr>
+        <w:spacing w:after="0" w:line="240" w:lineRule="auto"/>
+        <w:rPr>
+          <w:rFonts w:ascii="Times New Roman" w:eastAsia="Times New Roman" w:hAnsi="Times New Roman" w:cs="Times New Roman"/>
+          <w:sz w:val="24"/>
+          <w:szCs w:val="24"/>
+          <w:lang w:eastAsia="es-CO"/>
+        </w:rPr>
+      </w:pPr>
+      <w:r>
+        <w:rPr>
+          <w:rFonts w:ascii="Arial" w:eastAsia="Times New Roman" w:hAnsi="Arial" w:cs="Arial"/>
+          <w:b/>
+          <w:bCs/>
+          <w:color w:val="000000"/>
+          <w:shd w:val="clear" w:color="auto" w:fill="FFFFFF"/>
+          <w:lang w:eastAsia="es-CO"/>
+        </w:rPr>
+        <w:t>        "</w:t>
+      </w:r>
+      <w:proofErr w:type="spellStart"/>
+      <w:r>
+        <w:rPr>
+          <w:rFonts w:ascii="Arial" w:eastAsia="Times New Roman" w:hAnsi="Arial" w:cs="Arial"/>
+          <w:b/>
+          <w:bCs/>
+          <w:color w:val="000000"/>
+          <w:shd w:val="clear" w:color="auto" w:fill="FFFFFF"/>
+          <w:lang w:eastAsia="es-CO"/>
+        </w:rPr>
+        <w:t>lastCommittedOpTime</w:t>
+      </w:r>
+      <w:proofErr w:type="spellEnd"/>
+      <w:proofErr w:type="gramStart"/>
+      <w:r>
+        <w:rPr>
+          <w:rFonts w:ascii="Arial" w:eastAsia="Times New Roman" w:hAnsi="Arial" w:cs="Arial"/>
+          <w:b/>
+          <w:bCs/>
+          <w:color w:val="000000"/>
+          <w:shd w:val="clear" w:color="auto" w:fill="FFFFFF"/>
+          <w:lang w:eastAsia="es-CO"/>
+        </w:rPr>
+        <w:t>" :</w:t>
+      </w:r>
+      <w:proofErr w:type="gramEnd"/>
+      <w:r>
+        <w:rPr>
+          <w:rFonts w:ascii="Arial" w:eastAsia="Times New Roman" w:hAnsi="Arial" w:cs="Arial"/>
+          <w:b/>
+          <w:bCs/>
+          <w:color w:val="000000"/>
+          <w:shd w:val="clear" w:color="auto" w:fill="FFFFFF"/>
+          <w:lang w:eastAsia="es-CO"/>
+        </w:rPr>
+        <w:t xml:space="preserve"> </w:t>
+      </w:r>
+      <w:proofErr w:type="spellStart"/>
+      <w:r>
+        <w:rPr>
+          <w:rFonts w:ascii="Arial" w:eastAsia="Times New Roman" w:hAnsi="Arial" w:cs="Arial"/>
+          <w:b/>
+          <w:bCs/>
+          <w:color w:val="000000"/>
+          <w:shd w:val="clear" w:color="auto" w:fill="FFFFFF"/>
+          <w:lang w:eastAsia="es-CO"/>
+        </w:rPr>
+        <w:t>Timestamp</w:t>
+      </w:r>
+      <w:proofErr w:type="spellEnd"/>
+      <w:r>
+        <w:rPr>
+          <w:rFonts w:ascii="Arial" w:eastAsia="Times New Roman" w:hAnsi="Arial" w:cs="Arial"/>
+          <w:b/>
+          <w:bCs/>
+          <w:color w:val="000000"/>
+          <w:shd w:val="clear" w:color="auto" w:fill="FFFFFF"/>
+          <w:lang w:eastAsia="es-CO"/>
+        </w:rPr>
+        <w:t>(1650504898, 1),</w:t>
+      </w:r>
+    </w:p>
+    <w:p>
+      <w:pPr>
+        <w:spacing w:after="0" w:line="240" w:lineRule="auto"/>
+        <w:rPr>
+          <w:rFonts w:ascii="Times New Roman" w:eastAsia="Times New Roman" w:hAnsi="Times New Roman" w:cs="Times New Roman"/>
+          <w:sz w:val="24"/>
+          <w:szCs w:val="24"/>
+          <w:lang w:eastAsia="es-CO"/>
+        </w:rPr>
+      </w:pPr>
+      <w:r>
+        <w:rPr>
+          <w:rFonts w:ascii="Arial" w:eastAsia="Times New Roman" w:hAnsi="Arial" w:cs="Arial"/>
+          <w:b/>
+          <w:bCs/>
+          <w:color w:val="000000"/>
+          <w:shd w:val="clear" w:color="auto" w:fill="FFFFFF"/>
+          <w:lang w:eastAsia="es-CO"/>
+        </w:rPr>
+        <w:t>        "$</w:t>
+      </w:r>
+      <w:proofErr w:type="spellStart"/>
+      <w:r>
+        <w:rPr>
+          <w:rFonts w:ascii="Arial" w:eastAsia="Times New Roman" w:hAnsi="Arial" w:cs="Arial"/>
+          <w:b/>
+          <w:bCs/>
+          <w:color w:val="000000"/>
+          <w:shd w:val="clear" w:color="auto" w:fill="FFFFFF"/>
+          <w:lang w:eastAsia="es-CO"/>
+        </w:rPr>
+        <w:t>clusterTime</w:t>
+      </w:r>
+      <w:proofErr w:type="spellEnd"/>
+      <w:proofErr w:type="gramStart"/>
+      <w:r>
+        <w:rPr>
+          <w:rFonts w:ascii="Arial" w:eastAsia="Times New Roman" w:hAnsi="Arial" w:cs="Arial"/>
+          <w:b/>
+          <w:bCs/>
+          <w:color w:val="000000"/>
+          <w:shd w:val="clear" w:color="auto" w:fill="FFFFFF"/>
+          <w:lang w:eastAsia="es-CO"/>
+        </w:rPr>
+        <w:t>" :</w:t>
+      </w:r>
+      <w:proofErr w:type="gramEnd"/>
+      <w:r>
+        <w:rPr>
+          <w:rFonts w:ascii="Arial" w:eastAsia="Times New Roman" w:hAnsi="Arial" w:cs="Arial"/>
+          <w:b/>
+          <w:bCs/>
+          <w:color w:val="000000"/>
+          <w:shd w:val="clear" w:color="auto" w:fill="FFFFFF"/>
+          <w:lang w:eastAsia="es-CO"/>
+        </w:rPr>
+        <w:t xml:space="preserve"> {</w:t>
+      </w:r>
+    </w:p>
+    <w:p>
+      <w:pPr>
+        <w:spacing w:after="0" w:line="240" w:lineRule="auto"/>
+        <w:rPr>
+          <w:rFonts w:ascii="Times New Roman" w:eastAsia="Times New Roman" w:hAnsi="Times New Roman" w:cs="Times New Roman"/>
+          <w:sz w:val="24"/>
+          <w:szCs w:val="24"/>
+          <w:lang w:eastAsia="es-CO"/>
+        </w:rPr>
+      </w:pPr>
+      <w:r>
+        <w:rPr>
+          <w:rFonts w:ascii="Arial" w:eastAsia="Times New Roman" w:hAnsi="Arial" w:cs="Arial"/>
+          <w:b/>
+          <w:bCs/>
+          <w:color w:val="000000"/>
+          <w:shd w:val="clear" w:color="auto" w:fill="FFFFFF"/>
+          <w:lang w:eastAsia="es-CO"/>
+        </w:rPr>
+        <w:t>                "</w:t>
+      </w:r>
+      <w:proofErr w:type="spellStart"/>
+      <w:r>
+        <w:rPr>
+          <w:rFonts w:ascii="Arial" w:eastAsia="Times New Roman" w:hAnsi="Arial" w:cs="Arial"/>
+          <w:b/>
+          <w:bCs/>
+          <w:color w:val="000000"/>
+          <w:shd w:val="clear" w:color="auto" w:fill="FFFFFF"/>
+          <w:lang w:eastAsia="es-CO"/>
+        </w:rPr>
+        <w:t>clusterTime</w:t>
+      </w:r>
+      <w:proofErr w:type="spellEnd"/>
+      <w:proofErr w:type="gramStart"/>
+      <w:r>
+        <w:rPr>
+          <w:rFonts w:ascii="Arial" w:eastAsia="Times New Roman" w:hAnsi="Arial" w:cs="Arial"/>
+          <w:b/>
+          <w:bCs/>
+          <w:color w:val="000000"/>
+          <w:shd w:val="clear" w:color="auto" w:fill="FFFFFF"/>
+          <w:lang w:eastAsia="es-CO"/>
+        </w:rPr>
+        <w:t>" :</w:t>
+      </w:r>
+      <w:proofErr w:type="gramEnd"/>
+      <w:r>
+        <w:rPr>
+          <w:rFonts w:ascii="Arial" w:eastAsia="Times New Roman" w:hAnsi="Arial" w:cs="Arial"/>
+          <w:b/>
+          <w:bCs/>
+          <w:color w:val="000000"/>
+          <w:shd w:val="clear" w:color="auto" w:fill="FFFFFF"/>
+          <w:lang w:eastAsia="es-CO"/>
+        </w:rPr>
+        <w:t xml:space="preserve"> </w:t>
+      </w:r>
+      <w:proofErr w:type="spellStart"/>
+      <w:r>
+        <w:rPr>
+          <w:rFonts w:ascii="Arial" w:eastAsia="Times New Roman" w:hAnsi="Arial" w:cs="Arial"/>
+          <w:b/>
+          <w:bCs/>
+          <w:color w:val="000000"/>
+          <w:shd w:val="clear" w:color="auto" w:fill="FFFFFF"/>
+          <w:lang w:eastAsia="es-CO"/>
+        </w:rPr>
+        <w:t>Timestamp</w:t>
+      </w:r>
+      <w:proofErr w:type="spellEnd"/>
+      <w:r>
+        <w:rPr>
+          <w:rFonts w:ascii="Arial" w:eastAsia="Times New Roman" w:hAnsi="Arial" w:cs="Arial"/>
+          <w:b/>
+          <w:bCs/>
+          <w:color w:val="000000"/>
+          <w:shd w:val="clear" w:color="auto" w:fill="FFFFFF"/>
+          <w:lang w:eastAsia="es-CO"/>
+        </w:rPr>
+        <w:t>(1650504898, 1),</w:t>
+      </w:r>
+    </w:p>
+    <w:p>
+      <w:pPr>
+        <w:spacing w:after="0" w:line="240" w:lineRule="auto"/>
+        <w:rPr>
+          <w:rFonts w:ascii="Times New Roman" w:eastAsia="Times New Roman" w:hAnsi="Times New Roman" w:cs="Times New Roman"/>
+          <w:sz w:val="24"/>
+          <w:szCs w:val="24"/>
+          <w:lang w:eastAsia="es-CO"/>
+        </w:rPr>
+      </w:pPr>
+      <w:r>
+        <w:rPr>
+          <w:rFonts w:ascii="Arial" w:eastAsia="Times New Roman" w:hAnsi="Arial" w:cs="Arial"/>
+          <w:b/>
+          <w:bCs/>
+          <w:color w:val="000000"/>
+          <w:shd w:val="clear" w:color="auto" w:fill="FFFFFF"/>
+          <w:lang w:eastAsia="es-CO"/>
+        </w:rPr>
+        <w:t>                "</w:t>
+      </w:r>
+      <w:proofErr w:type="spellStart"/>
+      <w:r>
+        <w:rPr>
+          <w:rFonts w:ascii="Arial" w:eastAsia="Times New Roman" w:hAnsi="Arial" w:cs="Arial"/>
+          <w:b/>
+          <w:bCs/>
+          <w:color w:val="000000"/>
+          <w:shd w:val="clear" w:color="auto" w:fill="FFFFFF"/>
+          <w:lang w:eastAsia="es-CO"/>
+        </w:rPr>
+        <w:t>signature</w:t>
+      </w:r>
+      <w:proofErr w:type="spellEnd"/>
+      <w:proofErr w:type="gramStart"/>
+      <w:r>
+        <w:rPr>
+          <w:rFonts w:ascii="Arial" w:eastAsia="Times New Roman" w:hAnsi="Arial" w:cs="Arial"/>
+          <w:b/>
+          <w:bCs/>
+          <w:color w:val="000000"/>
+          <w:shd w:val="clear" w:color="auto" w:fill="FFFFFF"/>
+          <w:lang w:eastAsia="es-CO"/>
+        </w:rPr>
+        <w:t>" :</w:t>
+      </w:r>
+      <w:proofErr w:type="gramEnd"/>
+      <w:r>
+        <w:rPr>
+          <w:rFonts w:ascii="Arial" w:eastAsia="Times New Roman" w:hAnsi="Arial" w:cs="Arial"/>
+          <w:b/>
+          <w:bCs/>
+          <w:color w:val="000000"/>
+          <w:shd w:val="clear" w:color="auto" w:fill="FFFFFF"/>
+          <w:lang w:eastAsia="es-CO"/>
+        </w:rPr>
+        <w:t xml:space="preserve"> {</w:t>
+      </w:r>
+    </w:p>
+    <w:p>
+      <w:pPr>
+        <w:spacing w:after="0" w:line="240" w:lineRule="auto"/>
+        <w:rPr>
+          <w:rFonts w:ascii="Times New Roman" w:eastAsia="Times New Roman" w:hAnsi="Times New Roman" w:cs="Times New Roman"/>
+          <w:sz w:val="24"/>
+          <w:szCs w:val="24"/>
+          <w:lang w:eastAsia="es-CO"/>
+        </w:rPr>
+      </w:pPr>
+      <w:r>
+        <w:rPr>
+          <w:rFonts w:ascii="Arial" w:eastAsia="Times New Roman" w:hAnsi="Arial" w:cs="Arial"/>
+          <w:b/>
+          <w:bCs/>
+          <w:color w:val="000000"/>
+          <w:shd w:val="clear" w:color="auto" w:fill="FFFFFF"/>
+          <w:lang w:eastAsia="es-CO"/>
+        </w:rPr>
+        <w:t>                        "hash</w:t>
+      </w:r>
+      <w:proofErr w:type="gramStart"/>
+      <w:r>
+        <w:rPr>
+          <w:rFonts w:ascii="Arial" w:eastAsia="Times New Roman" w:hAnsi="Arial" w:cs="Arial"/>
+          <w:b/>
+          <w:bCs/>
+          <w:color w:val="000000"/>
+          <w:shd w:val="clear" w:color="auto" w:fill="FFFFFF"/>
+          <w:lang w:eastAsia="es-CO"/>
+        </w:rPr>
+        <w:t>" :</w:t>
+      </w:r>
+      <w:proofErr w:type="gramEnd"/>
+      <w:r>
+        <w:rPr>
+          <w:rFonts w:ascii="Arial" w:eastAsia="Times New Roman" w:hAnsi="Arial" w:cs="Arial"/>
+          <w:b/>
+          <w:bCs/>
+          <w:color w:val="000000"/>
+          <w:shd w:val="clear" w:color="auto" w:fill="FFFFFF"/>
+          <w:lang w:eastAsia="es-CO"/>
+        </w:rPr>
+        <w:t xml:space="preserve"> </w:t>
+      </w:r>
+      <w:proofErr w:type="spellStart"/>
+      <w:r>
+        <w:rPr>
+          <w:rFonts w:ascii="Arial" w:eastAsia="Times New Roman" w:hAnsi="Arial" w:cs="Arial"/>
+          <w:b/>
+          <w:bCs/>
+          <w:color w:val="000000"/>
+          <w:shd w:val="clear" w:color="auto" w:fill="FFFFFF"/>
+          <w:lang w:eastAsia="es-CO"/>
+        </w:rPr>
+        <w:t>BinData</w:t>
+      </w:r>
+      <w:proofErr w:type="spellEnd"/>
+      <w:r>
+        <w:rPr>
+          <w:rFonts w:ascii="Arial" w:eastAsia="Times New Roman" w:hAnsi="Arial" w:cs="Arial"/>
+          <w:b/>
+          <w:bCs/>
+          <w:color w:val="000000"/>
+          <w:shd w:val="clear" w:color="auto" w:fill="FFFFFF"/>
+          <w:lang w:eastAsia="es-CO"/>
+        </w:rPr>
+        <w:t>(0,"AAAAAAAAAAAAAAAAAAAAAAAAAAA="),</w:t>
+      </w:r>
+    </w:p>
+    <w:p>
+      <w:pPr>
+        <w:spacing w:after="0" w:line="240" w:lineRule="auto"/>
+        <w:rPr>
+          <w:rFonts w:ascii="Times New Roman" w:eastAsia="Times New Roman" w:hAnsi="Times New Roman" w:cs="Times New Roman"/>
+          <w:sz w:val="24"/>
+          <w:szCs w:val="24"/>
+          <w:lang w:eastAsia="es-CO"/>
+        </w:rPr>
+      </w:pPr>
+      <w:r>
+        <w:rPr>
+          <w:rFonts w:ascii="Arial" w:eastAsia="Times New Roman" w:hAnsi="Arial" w:cs="Arial"/>
+          <w:b/>
+          <w:bCs/>
+          <w:color w:val="000000"/>
+          <w:shd w:val="clear" w:color="auto" w:fill="FFFFFF"/>
+          <w:lang w:eastAsia="es-CO"/>
+        </w:rPr>
+        <w:t>                        "</w:t>
+      </w:r>
+      <w:proofErr w:type="spellStart"/>
+      <w:r>
+        <w:rPr>
+          <w:rFonts w:ascii="Arial" w:eastAsia="Times New Roman" w:hAnsi="Arial" w:cs="Arial"/>
+          <w:b/>
+          <w:bCs/>
+          <w:color w:val="000000"/>
+          <w:shd w:val="clear" w:color="auto" w:fill="FFFFFF"/>
+          <w:lang w:eastAsia="es-CO"/>
+        </w:rPr>
+        <w:t>keyId</w:t>
+      </w:r>
+      <w:proofErr w:type="spellEnd"/>
+      <w:proofErr w:type="gramStart"/>
+      <w:r>
+        <w:rPr>
+          <w:rFonts w:ascii="Arial" w:eastAsia="Times New Roman" w:hAnsi="Arial" w:cs="Arial"/>
+          <w:b/>
+          <w:bCs/>
+          <w:color w:val="000000"/>
+          <w:shd w:val="clear" w:color="auto" w:fill="FFFFFF"/>
+          <w:lang w:eastAsia="es-CO"/>
+        </w:rPr>
+        <w:t>" :</w:t>
+      </w:r>
+      <w:proofErr w:type="gramEnd"/>
+      <w:r>
+        <w:rPr>
+          <w:rFonts w:ascii="Arial" w:eastAsia="Times New Roman" w:hAnsi="Arial" w:cs="Arial"/>
+          <w:b/>
+          <w:bCs/>
+          <w:color w:val="000000"/>
+          <w:shd w:val="clear" w:color="auto" w:fill="FFFFFF"/>
+          <w:lang w:eastAsia="es-CO"/>
+        </w:rPr>
+        <w:t xml:space="preserve"> </w:t>
+      </w:r>
+      <w:proofErr w:type="spellStart"/>
+      <w:r>
+        <w:rPr>
+          <w:rFonts w:ascii="Arial" w:eastAsia="Times New Roman" w:hAnsi="Arial" w:cs="Arial"/>
+          <w:b/>
+          <w:bCs/>
+          <w:color w:val="000000"/>
+          <w:shd w:val="clear" w:color="auto" w:fill="FFFFFF"/>
+          <w:lang w:eastAsia="es-CO"/>
+        </w:rPr>
+        <w:t>NumberLong</w:t>
+      </w:r>
+      <w:proofErr w:type="spellEnd"/>
+      <w:r>
+        <w:rPr>
+          <w:rFonts w:ascii="Arial" w:eastAsia="Times New Roman" w:hAnsi="Arial" w:cs="Arial"/>
+          <w:b/>
+          <w:bCs/>
+          <w:color w:val="000000"/>
+          <w:shd w:val="clear" w:color="auto" w:fill="FFFFFF"/>
+          <w:lang w:eastAsia="es-CO"/>
+        </w:rPr>
+        <w:t>(0)</w:t>
+      </w:r>
+    </w:p>
+    <w:p>
+      <w:pPr>
+        <w:spacing w:after="0" w:line="240" w:lineRule="auto"/>
+        <w:rPr>
+          <w:rFonts w:ascii="Times New Roman" w:eastAsia="Times New Roman" w:hAnsi="Times New Roman" w:cs="Times New Roman"/>
+          <w:sz w:val="24"/>
+          <w:szCs w:val="24"/>
+          <w:lang w:eastAsia="es-CO"/>
+        </w:rPr>
+      </w:pPr>
+      <w:r>
+        <w:rPr>
+          <w:rFonts w:ascii="Arial" w:eastAsia="Times New Roman" w:hAnsi="Arial" w:cs="Arial"/>
+          <w:b/>
+          <w:bCs/>
+          <w:color w:val="000000"/>
+          <w:shd w:val="clear" w:color="auto" w:fill="FFFFFF"/>
+          <w:lang w:eastAsia="es-CO"/>
+        </w:rPr>
+        <w:t>                }</w:t>
+      </w:r>
+    </w:p>
+    <w:p>
+      <w:pPr>
+        <w:spacing w:after="0" w:line="240" w:lineRule="auto"/>
+        <w:rPr>
+          <w:rFonts w:ascii="Times New Roman" w:eastAsia="Times New Roman" w:hAnsi="Times New Roman" w:cs="Times New Roman"/>
+          <w:sz w:val="24"/>
+          <w:szCs w:val="24"/>
+          <w:lang w:eastAsia="es-CO"/>
+        </w:rPr>
+      </w:pPr>
+      <w:r>
+        <w:rPr>
+          <w:rFonts w:ascii="Arial" w:eastAsia="Times New Roman" w:hAnsi="Arial" w:cs="Arial"/>
+          <w:b/>
+          <w:bCs/>
+          <w:color w:val="000000"/>
+          <w:shd w:val="clear" w:color="auto" w:fill="FFFFFF"/>
+          <w:lang w:eastAsia="es-CO"/>
+        </w:rPr>
+        <w:t>        },</w:t>
+      </w:r>
+    </w:p>
+    <w:p>
+      <w:pPr>
+        <w:spacing w:after="0" w:line="240" w:lineRule="auto"/>
+        <w:rPr>
+          <w:rFonts w:ascii="Times New Roman" w:eastAsia="Times New Roman" w:hAnsi="Times New Roman" w:cs="Times New Roman"/>
+          <w:sz w:val="24"/>
+          <w:szCs w:val="24"/>
+          <w:lang w:eastAsia="es-CO"/>
+        </w:rPr>
+      </w:pPr>
+      <w:r>
+        <w:rPr>
+          <w:rFonts w:ascii="Arial" w:eastAsia="Times New Roman" w:hAnsi="Arial" w:cs="Arial"/>
+          <w:b/>
+          <w:bCs/>
+          <w:color w:val="000000"/>
+          <w:shd w:val="clear" w:color="auto" w:fill="FFFFFF"/>
+          <w:lang w:eastAsia="es-CO"/>
+        </w:rPr>
+        <w:t>        "</w:t>
+      </w:r>
+      <w:proofErr w:type="spellStart"/>
+      <w:r>
+        <w:rPr>
+          <w:rFonts w:ascii="Arial" w:eastAsia="Times New Roman" w:hAnsi="Arial" w:cs="Arial"/>
+          <w:b/>
+          <w:bCs/>
+          <w:color w:val="000000"/>
+          <w:shd w:val="clear" w:color="auto" w:fill="FFFFFF"/>
+          <w:lang w:eastAsia="es-CO"/>
+        </w:rPr>
+        <w:t>operationTime</w:t>
+      </w:r>
+      <w:proofErr w:type="spellEnd"/>
+      <w:proofErr w:type="gramStart"/>
+      <w:r>
+        <w:rPr>
+          <w:rFonts w:ascii="Arial" w:eastAsia="Times New Roman" w:hAnsi="Arial" w:cs="Arial"/>
+          <w:b/>
+          <w:bCs/>
+          <w:color w:val="000000"/>
+          <w:shd w:val="clear" w:color="auto" w:fill="FFFFFF"/>
+          <w:lang w:eastAsia="es-CO"/>
+        </w:rPr>
+        <w:t>" :</w:t>
+      </w:r>
+      <w:proofErr w:type="gramEnd"/>
+      <w:r>
+        <w:rPr>
+          <w:rFonts w:ascii="Arial" w:eastAsia="Times New Roman" w:hAnsi="Arial" w:cs="Arial"/>
+          <w:b/>
+          <w:bCs/>
+          <w:color w:val="000000"/>
+          <w:shd w:val="clear" w:color="auto" w:fill="FFFFFF"/>
+          <w:lang w:eastAsia="es-CO"/>
+        </w:rPr>
+        <w:t xml:space="preserve"> </w:t>
+      </w:r>
+      <w:proofErr w:type="spellStart"/>
+      <w:r>
+        <w:rPr>
+          <w:rFonts w:ascii="Arial" w:eastAsia="Times New Roman" w:hAnsi="Arial" w:cs="Arial"/>
+          <w:b/>
+          <w:bCs/>
+          <w:color w:val="000000"/>
+          <w:shd w:val="clear" w:color="auto" w:fill="FFFFFF"/>
+          <w:lang w:eastAsia="es-CO"/>
+        </w:rPr>
+        <w:t>Timestamp</w:t>
+      </w:r>
+      <w:proofErr w:type="spellEnd"/>
+      <w:r>
+        <w:rPr>
+          <w:rFonts w:ascii="Arial" w:eastAsia="Times New Roman" w:hAnsi="Arial" w:cs="Arial"/>
+          <w:b/>
+          <w:bCs/>
+          <w:color w:val="000000"/>
+          <w:shd w:val="clear" w:color="auto" w:fill="FFFFFF"/>
+          <w:lang w:eastAsia="es-CO"/>
+        </w:rPr>
+        <w:t>(1650504898, 1)</w:t>
+      </w:r>
+    </w:p>
+    <w:p>
+      <w:pPr>
+        <w:spacing w:after="0" w:line="240" w:lineRule="auto"/>
+        <w:rPr>
+          <w:rFonts w:ascii="Times New Roman" w:eastAsia="Times New Roman" w:hAnsi="Times New Roman" w:cs="Times New Roman"/>
+          <w:sz w:val="24"/>
+          <w:szCs w:val="24"/>
+          <w:lang w:eastAsia="es-CO"/>
+        </w:rPr>
+      </w:pPr>
+      <w:r>
+        <w:rPr>
+          <w:rFonts w:ascii="Arial" w:eastAsia="Times New Roman" w:hAnsi="Arial" w:cs="Arial"/>
+          <w:b/>
+          <w:bCs/>
+          <w:color w:val="000000"/>
+          <w:shd w:val="clear" w:color="auto" w:fill="FFFFFF"/>
+          <w:lang w:eastAsia="es-CO"/>
+        </w:rPr>
+        <w:t>}</w:t>
+      </w:r>
+    </w:p>
+    <w:p>
+      <w:pPr>
+        <w:pStyle w:val="Prrafodelista"/>
+        <w:rPr>
+          <w:rFonts w:ascii="Arial" w:hAnsi="Arial" w:cs="Arial"/>
+          <w:b/>
+          <w:bCs/>
+          <w:color w:val="4472C4" w:themeColor="accent1"/>
+          <w:sz w:val="32"/>
+          <w:szCs w:val="32"/>
+        </w:rPr>
+      </w:pPr>
+    </w:p>
+    <w:p>
+      <w:pPr>
+        <w:rPr>
+          <w:rFonts w:ascii="Arial" w:hAnsi="Arial" w:cs="Arial"/>
+          <w:b/>
+          <w:bCs/>
+        </w:rPr>
+      </w:pPr>
+      <w:r>
+        <w:rPr>
+          <w:rFonts w:ascii="Arial" w:hAnsi="Arial" w:cs="Arial"/>
+          <w:b/>
+          <w:bCs/>
+        </w:rPr>
+        <w:t xml:space="preserve">Link de </w:t>
+      </w:r>
+      <w:proofErr w:type="spellStart"/>
+      <w:r>
+        <w:rPr>
+          <w:rFonts w:ascii="Arial" w:hAnsi="Arial" w:cs="Arial"/>
+          <w:b/>
+          <w:bCs/>
+        </w:rPr>
+        <w:t>github</w:t>
+      </w:r>
+      <w:proofErr w:type="spellEnd"/>
+      <w:r>
+        <w:rPr>
+          <w:rFonts w:ascii="Arial" w:hAnsi="Arial" w:cs="Arial"/>
+          <w:b/>
+          <w:bCs/>
+        </w:rPr>
+        <w:t>:</w:t>
+      </w:r>
+    </w:p>
+    <w:p>
+      <w:pPr>
+        <w:rPr>
+          <w:rFonts w:ascii="Arial" w:hAnsi="Arial" w:cs="Arial"/>
+          <w:b/>
+          <w:bCs/>
+        </w:rPr>
+      </w:pPr>
+      <w:hyperlink r:id="rId10" w:history="1">
+        <w:r>
+          <w:rPr>
+            <w:rStyle w:val="Hipervnculo"/>
+            <w:rFonts w:ascii="Arial" w:hAnsi="Arial" w:cs="Arial"/>
+            <w:b/>
+            <w:bCs/>
+          </w:rPr>
+          <w:t>https://github.com/vinan1709/torneo_micro_tarea</w:t>
+        </w:r>
+      </w:hyperlink>
+      <w:r>
+        <w:rPr>
+          <w:rFonts w:ascii="Arial" w:hAnsi="Arial" w:cs="Arial"/>
+          <w:b/>
+          <w:bCs/>
+        </w:rPr>
+        <w:t xml:space="preserve"> </w:t>
+      </w:r>
+    </w:p>
+    <w:p>
+      <w:pPr>
+        <w:rPr>
+          <w:rFonts w:ascii="Arial" w:hAnsi="Arial" w:cs="Arial"/>
+          <w:b/>
+          <w:bCs/>
+        </w:rPr>
+      </w:pPr>
+      <w:r>
+        <w:rPr>
+          <w:rFonts w:ascii="Arial" w:hAnsi="Arial" w:cs="Arial"/>
+          <w:b/>
+          <w:bCs/>
+        </w:rPr>
+        <w:t>Link del video:</w:t>
+      </w:r>
+    </w:p>
+    <w:p>
+      <w:pPr>
+        <w:rPr>
+          <w:rFonts w:ascii="Arial" w:hAnsi="Arial" w:cs="Arial"/>
+          <w:b/>
+          <w:bCs/>
+        </w:rPr>
+      </w:pPr>
+      <w:hyperlink r:id="rId11" w:history="1">
+        <w:r>
+          <w:rPr>
+            <w:rStyle w:val="Hipervnculo"/>
+            <w:rFonts w:ascii="Arial" w:hAnsi="Arial" w:cs="Arial"/>
+            <w:b/>
+            <w:bCs/>
+          </w:rPr>
+          <w:t>https://youtu.be/XgYnGJhhsRU</w:t>
+        </w:r>
+      </w:hyperlink>
+      <w:r>
+        <w:rPr>
+          <w:rFonts w:ascii="Arial" w:hAnsi="Arial" w:cs="Arial"/>
+          <w:b/>
+          <w:bCs/>
+        </w:rPr>
+        <w:t xml:space="preserve"> </w:t>
+      </w:r>
+      <w:bookmarkStart w:id="0" w:name="_GoBack"/>
+      <w:bookmarkEnd w:id="0"/>
+    </w:p>
+    <w:p>
+      <w:pPr>
+        <w:rPr>
+          <w:rFonts w:ascii="Arial" w:hAnsi="Arial" w:cs="Arial"/>
+          <w:b/>
+          <w:bCs/>
+        </w:rPr>
+      </w:pPr>
+    </w:p>
+    <w:p>
+      <w:pPr>
+        <w:rPr>
+          <w:rFonts w:ascii="Arial" w:hAnsi="Arial" w:cs="Arial"/>
+          <w:b/>
+          <w:bCs/>
+        </w:rPr>
+      </w:pPr>
+    </w:p>
+    <w:p>
+      <w:pPr>
+        <w:rPr>
+          <w:rFonts w:ascii="Arial" w:hAnsi="Arial" w:cs="Arial"/>
+          <w:b/>
+          <w:bCs/>
+        </w:rPr>
+      </w:pPr>
+    </w:p>
+    <w:p>
+      <w:pPr>
+        <w:pStyle w:val="NormalWeb"/>
+        <w:spacing w:before="0" w:beforeAutospacing="0" w:after="0" w:afterAutospacing="0"/>
+      </w:pPr>
+      <w:r>
+        <w:rPr>
+          <w:rFonts w:ascii="Arial" w:hAnsi="Arial" w:cs="Arial"/>
+          <w:color w:val="000000"/>
+          <w:sz w:val="22"/>
+          <w:szCs w:val="22"/>
+          <w:shd w:val="clear" w:color="auto" w:fill="FFFFFF"/>
+        </w:rPr>
+        <w:t>Referencias:</w:t>
+      </w:r>
+    </w:p>
+    <w:p>
+      <w:pPr>
+        <w:pStyle w:val="NormalWeb"/>
+        <w:numPr>
+          <w:ilvl w:val="0"/>
+          <w:numId w:val="3"/>
+        </w:numPr>
+        <w:spacing w:before="0" w:beforeAutospacing="0" w:after="0" w:afterAutospacing="0"/>
+        <w:textAlignment w:val="baseline"/>
+        <w:rPr>
+          <w:rFonts w:ascii="Arial" w:hAnsi="Arial" w:cs="Arial"/>
+          <w:color w:val="000000"/>
+          <w:sz w:val="22"/>
+          <w:szCs w:val="22"/>
+        </w:rPr>
+      </w:pPr>
+      <w:hyperlink r:id="rId12" w:history="1">
+        <w:r>
+          <w:rPr>
+            <w:rStyle w:val="Hipervnculo"/>
+            <w:rFonts w:ascii="Arial" w:eastAsiaTheme="minorEastAsia" w:hAnsi="Arial" w:cs="Arial"/>
+            <w:color w:val="1155CC"/>
+            <w:sz w:val="22"/>
+            <w:szCs w:val="22"/>
+            <w:shd w:val="clear" w:color="auto" w:fill="FFFFFF"/>
+          </w:rPr>
+          <w:t>https://dit.gonzalonazareno.org/gestiona/proyectos/2016-17/Cluster_Sharding_MongoDB_Carlos_Garcia.pdf</w:t>
+        </w:r>
+      </w:hyperlink>
+    </w:p>
+    <w:p>
+      <w:pPr>
+        <w:pStyle w:val="NormalWeb"/>
+        <w:numPr>
+          <w:ilvl w:val="0"/>
+          <w:numId w:val="3"/>
+        </w:numPr>
+        <w:spacing w:before="0" w:beforeAutospacing="0" w:after="0" w:afterAutospacing="0"/>
+        <w:textAlignment w:val="baseline"/>
+        <w:rPr>
+          <w:rFonts w:ascii="Arial" w:hAnsi="Arial" w:cs="Arial"/>
+          <w:color w:val="000000"/>
+          <w:sz w:val="22"/>
+          <w:szCs w:val="22"/>
+        </w:rPr>
+      </w:pPr>
+      <w:r>
+        <w:rPr>
+          <w:rFonts w:ascii="Arial" w:hAnsi="Arial" w:cs="Arial"/>
+          <w:color w:val="000000"/>
+          <w:sz w:val="22"/>
+          <w:szCs w:val="22"/>
+          <w:shd w:val="clear" w:color="auto" w:fill="FFFFFF"/>
+        </w:rPr>
+        <w:t>https://programmerclick.com/article/8971439868/</w:t>
+      </w:r>
+    </w:p>
+    <w:p>
+      <w:pPr>
+        <w:rPr>
+          <w:rFonts w:ascii="Arial" w:hAnsi="Arial" w:cs="Arial"/>
+          <w:b/>
+          <w:bCs/>
         </w:rPr>
       </w:pPr>
     </w:p>
@@ -3241,11 +7323,163 @@
       </w:rPr>
     </w:lvl>
   </w:abstractNum>
+  <w:abstractNum w:abstractNumId="2" w15:restartNumberingAfterBreak="0">
+    <w:nsid w:val="5CD52237"/>
+    <w:multiLevelType w:val="multilevel"/>
+    <w:tmpl w:val="A998CB42"/>
+    <w:lvl w:ilvl="0">
+      <w:start w:val="1"/>
+      <w:numFmt w:val="bullet"/>
+      <w:lvlText w:val=""/>
+      <w:lvlJc w:val="left"/>
+      <w:pPr>
+        <w:tabs>
+          <w:tab w:val="num" w:pos="720"/>
+        </w:tabs>
+        <w:ind w:left="720" w:hanging="360"/>
+      </w:pPr>
+      <w:rPr>
+        <w:rFonts w:ascii="Symbol" w:hAnsi="Symbol" w:hint="default"/>
+        <w:sz w:val="20"/>
+      </w:rPr>
+    </w:lvl>
+    <w:lvl w:ilvl="1" w:tentative="1">
+      <w:start w:val="1"/>
+      <w:numFmt w:val="bullet"/>
+      <w:lvlText w:val="o"/>
+      <w:lvlJc w:val="left"/>
+      <w:pPr>
+        <w:tabs>
+          <w:tab w:val="num" w:pos="1440"/>
+        </w:tabs>
+        <w:ind w:left="1440" w:hanging="360"/>
+      </w:pPr>
+      <w:rPr>
+        <w:rFonts w:ascii="Courier New" w:hAnsi="Courier New" w:hint="default"/>
+        <w:sz w:val="20"/>
+      </w:rPr>
+    </w:lvl>
+    <w:lvl w:ilvl="2" w:tentative="1">
+      <w:start w:val="1"/>
+      <w:numFmt w:val="bullet"/>
+      <w:lvlText w:val=""/>
+      <w:lvlJc w:val="left"/>
+      <w:pPr>
+        <w:tabs>
+          <w:tab w:val="num" w:pos="2160"/>
+        </w:tabs>
+        <w:ind w:left="2160" w:hanging="360"/>
+      </w:pPr>
+      <w:rPr>
+        <w:rFonts w:ascii="Wingdings" w:hAnsi="Wingdings" w:hint="default"/>
+        <w:sz w:val="20"/>
+      </w:rPr>
+    </w:lvl>
+    <w:lvl w:ilvl="3" w:tentative="1">
+      <w:start w:val="1"/>
+      <w:numFmt w:val="bullet"/>
+      <w:lvlText w:val=""/>
+      <w:lvlJc w:val="left"/>
+      <w:pPr>
+        <w:tabs>
+          <w:tab w:val="num" w:pos="2880"/>
+        </w:tabs>
+        <w:ind w:left="2880" w:hanging="360"/>
+      </w:pPr>
+      <w:rPr>
+        <w:rFonts w:ascii="Wingdings" w:hAnsi="Wingdings" w:hint="default"/>
+        <w:sz w:val="20"/>
+      </w:rPr>
+    </w:lvl>
+    <w:lvl w:ilvl="4" w:tentative="1">
+      <w:start w:val="1"/>
+      <w:numFmt w:val="bullet"/>
+      <w:lvlText w:val=""/>
+      <w:lvlJc w:val="left"/>
+      <w:pPr>
+        <w:tabs>
+          <w:tab w:val="num" w:pos="3600"/>
+        </w:tabs>
+        <w:ind w:left="3600" w:hanging="360"/>
+      </w:pPr>
+      <w:rPr>
+        <w:rFonts w:ascii="Wingdings" w:hAnsi="Wingdings" w:hint="default"/>
+        <w:sz w:val="20"/>
+      </w:rPr>
+    </w:lvl>
+    <w:lvl w:ilvl="5" w:tentative="1">
+      <w:start w:val="1"/>
+      <w:numFmt w:val="bullet"/>
+      <w:lvlText w:val=""/>
+      <w:lvlJc w:val="left"/>
+      <w:pPr>
+        <w:tabs>
+          <w:tab w:val="num" w:pos="4320"/>
+        </w:tabs>
+        <w:ind w:left="4320" w:hanging="360"/>
+      </w:pPr>
+      <w:rPr>
+        <w:rFonts w:ascii="Wingdings" w:hAnsi="Wingdings" w:hint="default"/>
+        <w:sz w:val="20"/>
+      </w:rPr>
+    </w:lvl>
+    <w:lvl w:ilvl="6" w:tentative="1">
+      <w:start w:val="1"/>
+      <w:numFmt w:val="bullet"/>
+      <w:lvlText w:val=""/>
+      <w:lvlJc w:val="left"/>
+      <w:pPr>
+        <w:tabs>
+          <w:tab w:val="num" w:pos="5040"/>
+        </w:tabs>
+        <w:ind w:left="5040" w:hanging="360"/>
+      </w:pPr>
+      <w:rPr>
+        <w:rFonts w:ascii="Wingdings" w:hAnsi="Wingdings" w:hint="default"/>
+        <w:sz w:val="20"/>
+      </w:rPr>
+    </w:lvl>
+    <w:lvl w:ilvl="7" w:tentative="1">
+      <w:start w:val="1"/>
+      <w:numFmt w:val="bullet"/>
+      <w:lvlText w:val=""/>
+      <w:lvlJc w:val="left"/>
+      <w:pPr>
+        <w:tabs>
+          <w:tab w:val="num" w:pos="5760"/>
+        </w:tabs>
+        <w:ind w:left="5760" w:hanging="360"/>
+      </w:pPr>
+      <w:rPr>
+        <w:rFonts w:ascii="Wingdings" w:hAnsi="Wingdings" w:hint="default"/>
+        <w:sz w:val="20"/>
+      </w:rPr>
+    </w:lvl>
+    <w:lvl w:ilvl="8" w:tentative="1">
+      <w:start w:val="1"/>
+      <w:numFmt w:val="bullet"/>
+      <w:lvlText w:val=""/>
+      <w:lvlJc w:val="left"/>
+      <w:pPr>
+        <w:tabs>
+          <w:tab w:val="num" w:pos="6480"/>
+        </w:tabs>
+        <w:ind w:left="6480" w:hanging="360"/>
+      </w:pPr>
+      <w:rPr>
+        <w:rFonts w:ascii="Wingdings" w:hAnsi="Wingdings" w:hint="default"/>
+        <w:sz w:val="20"/>
+      </w:rPr>
+    </w:lvl>
+  </w:abstractNum>
   <w:num w:numId="1">
     <w:abstractNumId w:val="0"/>
   </w:num>
   <w:num w:numId="2">
     <w:abstractNumId w:val="1"/>
+  </w:num>
+  <w:num w:numId="3">
+    <w:abstractNumId w:val="2"/>
   </w:num>
 </w:numbering>
 </file>
@@ -3758,6 +7992,17 @@
       <w:lang w:eastAsia="es-CO"/>
     </w:rPr>
   </w:style>
+  <w:style w:type="character" w:styleId="Hipervnculo">
+    <w:name w:val="Hyperlink"/>
+    <w:basedOn w:val="Fuentedeprrafopredeter"/>
+    <w:uiPriority w:val="99"/>
+    <w:unhideWhenUsed/>
+    <w:rsid w:val="006415B9"/>
+    <w:rPr>
+      <w:color w:val="0563C1" w:themeColor="hyperlink"/>
+      <w:u w:val="single"/>
+    </w:rPr>
+  </w:style>
 </w:styles>
 </file>
 

</xml_diff>